<commit_message>
eureka discovery server & client
</commit_message>
<xml_diff>
--- a/Afternoon Batch/Spring Microservices/Spring Microservices.docx
+++ b/Afternoon Batch/Spring Microservices/Spring Microservices.docx
@@ -60,25 +60,7 @@
           <w:sz w:val="24"/>
           <w:szCs w:val="24"/>
         </w:rPr>
-        <w:t xml:space="preserve">Spring provides a module called </w:t>
-      </w:r>
-      <w:proofErr w:type="gramStart"/>
-      <w:r>
-        <w:rPr>
-          <w:rFonts w:ascii="Consolas" w:hAnsi="Consolas"/>
-          <w:sz w:val="24"/>
-          <w:szCs w:val="24"/>
-        </w:rPr>
-        <w:t>spring microservices which allows</w:t>
-      </w:r>
-      <w:proofErr w:type="gramEnd"/>
-      <w:r>
-        <w:rPr>
-          <w:rFonts w:ascii="Consolas" w:hAnsi="Consolas"/>
-          <w:sz w:val="24"/>
-          <w:szCs w:val="24"/>
-        </w:rPr>
-        <w:t xml:space="preserve"> you to develop microservices.</w:t>
+        <w:t>Spring provides a module called spring microservices which allows you to develop microservices.</w:t>
       </w:r>
     </w:p>
     <w:p>
@@ -184,18 +166,8 @@
           <w:sz w:val="24"/>
           <w:szCs w:val="24"/>
         </w:rPr>
-        <w:t xml:space="preserve">Spring </w:t>
-      </w:r>
-      <w:proofErr w:type="spellStart"/>
-      <w:r>
-        <w:rPr>
-          <w:rFonts w:ascii="Consolas" w:hAnsi="Consolas"/>
-          <w:sz w:val="24"/>
-          <w:szCs w:val="24"/>
-        </w:rPr>
-        <w:t>Initializr</w:t>
-      </w:r>
-      <w:proofErr w:type="spellEnd"/>
+        <w:t>Spring Initializr</w:t>
+      </w:r>
       <w:r>
         <w:rPr>
           <w:rFonts w:ascii="Consolas" w:hAnsi="Consolas"/>
@@ -246,25 +218,7 @@
           <w:sz w:val="24"/>
           <w:szCs w:val="24"/>
         </w:rPr>
-        <w:t>@</w:t>
-      </w:r>
-      <w:proofErr w:type="spellStart"/>
-      <w:r>
-        <w:rPr>
-          <w:rFonts w:ascii="Consolas" w:hAnsi="Consolas"/>
-          <w:sz w:val="24"/>
-          <w:szCs w:val="24"/>
-        </w:rPr>
-        <w:t>SpringBootApplication</w:t>
-      </w:r>
-      <w:proofErr w:type="spellEnd"/>
-      <w:r>
-        <w:rPr>
-          <w:rFonts w:ascii="Consolas" w:hAnsi="Consolas"/>
-          <w:sz w:val="24"/>
-          <w:szCs w:val="24"/>
-        </w:rPr>
-        <w:t xml:space="preserve"> </w:t>
+        <w:t xml:space="preserve">@SpringBootApplication </w:t>
       </w:r>
     </w:p>
     <w:p>
@@ -731,6 +685,1754 @@
         </w:drawing>
       </w:r>
     </w:p>
+    <w:p>
+      <w:pPr>
+        <w:rPr>
+          <w:rFonts w:ascii="Consolas" w:hAnsi="Consolas"/>
+          <w:sz w:val="24"/>
+          <w:szCs w:val="24"/>
+        </w:rPr>
+      </w:pPr>
+      <w:r>
+        <w:rPr>
+          <w:rFonts w:ascii="Consolas" w:hAnsi="Consolas"/>
+          <w:sz w:val="24"/>
+          <w:szCs w:val="24"/>
+          <w:highlight w:val="yellow"/>
+        </w:rPr>
+        <w:t>Monolithic vs Microservice architecture</w:t>
+      </w:r>
+    </w:p>
+    <w:p>
+      <w:pPr>
+        <w:rPr>
+          <w:rFonts w:ascii="Consolas" w:hAnsi="Consolas"/>
+          <w:sz w:val="24"/>
+          <w:szCs w:val="24"/>
+        </w:rPr>
+      </w:pPr>
+      <w:r>
+        <w:rPr>
+          <w:rFonts w:ascii="Consolas" w:hAnsi="Consolas"/>
+          <w:noProof/>
+          <w:sz w:val="24"/>
+          <w:szCs w:val="24"/>
+        </w:rPr>
+        <w:drawing>
+          <wp:inline distT="0" distB="0" distL="0" distR="0">
+            <wp:extent cx="5720715" cy="2860040"/>
+            <wp:effectExtent l="19050" t="0" r="0" b="0"/>
+            <wp:docPr id="8" name="Picture 4"/>
+            <wp:cNvGraphicFramePr>
+              <a:graphicFrameLocks xmlns:a="http://schemas.openxmlformats.org/drawingml/2006/main" noChangeAspect="1"/>
+            </wp:cNvGraphicFramePr>
+            <a:graphic xmlns:a="http://schemas.openxmlformats.org/drawingml/2006/main">
+              <a:graphicData uri="http://schemas.openxmlformats.org/drawingml/2006/picture">
+                <pic:pic xmlns:pic="http://schemas.openxmlformats.org/drawingml/2006/picture">
+                  <pic:nvPicPr>
+                    <pic:cNvPr id="0" name="Picture 4"/>
+                    <pic:cNvPicPr>
+                      <a:picLocks noChangeAspect="1" noChangeArrowheads="1"/>
+                    </pic:cNvPicPr>
+                  </pic:nvPicPr>
+                  <pic:blipFill>
+                    <a:blip r:embed="rId11"/>
+                    <a:srcRect/>
+                    <a:stretch>
+                      <a:fillRect/>
+                    </a:stretch>
+                  </pic:blipFill>
+                  <pic:spPr bwMode="auto">
+                    <a:xfrm>
+                      <a:off x="0" y="0"/>
+                      <a:ext cx="5720715" cy="2860040"/>
+                    </a:xfrm>
+                    <a:prstGeom prst="rect">
+                      <a:avLst/>
+                    </a:prstGeom>
+                    <a:noFill/>
+                    <a:ln w="9525">
+                      <a:noFill/>
+                      <a:miter lim="800000"/>
+                      <a:headEnd/>
+                      <a:tailEnd/>
+                    </a:ln>
+                  </pic:spPr>
+                </pic:pic>
+              </a:graphicData>
+            </a:graphic>
+          </wp:inline>
+        </w:drawing>
+      </w:r>
+    </w:p>
+    <w:p>
+      <w:pPr>
+        <w:rPr>
+          <w:rFonts w:ascii="Consolas" w:hAnsi="Consolas"/>
+          <w:sz w:val="24"/>
+          <w:szCs w:val="24"/>
+        </w:rPr>
+      </w:pPr>
+    </w:p>
+    <w:p>
+      <w:pPr>
+        <w:rPr>
+          <w:rFonts w:ascii="Consolas" w:hAnsi="Consolas"/>
+          <w:sz w:val="24"/>
+          <w:szCs w:val="24"/>
+        </w:rPr>
+      </w:pPr>
+    </w:p>
+    <w:p>
+      <w:pPr>
+        <w:rPr>
+          <w:rFonts w:ascii="Consolas" w:hAnsi="Consolas"/>
+          <w:sz w:val="24"/>
+          <w:szCs w:val="24"/>
+        </w:rPr>
+      </w:pPr>
+    </w:p>
+    <w:p>
+      <w:pPr>
+        <w:rPr>
+          <w:rFonts w:ascii="Consolas" w:hAnsi="Consolas"/>
+          <w:sz w:val="24"/>
+          <w:szCs w:val="24"/>
+        </w:rPr>
+      </w:pPr>
+      <w:r>
+        <w:rPr>
+          <w:rFonts w:ascii="Consolas" w:hAnsi="Consolas"/>
+          <w:sz w:val="24"/>
+          <w:szCs w:val="24"/>
+        </w:rPr>
+        <w:lastRenderedPageBreak/>
+        <w:t>Spring Framework integrated with Netflix OSS to make microservices developed through spring</w:t>
+      </w:r>
+    </w:p>
+    <w:p>
+      <w:pPr>
+        <w:rPr>
+          <w:rFonts w:ascii="Consolas" w:hAnsi="Consolas"/>
+          <w:i/>
+          <w:sz w:val="24"/>
+          <w:szCs w:val="24"/>
+        </w:rPr>
+      </w:pPr>
+      <w:r>
+        <w:rPr>
+          <w:rFonts w:ascii="Consolas" w:hAnsi="Consolas"/>
+          <w:sz w:val="24"/>
+          <w:szCs w:val="24"/>
+        </w:rPr>
+        <w:t xml:space="preserve">Spring Framework released a module called </w:t>
+      </w:r>
+      <w:r>
+        <w:rPr>
+          <w:rFonts w:ascii="Consolas" w:hAnsi="Consolas"/>
+          <w:i/>
+          <w:sz w:val="24"/>
+          <w:szCs w:val="24"/>
+        </w:rPr>
+        <w:t>Spring Cloud</w:t>
+      </w:r>
+      <w:r>
+        <w:rPr>
+          <w:rFonts w:ascii="Consolas" w:hAnsi="Consolas"/>
+          <w:sz w:val="24"/>
+          <w:szCs w:val="24"/>
+        </w:rPr>
+        <w:t xml:space="preserve"> which is dependent on </w:t>
+      </w:r>
+      <w:r>
+        <w:rPr>
+          <w:rFonts w:ascii="Consolas" w:hAnsi="Consolas"/>
+          <w:i/>
+          <w:sz w:val="24"/>
+          <w:szCs w:val="24"/>
+        </w:rPr>
+        <w:t>Spring Boot</w:t>
+      </w:r>
+    </w:p>
+    <w:p>
+      <w:pPr>
+        <w:rPr>
+          <w:rFonts w:ascii="Consolas" w:hAnsi="Consolas"/>
+          <w:sz w:val="24"/>
+          <w:szCs w:val="24"/>
+        </w:rPr>
+      </w:pPr>
+      <w:r>
+        <w:rPr>
+          <w:rFonts w:ascii="Consolas" w:hAnsi="Consolas"/>
+          <w:sz w:val="24"/>
+          <w:szCs w:val="24"/>
+        </w:rPr>
+        <w:t>Using these two projects you can quickly develop microservices with simple annotations</w:t>
+      </w:r>
+      <w:r>
+        <w:rPr>
+          <w:rFonts w:ascii="Consolas" w:hAnsi="Consolas"/>
+          <w:sz w:val="24"/>
+          <w:szCs w:val="24"/>
+        </w:rPr>
+        <w:t>.</w:t>
+      </w:r>
+    </w:p>
+    <w:p>
+      <w:pPr>
+        <w:rPr>
+          <w:rFonts w:ascii="Consolas" w:hAnsi="Consolas"/>
+          <w:sz w:val="24"/>
+          <w:szCs w:val="24"/>
+        </w:rPr>
+      </w:pPr>
+      <w:r>
+        <w:rPr>
+          <w:rFonts w:ascii="Consolas" w:hAnsi="Consolas"/>
+          <w:sz w:val="24"/>
+          <w:szCs w:val="24"/>
+          <w:highlight w:val="yellow"/>
+        </w:rPr>
+        <w:t xml:space="preserve">Steps </w:t>
+      </w:r>
+      <w:r>
+        <w:rPr>
+          <w:rFonts w:ascii="Consolas" w:hAnsi="Consolas"/>
+          <w:sz w:val="24"/>
+          <w:szCs w:val="24"/>
+          <w:highlight w:val="yellow"/>
+        </w:rPr>
+        <w:t>involved in</w:t>
+      </w:r>
+      <w:r>
+        <w:rPr>
+          <w:rFonts w:ascii="Consolas" w:hAnsi="Consolas"/>
+          <w:sz w:val="24"/>
+          <w:szCs w:val="24"/>
+          <w:highlight w:val="yellow"/>
+        </w:rPr>
+        <w:t xml:space="preserve"> microservices</w:t>
+      </w:r>
+    </w:p>
+    <w:p>
+      <w:pPr>
+        <w:pStyle w:val="ListParagraph"/>
+        <w:numPr>
+          <w:ilvl w:val="0"/>
+          <w:numId w:val="2"/>
+        </w:numPr>
+        <w:rPr>
+          <w:rFonts w:ascii="Consolas" w:hAnsi="Consolas"/>
+          <w:sz w:val="24"/>
+          <w:szCs w:val="24"/>
+        </w:rPr>
+      </w:pPr>
+      <w:r>
+        <w:rPr>
+          <w:rFonts w:ascii="Consolas" w:hAnsi="Consolas"/>
+          <w:sz w:val="24"/>
+          <w:szCs w:val="24"/>
+          <w:highlight w:val="yellow"/>
+        </w:rPr>
+        <w:t>Service Discovery</w:t>
+      </w:r>
+      <w:r>
+        <w:rPr>
+          <w:rFonts w:ascii="Consolas" w:hAnsi="Consolas"/>
+          <w:sz w:val="24"/>
+          <w:szCs w:val="24"/>
+          <w:highlight w:val="yellow"/>
+        </w:rPr>
+        <w:t>:</w:t>
+      </w:r>
+      <w:r>
+        <w:rPr>
+          <w:rFonts w:ascii="Consolas" w:hAnsi="Consolas"/>
+          <w:sz w:val="24"/>
+          <w:szCs w:val="24"/>
+        </w:rPr>
+        <w:t xml:space="preserve"> where all the microservice registers to this registry so that microservices can locate other microservices</w:t>
+      </w:r>
+    </w:p>
+    <w:p>
+      <w:pPr>
+        <w:pStyle w:val="ListParagraph"/>
+        <w:numPr>
+          <w:ilvl w:val="0"/>
+          <w:numId w:val="2"/>
+        </w:numPr>
+        <w:rPr>
+          <w:rFonts w:ascii="Consolas" w:hAnsi="Consolas"/>
+          <w:sz w:val="24"/>
+          <w:szCs w:val="24"/>
+        </w:rPr>
+      </w:pPr>
+      <w:r>
+        <w:rPr>
+          <w:rFonts w:ascii="Consolas" w:hAnsi="Consolas"/>
+          <w:sz w:val="24"/>
+          <w:szCs w:val="24"/>
+          <w:highlight w:val="yellow"/>
+        </w:rPr>
+        <w:t>Discovery Clients</w:t>
+      </w:r>
+      <w:r>
+        <w:rPr>
+          <w:rFonts w:ascii="Consolas" w:hAnsi="Consolas"/>
+          <w:sz w:val="24"/>
+          <w:szCs w:val="24"/>
+          <w:highlight w:val="yellow"/>
+        </w:rPr>
+        <w:t>:</w:t>
+      </w:r>
+      <w:r>
+        <w:rPr>
+          <w:rFonts w:ascii="Consolas" w:hAnsi="Consolas"/>
+          <w:sz w:val="24"/>
+          <w:szCs w:val="24"/>
+        </w:rPr>
+        <w:t xml:space="preserve"> These are microservices </w:t>
+      </w:r>
+      <w:r>
+        <w:rPr>
+          <w:rFonts w:ascii="Consolas" w:hAnsi="Consolas"/>
+          <w:sz w:val="24"/>
+          <w:szCs w:val="24"/>
+        </w:rPr>
+        <w:t xml:space="preserve">that are called as clients </w:t>
+      </w:r>
+      <w:r>
+        <w:rPr>
+          <w:rFonts w:ascii="Consolas" w:hAnsi="Consolas"/>
+          <w:sz w:val="24"/>
+          <w:szCs w:val="24"/>
+        </w:rPr>
+        <w:t>which registers with the Service Discovery</w:t>
+      </w:r>
+    </w:p>
+    <w:p>
+      <w:pPr>
+        <w:pStyle w:val="ListParagraph"/>
+        <w:numPr>
+          <w:ilvl w:val="0"/>
+          <w:numId w:val="2"/>
+        </w:numPr>
+        <w:rPr>
+          <w:rFonts w:ascii="Consolas" w:hAnsi="Consolas"/>
+          <w:sz w:val="24"/>
+          <w:szCs w:val="24"/>
+        </w:rPr>
+      </w:pPr>
+      <w:r>
+        <w:rPr>
+          <w:rFonts w:ascii="Consolas" w:hAnsi="Consolas"/>
+          <w:sz w:val="24"/>
+          <w:szCs w:val="24"/>
+        </w:rPr>
+        <w:t>Configuration Server</w:t>
+      </w:r>
+      <w:r>
+        <w:rPr>
+          <w:rFonts w:ascii="Consolas" w:hAnsi="Consolas"/>
+          <w:sz w:val="24"/>
+          <w:szCs w:val="24"/>
+        </w:rPr>
+        <w:t xml:space="preserve">: </w:t>
+      </w:r>
+    </w:p>
+    <w:p>
+      <w:pPr>
+        <w:pStyle w:val="ListParagraph"/>
+        <w:numPr>
+          <w:ilvl w:val="0"/>
+          <w:numId w:val="2"/>
+        </w:numPr>
+        <w:rPr>
+          <w:rFonts w:ascii="Consolas" w:hAnsi="Consolas"/>
+          <w:sz w:val="24"/>
+          <w:szCs w:val="24"/>
+        </w:rPr>
+      </w:pPr>
+      <w:r>
+        <w:rPr>
+          <w:rFonts w:ascii="Consolas" w:hAnsi="Consolas"/>
+          <w:sz w:val="24"/>
+          <w:szCs w:val="24"/>
+        </w:rPr>
+        <w:t>Circuit Breaker</w:t>
+      </w:r>
+      <w:r>
+        <w:rPr>
+          <w:rFonts w:ascii="Consolas" w:hAnsi="Consolas"/>
+          <w:sz w:val="24"/>
+          <w:szCs w:val="24"/>
+        </w:rPr>
+        <w:t xml:space="preserve">: </w:t>
+      </w:r>
+    </w:p>
+    <w:p>
+      <w:pPr>
+        <w:pStyle w:val="ListParagraph"/>
+        <w:numPr>
+          <w:ilvl w:val="0"/>
+          <w:numId w:val="2"/>
+        </w:numPr>
+        <w:rPr>
+          <w:rFonts w:ascii="Consolas" w:hAnsi="Consolas"/>
+          <w:sz w:val="24"/>
+          <w:szCs w:val="24"/>
+        </w:rPr>
+      </w:pPr>
+      <w:r>
+        <w:rPr>
+          <w:rFonts w:ascii="Consolas" w:hAnsi="Consolas"/>
+          <w:sz w:val="24"/>
+          <w:szCs w:val="24"/>
+        </w:rPr>
+        <w:t>API Gateway</w:t>
+      </w:r>
+      <w:r>
+        <w:rPr>
+          <w:rFonts w:ascii="Consolas" w:hAnsi="Consolas"/>
+          <w:sz w:val="24"/>
+          <w:szCs w:val="24"/>
+        </w:rPr>
+        <w:t xml:space="preserve">: </w:t>
+      </w:r>
+    </w:p>
+    <w:p>
+      <w:pPr>
+        <w:rPr>
+          <w:rFonts w:ascii="Consolas" w:hAnsi="Consolas"/>
+          <w:sz w:val="24"/>
+          <w:szCs w:val="24"/>
+        </w:rPr>
+      </w:pPr>
+    </w:p>
+    <w:p>
+      <w:pPr>
+        <w:rPr>
+          <w:rFonts w:ascii="Consolas" w:hAnsi="Consolas"/>
+          <w:sz w:val="24"/>
+          <w:szCs w:val="24"/>
+        </w:rPr>
+      </w:pPr>
+      <w:r>
+        <w:rPr>
+          <w:rFonts w:ascii="Consolas" w:hAnsi="Consolas"/>
+          <w:sz w:val="24"/>
+          <w:szCs w:val="24"/>
+          <w:highlight w:val="yellow"/>
+        </w:rPr>
+        <w:t>Service Discovery:</w:t>
+      </w:r>
+      <w:r>
+        <w:rPr>
+          <w:rFonts w:ascii="Consolas" w:hAnsi="Consolas"/>
+          <w:sz w:val="24"/>
+          <w:szCs w:val="24"/>
+        </w:rPr>
+        <w:t xml:space="preserve"> It is implemented by Netflix and in spring you will use Eureka Server for Service discovery</w:t>
+      </w:r>
+    </w:p>
+    <w:p>
+      <w:pPr>
+        <w:rPr>
+          <w:rFonts w:ascii="Consolas" w:hAnsi="Consolas"/>
+          <w:sz w:val="24"/>
+          <w:szCs w:val="24"/>
+        </w:rPr>
+      </w:pPr>
+      <w:r>
+        <w:rPr>
+          <w:rFonts w:ascii="Consolas" w:hAnsi="Consolas"/>
+          <w:sz w:val="24"/>
+          <w:szCs w:val="24"/>
+          <w:highlight w:val="yellow"/>
+        </w:rPr>
+        <w:t>Discovery Clients:</w:t>
+      </w:r>
+      <w:r>
+        <w:rPr>
+          <w:rFonts w:ascii="Consolas" w:hAnsi="Consolas"/>
+          <w:sz w:val="24"/>
+          <w:szCs w:val="24"/>
+        </w:rPr>
+        <w:t xml:space="preserve"> It is implemented by Netflix and in spring you will use Eureka clients to register with Eureka server</w:t>
+      </w:r>
+    </w:p>
+    <w:p>
+      <w:pPr>
+        <w:rPr>
+          <w:rFonts w:ascii="Consolas" w:hAnsi="Consolas"/>
+          <w:sz w:val="24"/>
+          <w:szCs w:val="24"/>
+        </w:rPr>
+      </w:pPr>
+    </w:p>
+    <w:p>
+      <w:pPr>
+        <w:rPr>
+          <w:rFonts w:ascii="Consolas" w:hAnsi="Consolas"/>
+          <w:sz w:val="24"/>
+          <w:szCs w:val="24"/>
+        </w:rPr>
+      </w:pPr>
+      <w:r>
+        <w:rPr>
+          <w:rFonts w:ascii="Consolas" w:hAnsi="Consolas"/>
+          <w:sz w:val="24"/>
+          <w:szCs w:val="24"/>
+          <w:highlight w:val="yellow"/>
+        </w:rPr>
+        <w:t>Creating Service Discovery</w:t>
+      </w:r>
+    </w:p>
+    <w:p>
+      <w:pPr>
+        <w:rPr>
+          <w:rFonts w:ascii="Consolas" w:hAnsi="Consolas"/>
+          <w:sz w:val="24"/>
+          <w:szCs w:val="24"/>
+        </w:rPr>
+      </w:pPr>
+      <w:r>
+        <w:rPr>
+          <w:rFonts w:ascii="Consolas" w:hAnsi="Consolas"/>
+          <w:noProof/>
+          <w:sz w:val="24"/>
+          <w:szCs w:val="24"/>
+        </w:rPr>
+        <w:drawing>
+          <wp:inline distT="0" distB="0" distL="0" distR="0">
+            <wp:extent cx="5727700" cy="1514475"/>
+            <wp:effectExtent l="19050" t="0" r="6350" b="0"/>
+            <wp:docPr id="9" name="Picture 5"/>
+            <wp:cNvGraphicFramePr>
+              <a:graphicFrameLocks xmlns:a="http://schemas.openxmlformats.org/drawingml/2006/main" noChangeAspect="1"/>
+            </wp:cNvGraphicFramePr>
+            <a:graphic xmlns:a="http://schemas.openxmlformats.org/drawingml/2006/main">
+              <a:graphicData uri="http://schemas.openxmlformats.org/drawingml/2006/picture">
+                <pic:pic xmlns:pic="http://schemas.openxmlformats.org/drawingml/2006/picture">
+                  <pic:nvPicPr>
+                    <pic:cNvPr id="0" name="Picture 5"/>
+                    <pic:cNvPicPr>
+                      <a:picLocks noChangeAspect="1" noChangeArrowheads="1"/>
+                    </pic:cNvPicPr>
+                  </pic:nvPicPr>
+                  <pic:blipFill>
+                    <a:blip r:embed="rId12"/>
+                    <a:srcRect/>
+                    <a:stretch>
+                      <a:fillRect/>
+                    </a:stretch>
+                  </pic:blipFill>
+                  <pic:spPr bwMode="auto">
+                    <a:xfrm>
+                      <a:off x="0" y="0"/>
+                      <a:ext cx="5727700" cy="1514475"/>
+                    </a:xfrm>
+                    <a:prstGeom prst="rect">
+                      <a:avLst/>
+                    </a:prstGeom>
+                    <a:noFill/>
+                    <a:ln w="9525">
+                      <a:noFill/>
+                      <a:miter lim="800000"/>
+                      <a:headEnd/>
+                      <a:tailEnd/>
+                    </a:ln>
+                  </pic:spPr>
+                </pic:pic>
+              </a:graphicData>
+            </a:graphic>
+          </wp:inline>
+        </w:drawing>
+      </w:r>
+    </w:p>
+    <w:p>
+      <w:pPr>
+        <w:rPr>
+          <w:rFonts w:ascii="Consolas" w:hAnsi="Consolas"/>
+          <w:sz w:val="24"/>
+          <w:szCs w:val="24"/>
+        </w:rPr>
+      </w:pPr>
+    </w:p>
+    <w:p>
+      <w:pPr>
+        <w:rPr>
+          <w:rFonts w:ascii="Consolas" w:hAnsi="Consolas"/>
+          <w:sz w:val="24"/>
+          <w:szCs w:val="24"/>
+        </w:rPr>
+      </w:pPr>
+      <w:r>
+        <w:rPr>
+          <w:rFonts w:ascii="Consolas" w:hAnsi="Consolas"/>
+          <w:noProof/>
+          <w:sz w:val="24"/>
+          <w:szCs w:val="24"/>
+        </w:rPr>
+        <w:lastRenderedPageBreak/>
+        <w:drawing>
+          <wp:inline distT="0" distB="0" distL="0" distR="0">
+            <wp:extent cx="5727700" cy="2406650"/>
+            <wp:effectExtent l="19050" t="0" r="6350" b="0"/>
+            <wp:docPr id="10" name="Picture 6"/>
+            <wp:cNvGraphicFramePr>
+              <a:graphicFrameLocks xmlns:a="http://schemas.openxmlformats.org/drawingml/2006/main" noChangeAspect="1"/>
+            </wp:cNvGraphicFramePr>
+            <a:graphic xmlns:a="http://schemas.openxmlformats.org/drawingml/2006/main">
+              <a:graphicData uri="http://schemas.openxmlformats.org/drawingml/2006/picture">
+                <pic:pic xmlns:pic="http://schemas.openxmlformats.org/drawingml/2006/picture">
+                  <pic:nvPicPr>
+                    <pic:cNvPr id="0" name="Picture 6"/>
+                    <pic:cNvPicPr>
+                      <a:picLocks noChangeAspect="1" noChangeArrowheads="1"/>
+                    </pic:cNvPicPr>
+                  </pic:nvPicPr>
+                  <pic:blipFill>
+                    <a:blip r:embed="rId13"/>
+                    <a:srcRect/>
+                    <a:stretch>
+                      <a:fillRect/>
+                    </a:stretch>
+                  </pic:blipFill>
+                  <pic:spPr bwMode="auto">
+                    <a:xfrm>
+                      <a:off x="0" y="0"/>
+                      <a:ext cx="5727700" cy="2406650"/>
+                    </a:xfrm>
+                    <a:prstGeom prst="rect">
+                      <a:avLst/>
+                    </a:prstGeom>
+                    <a:noFill/>
+                    <a:ln w="9525">
+                      <a:noFill/>
+                      <a:miter lim="800000"/>
+                      <a:headEnd/>
+                      <a:tailEnd/>
+                    </a:ln>
+                  </pic:spPr>
+                </pic:pic>
+              </a:graphicData>
+            </a:graphic>
+          </wp:inline>
+        </w:drawing>
+      </w:r>
+    </w:p>
+    <w:p>
+      <w:pPr>
+        <w:rPr>
+          <w:rFonts w:ascii="Consolas" w:hAnsi="Consolas"/>
+          <w:sz w:val="24"/>
+          <w:szCs w:val="24"/>
+        </w:rPr>
+      </w:pPr>
+      <w:r>
+        <w:rPr>
+          <w:rFonts w:ascii="Consolas" w:hAnsi="Consolas"/>
+          <w:sz w:val="24"/>
+          <w:szCs w:val="24"/>
+        </w:rPr>
+        <w:t>@EnableEurekaServer: creates a service discovery where all the @EnableEurekaClient would be registered.</w:t>
+      </w:r>
+    </w:p>
+    <w:p>
+      <w:pPr>
+        <w:rPr>
+          <w:rFonts w:ascii="Consolas" w:hAnsi="Consolas"/>
+          <w:sz w:val="24"/>
+          <w:szCs w:val="24"/>
+        </w:rPr>
+      </w:pPr>
+      <w:r>
+        <w:rPr>
+          <w:rFonts w:ascii="Consolas" w:hAnsi="Consolas"/>
+          <w:sz w:val="24"/>
+          <w:szCs w:val="24"/>
+        </w:rPr>
+        <w:t>Service Discovery acts like a client as well so you must disable few properties in the application.yml file</w:t>
+      </w:r>
+    </w:p>
+    <w:p>
+      <w:pPr>
+        <w:rPr>
+          <w:rFonts w:ascii="Consolas" w:hAnsi="Consolas"/>
+          <w:sz w:val="24"/>
+          <w:szCs w:val="24"/>
+        </w:rPr>
+      </w:pPr>
+      <w:r>
+        <w:rPr>
+          <w:rFonts w:ascii="Consolas" w:hAnsi="Consolas"/>
+          <w:noProof/>
+          <w:sz w:val="24"/>
+          <w:szCs w:val="24"/>
+        </w:rPr>
+        <w:drawing>
+          <wp:inline distT="0" distB="0" distL="0" distR="0">
+            <wp:extent cx="5727700" cy="2179955"/>
+            <wp:effectExtent l="19050" t="0" r="6350" b="0"/>
+            <wp:docPr id="11" name="Picture 7"/>
+            <wp:cNvGraphicFramePr>
+              <a:graphicFrameLocks xmlns:a="http://schemas.openxmlformats.org/drawingml/2006/main" noChangeAspect="1"/>
+            </wp:cNvGraphicFramePr>
+            <a:graphic xmlns:a="http://schemas.openxmlformats.org/drawingml/2006/main">
+              <a:graphicData uri="http://schemas.openxmlformats.org/drawingml/2006/picture">
+                <pic:pic xmlns:pic="http://schemas.openxmlformats.org/drawingml/2006/picture">
+                  <pic:nvPicPr>
+                    <pic:cNvPr id="0" name="Picture 7"/>
+                    <pic:cNvPicPr>
+                      <a:picLocks noChangeAspect="1" noChangeArrowheads="1"/>
+                    </pic:cNvPicPr>
+                  </pic:nvPicPr>
+                  <pic:blipFill>
+                    <a:blip r:embed="rId14"/>
+                    <a:srcRect/>
+                    <a:stretch>
+                      <a:fillRect/>
+                    </a:stretch>
+                  </pic:blipFill>
+                  <pic:spPr bwMode="auto">
+                    <a:xfrm>
+                      <a:off x="0" y="0"/>
+                      <a:ext cx="5727700" cy="2179955"/>
+                    </a:xfrm>
+                    <a:prstGeom prst="rect">
+                      <a:avLst/>
+                    </a:prstGeom>
+                    <a:noFill/>
+                    <a:ln w="9525">
+                      <a:noFill/>
+                      <a:miter lim="800000"/>
+                      <a:headEnd/>
+                      <a:tailEnd/>
+                    </a:ln>
+                  </pic:spPr>
+                </pic:pic>
+              </a:graphicData>
+            </a:graphic>
+          </wp:inline>
+        </w:drawing>
+      </w:r>
+    </w:p>
+    <w:p>
+      <w:pPr>
+        <w:rPr>
+          <w:rFonts w:ascii="Consolas" w:hAnsi="Consolas"/>
+          <w:sz w:val="24"/>
+          <w:szCs w:val="24"/>
+        </w:rPr>
+      </w:pPr>
+      <w:r>
+        <w:rPr>
+          <w:rFonts w:ascii="Consolas" w:hAnsi="Consolas"/>
+          <w:sz w:val="24"/>
+          <w:szCs w:val="24"/>
+        </w:rPr>
+        <w:t>server.port: 8761, this is the default port all your microservice will register with the service discovery</w:t>
+      </w:r>
+    </w:p>
+    <w:p>
+      <w:pPr>
+        <w:rPr>
+          <w:rFonts w:ascii="Consolas" w:hAnsi="Consolas"/>
+          <w:sz w:val="24"/>
+          <w:szCs w:val="24"/>
+        </w:rPr>
+      </w:pPr>
+      <w:r>
+        <w:rPr>
+          <w:rFonts w:ascii="Consolas" w:hAnsi="Consolas"/>
+          <w:sz w:val="24"/>
+          <w:szCs w:val="24"/>
+        </w:rPr>
+        <w:t>eureka.client.register-with-eureka: false, this disables service discovery to register itself in its registry</w:t>
+      </w:r>
+    </w:p>
+    <w:p>
+      <w:pPr>
+        <w:rPr>
+          <w:rFonts w:ascii="Consolas" w:hAnsi="Consolas"/>
+          <w:sz w:val="24"/>
+          <w:szCs w:val="24"/>
+        </w:rPr>
+      </w:pPr>
+      <w:r>
+        <w:rPr>
+          <w:rFonts w:ascii="Consolas" w:hAnsi="Consolas"/>
+          <w:sz w:val="24"/>
+          <w:szCs w:val="24"/>
+        </w:rPr>
+        <w:t>eureka.client.fetch-registry: false, this disables client to fetch informations from service discovery</w:t>
+      </w:r>
+    </w:p>
+    <w:p>
+      <w:pPr>
+        <w:rPr>
+          <w:rFonts w:ascii="Consolas" w:hAnsi="Consolas"/>
+          <w:sz w:val="24"/>
+          <w:szCs w:val="24"/>
+        </w:rPr>
+      </w:pPr>
+      <w:r>
+        <w:rPr>
+          <w:rFonts w:ascii="Consolas" w:hAnsi="Consolas"/>
+          <w:sz w:val="24"/>
+          <w:szCs w:val="24"/>
+          <w:highlight w:val="yellow"/>
+        </w:rPr>
+        <w:t>Output:</w:t>
+      </w:r>
+    </w:p>
+    <w:p>
+      <w:pPr>
+        <w:rPr>
+          <w:rFonts w:ascii="Consolas" w:hAnsi="Consolas"/>
+          <w:sz w:val="24"/>
+          <w:szCs w:val="24"/>
+        </w:rPr>
+      </w:pPr>
+      <w:r>
+        <w:rPr>
+          <w:rFonts w:ascii="Consolas" w:hAnsi="Consolas"/>
+          <w:noProof/>
+          <w:sz w:val="24"/>
+          <w:szCs w:val="24"/>
+        </w:rPr>
+        <w:lastRenderedPageBreak/>
+        <w:drawing>
+          <wp:inline distT="0" distB="0" distL="0" distR="0">
+            <wp:extent cx="5727700" cy="3379470"/>
+            <wp:effectExtent l="19050" t="0" r="6350" b="0"/>
+            <wp:docPr id="12" name="Picture 8"/>
+            <wp:cNvGraphicFramePr>
+              <a:graphicFrameLocks xmlns:a="http://schemas.openxmlformats.org/drawingml/2006/main" noChangeAspect="1"/>
+            </wp:cNvGraphicFramePr>
+            <a:graphic xmlns:a="http://schemas.openxmlformats.org/drawingml/2006/main">
+              <a:graphicData uri="http://schemas.openxmlformats.org/drawingml/2006/picture">
+                <pic:pic xmlns:pic="http://schemas.openxmlformats.org/drawingml/2006/picture">
+                  <pic:nvPicPr>
+                    <pic:cNvPr id="0" name="Picture 8"/>
+                    <pic:cNvPicPr>
+                      <a:picLocks noChangeAspect="1" noChangeArrowheads="1"/>
+                    </pic:cNvPicPr>
+                  </pic:nvPicPr>
+                  <pic:blipFill>
+                    <a:blip r:embed="rId15"/>
+                    <a:srcRect/>
+                    <a:stretch>
+                      <a:fillRect/>
+                    </a:stretch>
+                  </pic:blipFill>
+                  <pic:spPr bwMode="auto">
+                    <a:xfrm>
+                      <a:off x="0" y="0"/>
+                      <a:ext cx="5727700" cy="3379470"/>
+                    </a:xfrm>
+                    <a:prstGeom prst="rect">
+                      <a:avLst/>
+                    </a:prstGeom>
+                    <a:noFill/>
+                    <a:ln w="9525">
+                      <a:noFill/>
+                      <a:miter lim="800000"/>
+                      <a:headEnd/>
+                      <a:tailEnd/>
+                    </a:ln>
+                  </pic:spPr>
+                </pic:pic>
+              </a:graphicData>
+            </a:graphic>
+          </wp:inline>
+        </w:drawing>
+      </w:r>
+    </w:p>
+    <w:p>
+      <w:pPr>
+        <w:rPr>
+          <w:rFonts w:ascii="Consolas" w:hAnsi="Consolas"/>
+          <w:sz w:val="24"/>
+          <w:szCs w:val="24"/>
+        </w:rPr>
+      </w:pPr>
+      <w:r>
+        <w:rPr>
+          <w:rFonts w:ascii="Consolas" w:hAnsi="Consolas"/>
+          <w:sz w:val="24"/>
+          <w:szCs w:val="24"/>
+        </w:rPr>
+        <w:t>This dashboard shows all the registered microservices</w:t>
+      </w:r>
+    </w:p>
+    <w:p>
+      <w:pPr>
+        <w:rPr>
+          <w:rFonts w:ascii="Consolas" w:hAnsi="Consolas"/>
+          <w:sz w:val="24"/>
+          <w:szCs w:val="24"/>
+        </w:rPr>
+      </w:pPr>
+    </w:p>
+    <w:p>
+      <w:pPr>
+        <w:rPr>
+          <w:rFonts w:ascii="Consolas" w:hAnsi="Consolas"/>
+          <w:sz w:val="24"/>
+          <w:szCs w:val="24"/>
+        </w:rPr>
+      </w:pPr>
+      <w:r>
+        <w:rPr>
+          <w:rFonts w:ascii="Consolas" w:hAnsi="Consolas"/>
+          <w:sz w:val="24"/>
+          <w:szCs w:val="24"/>
+          <w:highlight w:val="yellow"/>
+        </w:rPr>
+        <w:t>Creating a microservice</w:t>
+      </w:r>
+    </w:p>
+    <w:p>
+      <w:pPr>
+        <w:pStyle w:val="ListParagraph"/>
+        <w:numPr>
+          <w:ilvl w:val="0"/>
+          <w:numId w:val="3"/>
+        </w:numPr>
+        <w:rPr>
+          <w:rFonts w:ascii="Consolas" w:hAnsi="Consolas"/>
+          <w:sz w:val="24"/>
+          <w:szCs w:val="24"/>
+        </w:rPr>
+      </w:pPr>
+      <w:r>
+        <w:rPr>
+          <w:rFonts w:ascii="Consolas" w:hAnsi="Consolas"/>
+          <w:sz w:val="24"/>
+          <w:szCs w:val="24"/>
+        </w:rPr>
+        <w:t>Web</w:t>
+      </w:r>
+    </w:p>
+    <w:p>
+      <w:pPr>
+        <w:pStyle w:val="ListParagraph"/>
+        <w:numPr>
+          <w:ilvl w:val="0"/>
+          <w:numId w:val="3"/>
+        </w:numPr>
+        <w:rPr>
+          <w:rFonts w:ascii="Consolas" w:hAnsi="Consolas"/>
+          <w:sz w:val="24"/>
+          <w:szCs w:val="24"/>
+        </w:rPr>
+      </w:pPr>
+      <w:r>
+        <w:rPr>
+          <w:rFonts w:ascii="Consolas" w:hAnsi="Consolas"/>
+          <w:sz w:val="24"/>
+          <w:szCs w:val="24"/>
+        </w:rPr>
+        <w:t>Eureka Client</w:t>
+      </w:r>
+    </w:p>
+    <w:p>
+      <w:pPr>
+        <w:pStyle w:val="ListParagraph"/>
+        <w:numPr>
+          <w:ilvl w:val="0"/>
+          <w:numId w:val="3"/>
+        </w:numPr>
+        <w:rPr>
+          <w:rFonts w:ascii="Consolas" w:hAnsi="Consolas"/>
+          <w:sz w:val="24"/>
+          <w:szCs w:val="24"/>
+        </w:rPr>
+      </w:pPr>
+      <w:r>
+        <w:rPr>
+          <w:rFonts w:ascii="Consolas" w:hAnsi="Consolas"/>
+          <w:sz w:val="24"/>
+          <w:szCs w:val="24"/>
+        </w:rPr>
+        <w:t>Devtools (optional)</w:t>
+      </w:r>
+    </w:p>
+    <w:p>
+      <w:pPr>
+        <w:pStyle w:val="ListParagraph"/>
+        <w:numPr>
+          <w:ilvl w:val="0"/>
+          <w:numId w:val="3"/>
+        </w:numPr>
+        <w:rPr>
+          <w:rFonts w:ascii="Consolas" w:hAnsi="Consolas"/>
+          <w:sz w:val="24"/>
+          <w:szCs w:val="24"/>
+        </w:rPr>
+      </w:pPr>
+      <w:r>
+        <w:rPr>
+          <w:rFonts w:ascii="Consolas" w:hAnsi="Consolas"/>
+          <w:sz w:val="24"/>
+          <w:szCs w:val="24"/>
+        </w:rPr>
+        <w:t>Actuator (optional)</w:t>
+      </w:r>
+    </w:p>
+    <w:p>
+      <w:pPr>
+        <w:rPr>
+          <w:rFonts w:ascii="Consolas" w:hAnsi="Consolas"/>
+          <w:sz w:val="24"/>
+          <w:szCs w:val="24"/>
+        </w:rPr>
+      </w:pPr>
+    </w:p>
+    <w:p>
+      <w:pPr>
+        <w:rPr>
+          <w:rFonts w:ascii="Consolas" w:hAnsi="Consolas"/>
+          <w:sz w:val="24"/>
+          <w:szCs w:val="24"/>
+        </w:rPr>
+      </w:pPr>
+      <w:r>
+        <w:rPr>
+          <w:rFonts w:ascii="Consolas" w:hAnsi="Consolas"/>
+          <w:noProof/>
+          <w:sz w:val="24"/>
+          <w:szCs w:val="24"/>
+        </w:rPr>
+        <w:drawing>
+          <wp:inline distT="0" distB="0" distL="0" distR="0">
+            <wp:extent cx="5727700" cy="2567940"/>
+            <wp:effectExtent l="19050" t="0" r="6350" b="0"/>
+            <wp:docPr id="13" name="Picture 9"/>
+            <wp:cNvGraphicFramePr>
+              <a:graphicFrameLocks xmlns:a="http://schemas.openxmlformats.org/drawingml/2006/main" noChangeAspect="1"/>
+            </wp:cNvGraphicFramePr>
+            <a:graphic xmlns:a="http://schemas.openxmlformats.org/drawingml/2006/main">
+              <a:graphicData uri="http://schemas.openxmlformats.org/drawingml/2006/picture">
+                <pic:pic xmlns:pic="http://schemas.openxmlformats.org/drawingml/2006/picture">
+                  <pic:nvPicPr>
+                    <pic:cNvPr id="0" name="Picture 9"/>
+                    <pic:cNvPicPr>
+                      <a:picLocks noChangeAspect="1" noChangeArrowheads="1"/>
+                    </pic:cNvPicPr>
+                  </pic:nvPicPr>
+                  <pic:blipFill>
+                    <a:blip r:embed="rId16"/>
+                    <a:srcRect/>
+                    <a:stretch>
+                      <a:fillRect/>
+                    </a:stretch>
+                  </pic:blipFill>
+                  <pic:spPr bwMode="auto">
+                    <a:xfrm>
+                      <a:off x="0" y="0"/>
+                      <a:ext cx="5727700" cy="2567940"/>
+                    </a:xfrm>
+                    <a:prstGeom prst="rect">
+                      <a:avLst/>
+                    </a:prstGeom>
+                    <a:noFill/>
+                    <a:ln w="9525">
+                      <a:noFill/>
+                      <a:miter lim="800000"/>
+                      <a:headEnd/>
+                      <a:tailEnd/>
+                    </a:ln>
+                  </pic:spPr>
+                </pic:pic>
+              </a:graphicData>
+            </a:graphic>
+          </wp:inline>
+        </w:drawing>
+      </w:r>
+    </w:p>
+    <w:p>
+      <w:pPr>
+        <w:rPr>
+          <w:rFonts w:ascii="Consolas" w:hAnsi="Consolas"/>
+          <w:sz w:val="24"/>
+          <w:szCs w:val="24"/>
+        </w:rPr>
+      </w:pPr>
+      <w:r>
+        <w:rPr>
+          <w:rFonts w:ascii="Consolas" w:hAnsi="Consolas"/>
+          <w:noProof/>
+          <w:sz w:val="24"/>
+          <w:szCs w:val="24"/>
+        </w:rPr>
+        <w:lastRenderedPageBreak/>
+        <w:drawing>
+          <wp:inline distT="0" distB="0" distL="0" distR="0">
+            <wp:extent cx="5727700" cy="2472690"/>
+            <wp:effectExtent l="19050" t="0" r="6350" b="0"/>
+            <wp:docPr id="14" name="Picture 10"/>
+            <wp:cNvGraphicFramePr>
+              <a:graphicFrameLocks xmlns:a="http://schemas.openxmlformats.org/drawingml/2006/main" noChangeAspect="1"/>
+            </wp:cNvGraphicFramePr>
+            <a:graphic xmlns:a="http://schemas.openxmlformats.org/drawingml/2006/main">
+              <a:graphicData uri="http://schemas.openxmlformats.org/drawingml/2006/picture">
+                <pic:pic xmlns:pic="http://schemas.openxmlformats.org/drawingml/2006/picture">
+                  <pic:nvPicPr>
+                    <pic:cNvPr id="0" name="Picture 10"/>
+                    <pic:cNvPicPr>
+                      <a:picLocks noChangeAspect="1" noChangeArrowheads="1"/>
+                    </pic:cNvPicPr>
+                  </pic:nvPicPr>
+                  <pic:blipFill>
+                    <a:blip r:embed="rId17"/>
+                    <a:srcRect/>
+                    <a:stretch>
+                      <a:fillRect/>
+                    </a:stretch>
+                  </pic:blipFill>
+                  <pic:spPr bwMode="auto">
+                    <a:xfrm>
+                      <a:off x="0" y="0"/>
+                      <a:ext cx="5727700" cy="2472690"/>
+                    </a:xfrm>
+                    <a:prstGeom prst="rect">
+                      <a:avLst/>
+                    </a:prstGeom>
+                    <a:noFill/>
+                    <a:ln w="9525">
+                      <a:noFill/>
+                      <a:miter lim="800000"/>
+                      <a:headEnd/>
+                      <a:tailEnd/>
+                    </a:ln>
+                  </pic:spPr>
+                </pic:pic>
+              </a:graphicData>
+            </a:graphic>
+          </wp:inline>
+        </w:drawing>
+      </w:r>
+    </w:p>
+    <w:p>
+      <w:pPr>
+        <w:rPr>
+          <w:rFonts w:ascii="Consolas" w:hAnsi="Consolas"/>
+          <w:sz w:val="24"/>
+          <w:szCs w:val="24"/>
+        </w:rPr>
+      </w:pPr>
+      <w:r>
+        <w:rPr>
+          <w:rFonts w:ascii="Consolas" w:hAnsi="Consolas"/>
+          <w:sz w:val="24"/>
+          <w:szCs w:val="24"/>
+        </w:rPr>
+        <w:t>Now this is a microservice that tries to register with Service Discovery running in 8761 port</w:t>
+      </w:r>
+    </w:p>
+    <w:p>
+      <w:pPr>
+        <w:rPr>
+          <w:rFonts w:ascii="Consolas" w:hAnsi="Consolas"/>
+          <w:sz w:val="24"/>
+          <w:szCs w:val="24"/>
+        </w:rPr>
+      </w:pPr>
+      <w:r>
+        <w:rPr>
+          <w:rFonts w:ascii="Consolas" w:hAnsi="Consolas"/>
+          <w:sz w:val="24"/>
+          <w:szCs w:val="24"/>
+        </w:rPr>
+        <w:t>However every microservice needs a logical name that helps other microservices to communicate</w:t>
+      </w:r>
+    </w:p>
+    <w:p>
+      <w:pPr>
+        <w:rPr>
+          <w:rFonts w:ascii="Consolas" w:hAnsi="Consolas"/>
+          <w:sz w:val="24"/>
+          <w:szCs w:val="24"/>
+        </w:rPr>
+      </w:pPr>
+      <w:r>
+        <w:rPr>
+          <w:rFonts w:ascii="Consolas" w:hAnsi="Consolas"/>
+          <w:sz w:val="24"/>
+          <w:szCs w:val="24"/>
+          <w:highlight w:val="yellow"/>
+        </w:rPr>
+        <w:t>bootstrap.yml</w:t>
+      </w:r>
+    </w:p>
+    <w:p>
+      <w:pPr>
+        <w:rPr>
+          <w:rFonts w:ascii="Consolas" w:hAnsi="Consolas"/>
+          <w:sz w:val="24"/>
+          <w:szCs w:val="24"/>
+        </w:rPr>
+      </w:pPr>
+      <w:r>
+        <w:rPr>
+          <w:rFonts w:ascii="Consolas" w:hAnsi="Consolas"/>
+          <w:noProof/>
+          <w:sz w:val="24"/>
+          <w:szCs w:val="24"/>
+        </w:rPr>
+        <w:drawing>
+          <wp:inline distT="0" distB="0" distL="0" distR="0">
+            <wp:extent cx="3094355" cy="980440"/>
+            <wp:effectExtent l="19050" t="0" r="0" b="0"/>
+            <wp:docPr id="15" name="Picture 11"/>
+            <wp:cNvGraphicFramePr>
+              <a:graphicFrameLocks xmlns:a="http://schemas.openxmlformats.org/drawingml/2006/main" noChangeAspect="1"/>
+            </wp:cNvGraphicFramePr>
+            <a:graphic xmlns:a="http://schemas.openxmlformats.org/drawingml/2006/main">
+              <a:graphicData uri="http://schemas.openxmlformats.org/drawingml/2006/picture">
+                <pic:pic xmlns:pic="http://schemas.openxmlformats.org/drawingml/2006/picture">
+                  <pic:nvPicPr>
+                    <pic:cNvPr id="0" name="Picture 11"/>
+                    <pic:cNvPicPr>
+                      <a:picLocks noChangeAspect="1" noChangeArrowheads="1"/>
+                    </pic:cNvPicPr>
+                  </pic:nvPicPr>
+                  <pic:blipFill>
+                    <a:blip r:embed="rId18"/>
+                    <a:srcRect/>
+                    <a:stretch>
+                      <a:fillRect/>
+                    </a:stretch>
+                  </pic:blipFill>
+                  <pic:spPr bwMode="auto">
+                    <a:xfrm>
+                      <a:off x="0" y="0"/>
+                      <a:ext cx="3094355" cy="980440"/>
+                    </a:xfrm>
+                    <a:prstGeom prst="rect">
+                      <a:avLst/>
+                    </a:prstGeom>
+                    <a:noFill/>
+                    <a:ln w="9525">
+                      <a:noFill/>
+                      <a:miter lim="800000"/>
+                      <a:headEnd/>
+                      <a:tailEnd/>
+                    </a:ln>
+                  </pic:spPr>
+                </pic:pic>
+              </a:graphicData>
+            </a:graphic>
+          </wp:inline>
+        </w:drawing>
+      </w:r>
+    </w:p>
+    <w:p>
+      <w:pPr>
+        <w:rPr>
+          <w:rFonts w:ascii="Consolas" w:hAnsi="Consolas"/>
+          <w:sz w:val="24"/>
+          <w:szCs w:val="24"/>
+        </w:rPr>
+      </w:pPr>
+      <w:r>
+        <w:rPr>
+          <w:rFonts w:ascii="Consolas" w:hAnsi="Consolas"/>
+          <w:sz w:val="24"/>
+          <w:szCs w:val="24"/>
+        </w:rPr>
+        <w:t>This is the file that is loaded before application.yml, you keep some configurations that should be loaded before application.yml, like application names, profiles, configuration servers url and so on</w:t>
+      </w:r>
+    </w:p>
+    <w:p>
+      <w:pPr>
+        <w:rPr>
+          <w:rFonts w:ascii="Consolas" w:hAnsi="Consolas"/>
+          <w:sz w:val="24"/>
+          <w:szCs w:val="24"/>
+        </w:rPr>
+      </w:pPr>
+      <w:r>
+        <w:rPr>
+          <w:rFonts w:ascii="Consolas" w:hAnsi="Consolas"/>
+          <w:sz w:val="24"/>
+          <w:szCs w:val="24"/>
+          <w:highlight w:val="yellow"/>
+        </w:rPr>
+        <w:t>application.yml</w:t>
+      </w:r>
+    </w:p>
+    <w:p>
+      <w:pPr>
+        <w:rPr>
+          <w:rFonts w:ascii="Consolas" w:hAnsi="Consolas"/>
+          <w:sz w:val="24"/>
+          <w:szCs w:val="24"/>
+        </w:rPr>
+      </w:pPr>
+      <w:r>
+        <w:rPr>
+          <w:rFonts w:ascii="Consolas" w:hAnsi="Consolas"/>
+          <w:noProof/>
+          <w:sz w:val="24"/>
+          <w:szCs w:val="24"/>
+        </w:rPr>
+        <w:drawing>
+          <wp:inline distT="0" distB="0" distL="0" distR="0">
+            <wp:extent cx="2428875" cy="885190"/>
+            <wp:effectExtent l="19050" t="0" r="9525" b="0"/>
+            <wp:docPr id="16" name="Picture 12"/>
+            <wp:cNvGraphicFramePr>
+              <a:graphicFrameLocks xmlns:a="http://schemas.openxmlformats.org/drawingml/2006/main" noChangeAspect="1"/>
+            </wp:cNvGraphicFramePr>
+            <a:graphic xmlns:a="http://schemas.openxmlformats.org/drawingml/2006/main">
+              <a:graphicData uri="http://schemas.openxmlformats.org/drawingml/2006/picture">
+                <pic:pic xmlns:pic="http://schemas.openxmlformats.org/drawingml/2006/picture">
+                  <pic:nvPicPr>
+                    <pic:cNvPr id="0" name="Picture 12"/>
+                    <pic:cNvPicPr>
+                      <a:picLocks noChangeAspect="1" noChangeArrowheads="1"/>
+                    </pic:cNvPicPr>
+                  </pic:nvPicPr>
+                  <pic:blipFill>
+                    <a:blip r:embed="rId19"/>
+                    <a:srcRect/>
+                    <a:stretch>
+                      <a:fillRect/>
+                    </a:stretch>
+                  </pic:blipFill>
+                  <pic:spPr bwMode="auto">
+                    <a:xfrm>
+                      <a:off x="0" y="0"/>
+                      <a:ext cx="2428875" cy="885190"/>
+                    </a:xfrm>
+                    <a:prstGeom prst="rect">
+                      <a:avLst/>
+                    </a:prstGeom>
+                    <a:noFill/>
+                    <a:ln w="9525">
+                      <a:noFill/>
+                      <a:miter lim="800000"/>
+                      <a:headEnd/>
+                      <a:tailEnd/>
+                    </a:ln>
+                  </pic:spPr>
+                </pic:pic>
+              </a:graphicData>
+            </a:graphic>
+          </wp:inline>
+        </w:drawing>
+      </w:r>
+    </w:p>
+    <w:p>
+      <w:pPr>
+        <w:rPr>
+          <w:rFonts w:ascii="Consolas" w:hAnsi="Consolas"/>
+          <w:sz w:val="24"/>
+          <w:szCs w:val="24"/>
+        </w:rPr>
+      </w:pPr>
+    </w:p>
+    <w:p>
+      <w:pPr>
+        <w:rPr>
+          <w:rFonts w:ascii="Consolas" w:hAnsi="Consolas"/>
+          <w:sz w:val="24"/>
+          <w:szCs w:val="24"/>
+        </w:rPr>
+      </w:pPr>
+      <w:r>
+        <w:rPr>
+          <w:rFonts w:ascii="Consolas" w:hAnsi="Consolas"/>
+          <w:sz w:val="24"/>
+          <w:szCs w:val="24"/>
+          <w:highlight w:val="yellow"/>
+        </w:rPr>
+        <w:t>Output:</w:t>
+      </w:r>
+    </w:p>
+    <w:p>
+      <w:pPr>
+        <w:rPr>
+          <w:rFonts w:ascii="Consolas" w:hAnsi="Consolas"/>
+          <w:sz w:val="24"/>
+          <w:szCs w:val="24"/>
+        </w:rPr>
+      </w:pPr>
+      <w:r>
+        <w:rPr>
+          <w:rFonts w:ascii="Consolas" w:hAnsi="Consolas"/>
+          <w:noProof/>
+          <w:sz w:val="24"/>
+          <w:szCs w:val="24"/>
+        </w:rPr>
+        <w:lastRenderedPageBreak/>
+        <w:drawing>
+          <wp:inline distT="0" distB="0" distL="0" distR="0">
+            <wp:extent cx="5720715" cy="2984500"/>
+            <wp:effectExtent l="19050" t="0" r="0" b="0"/>
+            <wp:docPr id="17" name="Picture 13"/>
+            <wp:cNvGraphicFramePr>
+              <a:graphicFrameLocks xmlns:a="http://schemas.openxmlformats.org/drawingml/2006/main" noChangeAspect="1"/>
+            </wp:cNvGraphicFramePr>
+            <a:graphic xmlns:a="http://schemas.openxmlformats.org/drawingml/2006/main">
+              <a:graphicData uri="http://schemas.openxmlformats.org/drawingml/2006/picture">
+                <pic:pic xmlns:pic="http://schemas.openxmlformats.org/drawingml/2006/picture">
+                  <pic:nvPicPr>
+                    <pic:cNvPr id="0" name="Picture 13"/>
+                    <pic:cNvPicPr>
+                      <a:picLocks noChangeAspect="1" noChangeArrowheads="1"/>
+                    </pic:cNvPicPr>
+                  </pic:nvPicPr>
+                  <pic:blipFill>
+                    <a:blip r:embed="rId20"/>
+                    <a:srcRect/>
+                    <a:stretch>
+                      <a:fillRect/>
+                    </a:stretch>
+                  </pic:blipFill>
+                  <pic:spPr bwMode="auto">
+                    <a:xfrm>
+                      <a:off x="0" y="0"/>
+                      <a:ext cx="5720715" cy="2984500"/>
+                    </a:xfrm>
+                    <a:prstGeom prst="rect">
+                      <a:avLst/>
+                    </a:prstGeom>
+                    <a:noFill/>
+                    <a:ln w="9525">
+                      <a:noFill/>
+                      <a:miter lim="800000"/>
+                      <a:headEnd/>
+                      <a:tailEnd/>
+                    </a:ln>
+                  </pic:spPr>
+                </pic:pic>
+              </a:graphicData>
+            </a:graphic>
+          </wp:inline>
+        </w:drawing>
+      </w:r>
+    </w:p>
+    <w:p>
+      <w:pPr>
+        <w:rPr>
+          <w:rFonts w:ascii="Consolas" w:hAnsi="Consolas"/>
+          <w:sz w:val="24"/>
+          <w:szCs w:val="24"/>
+        </w:rPr>
+      </w:pPr>
+      <w:r>
+        <w:rPr>
+          <w:rFonts w:ascii="Consolas" w:hAnsi="Consolas"/>
+          <w:sz w:val="24"/>
+          <w:szCs w:val="24"/>
+        </w:rPr>
+        <w:t xml:space="preserve">Eureka has only one instance of Account-Service if you need to multiple instances of account service then you need to launch this service in another port other than 8081, because </w:t>
+      </w:r>
+      <w:r>
+        <w:rPr>
+          <w:rFonts w:ascii="Consolas" w:hAnsi="Consolas"/>
+          <w:sz w:val="24"/>
+          <w:szCs w:val="24"/>
+        </w:rPr>
+        <w:t>the instances created in local machine.</w:t>
+      </w:r>
+    </w:p>
+    <w:p>
+      <w:pPr>
+        <w:rPr>
+          <w:rFonts w:ascii="Consolas" w:hAnsi="Consolas"/>
+          <w:sz w:val="24"/>
+          <w:szCs w:val="24"/>
+        </w:rPr>
+      </w:pPr>
+      <w:r>
+        <w:rPr>
+          <w:rFonts w:ascii="Consolas" w:hAnsi="Consolas"/>
+          <w:sz w:val="24"/>
+          <w:szCs w:val="24"/>
+          <w:highlight w:val="yellow"/>
+        </w:rPr>
+        <w:t>You can use below commands from your project location</w:t>
+      </w:r>
+    </w:p>
+    <w:p>
+      <w:pPr>
+        <w:rPr>
+          <w:rFonts w:ascii="Consolas" w:hAnsi="Consolas"/>
+          <w:sz w:val="24"/>
+          <w:szCs w:val="24"/>
+        </w:rPr>
+      </w:pPr>
+      <w:r>
+        <w:rPr>
+          <w:rFonts w:ascii="Consolas" w:hAnsi="Consolas"/>
+          <w:sz w:val="24"/>
+          <w:szCs w:val="24"/>
+        </w:rPr>
+        <w:t>mvn package</w:t>
+      </w:r>
+    </w:p>
+    <w:p>
+      <w:pPr>
+        <w:rPr>
+          <w:rFonts w:ascii="Consolas" w:hAnsi="Consolas"/>
+          <w:sz w:val="24"/>
+          <w:szCs w:val="24"/>
+        </w:rPr>
+      </w:pPr>
+      <w:r>
+        <w:rPr>
+          <w:rFonts w:ascii="Consolas" w:hAnsi="Consolas"/>
+          <w:sz w:val="24"/>
+          <w:szCs w:val="24"/>
+        </w:rPr>
+        <w:t>java -jar target/file-name.jar --server.port = 8082</w:t>
+      </w:r>
+    </w:p>
+    <w:p>
+      <w:pPr>
+        <w:rPr>
+          <w:rFonts w:ascii="Consolas" w:hAnsi="Consolas"/>
+          <w:sz w:val="24"/>
+          <w:szCs w:val="24"/>
+        </w:rPr>
+      </w:pPr>
+      <w:r>
+        <w:rPr>
+          <w:rFonts w:ascii="Consolas" w:hAnsi="Consolas"/>
+          <w:noProof/>
+          <w:sz w:val="24"/>
+          <w:szCs w:val="24"/>
+        </w:rPr>
+        <w:drawing>
+          <wp:inline distT="0" distB="0" distL="0" distR="0">
+            <wp:extent cx="5727700" cy="1704340"/>
+            <wp:effectExtent l="19050" t="0" r="6350" b="0"/>
+            <wp:docPr id="18" name="Picture 14"/>
+            <wp:cNvGraphicFramePr>
+              <a:graphicFrameLocks xmlns:a="http://schemas.openxmlformats.org/drawingml/2006/main" noChangeAspect="1"/>
+            </wp:cNvGraphicFramePr>
+            <a:graphic xmlns:a="http://schemas.openxmlformats.org/drawingml/2006/main">
+              <a:graphicData uri="http://schemas.openxmlformats.org/drawingml/2006/picture">
+                <pic:pic xmlns:pic="http://schemas.openxmlformats.org/drawingml/2006/picture">
+                  <pic:nvPicPr>
+                    <pic:cNvPr id="0" name="Picture 14"/>
+                    <pic:cNvPicPr>
+                      <a:picLocks noChangeAspect="1" noChangeArrowheads="1"/>
+                    </pic:cNvPicPr>
+                  </pic:nvPicPr>
+                  <pic:blipFill>
+                    <a:blip r:embed="rId21"/>
+                    <a:srcRect/>
+                    <a:stretch>
+                      <a:fillRect/>
+                    </a:stretch>
+                  </pic:blipFill>
+                  <pic:spPr bwMode="auto">
+                    <a:xfrm>
+                      <a:off x="0" y="0"/>
+                      <a:ext cx="5727700" cy="1704340"/>
+                    </a:xfrm>
+                    <a:prstGeom prst="rect">
+                      <a:avLst/>
+                    </a:prstGeom>
+                    <a:noFill/>
+                    <a:ln w="9525">
+                      <a:noFill/>
+                      <a:miter lim="800000"/>
+                      <a:headEnd/>
+                      <a:tailEnd/>
+                    </a:ln>
+                  </pic:spPr>
+                </pic:pic>
+              </a:graphicData>
+            </a:graphic>
+          </wp:inline>
+        </w:drawing>
+      </w:r>
+    </w:p>
+    <w:p>
+      <w:pPr>
+        <w:rPr>
+          <w:rFonts w:ascii="Consolas" w:hAnsi="Consolas"/>
+          <w:sz w:val="24"/>
+          <w:szCs w:val="24"/>
+        </w:rPr>
+      </w:pPr>
+      <w:r>
+        <w:rPr>
+          <w:rFonts w:ascii="Consolas" w:hAnsi="Consolas"/>
+          <w:sz w:val="24"/>
+          <w:szCs w:val="24"/>
+        </w:rPr>
+        <w:t xml:space="preserve">This will show up in the eureka dashboar, we are running one instance in eclipse &amp; other in command prompt of account service </w:t>
+      </w:r>
+    </w:p>
+    <w:p>
+      <w:pPr>
+        <w:rPr>
+          <w:rFonts w:ascii="Consolas" w:hAnsi="Consolas"/>
+          <w:sz w:val="24"/>
+          <w:szCs w:val="24"/>
+        </w:rPr>
+      </w:pPr>
+      <w:r>
+        <w:rPr>
+          <w:rFonts w:ascii="Consolas" w:hAnsi="Consolas"/>
+          <w:noProof/>
+          <w:sz w:val="24"/>
+          <w:szCs w:val="24"/>
+        </w:rPr>
+        <w:drawing>
+          <wp:inline distT="0" distB="0" distL="0" distR="0">
+            <wp:extent cx="5727700" cy="812165"/>
+            <wp:effectExtent l="19050" t="0" r="6350" b="0"/>
+            <wp:docPr id="19" name="Picture 15"/>
+            <wp:cNvGraphicFramePr>
+              <a:graphicFrameLocks xmlns:a="http://schemas.openxmlformats.org/drawingml/2006/main" noChangeAspect="1"/>
+            </wp:cNvGraphicFramePr>
+            <a:graphic xmlns:a="http://schemas.openxmlformats.org/drawingml/2006/main">
+              <a:graphicData uri="http://schemas.openxmlformats.org/drawingml/2006/picture">
+                <pic:pic xmlns:pic="http://schemas.openxmlformats.org/drawingml/2006/picture">
+                  <pic:nvPicPr>
+                    <pic:cNvPr id="0" name="Picture 15"/>
+                    <pic:cNvPicPr>
+                      <a:picLocks noChangeAspect="1" noChangeArrowheads="1"/>
+                    </pic:cNvPicPr>
+                  </pic:nvPicPr>
+                  <pic:blipFill>
+                    <a:blip r:embed="rId22"/>
+                    <a:srcRect/>
+                    <a:stretch>
+                      <a:fillRect/>
+                    </a:stretch>
+                  </pic:blipFill>
+                  <pic:spPr bwMode="auto">
+                    <a:xfrm>
+                      <a:off x="0" y="0"/>
+                      <a:ext cx="5727700" cy="812165"/>
+                    </a:xfrm>
+                    <a:prstGeom prst="rect">
+                      <a:avLst/>
+                    </a:prstGeom>
+                    <a:noFill/>
+                    <a:ln w="9525">
+                      <a:noFill/>
+                      <a:miter lim="800000"/>
+                      <a:headEnd/>
+                      <a:tailEnd/>
+                    </a:ln>
+                  </pic:spPr>
+                </pic:pic>
+              </a:graphicData>
+            </a:graphic>
+          </wp:inline>
+        </w:drawing>
+      </w:r>
+    </w:p>
+    <w:p>
+      <w:pPr>
+        <w:rPr>
+          <w:rFonts w:ascii="Consolas" w:hAnsi="Consolas"/>
+          <w:sz w:val="24"/>
+          <w:szCs w:val="24"/>
+        </w:rPr>
+      </w:pPr>
+    </w:p>
+    <w:p>
+      <w:pPr>
+        <w:rPr>
+          <w:rFonts w:ascii="Consolas" w:hAnsi="Consolas"/>
+          <w:sz w:val="24"/>
+          <w:szCs w:val="24"/>
+        </w:rPr>
+      </w:pPr>
+    </w:p>
+    <w:p>
+      <w:pPr>
+        <w:rPr>
+          <w:rFonts w:ascii="Consolas" w:hAnsi="Consolas"/>
+          <w:sz w:val="24"/>
+          <w:szCs w:val="24"/>
+        </w:rPr>
+      </w:pPr>
+      <w:r>
+        <w:rPr>
+          <w:rFonts w:ascii="Consolas" w:hAnsi="Consolas"/>
+          <w:sz w:val="24"/>
+          <w:szCs w:val="24"/>
+          <w:highlight w:val="yellow"/>
+        </w:rPr>
+        <w:t>Exercise:</w:t>
+      </w:r>
+    </w:p>
+    <w:p>
+      <w:pPr>
+        <w:rPr>
+          <w:rFonts w:ascii="Consolas" w:hAnsi="Consolas"/>
+          <w:sz w:val="24"/>
+          <w:szCs w:val="24"/>
+        </w:rPr>
+      </w:pPr>
+      <w:r>
+        <w:rPr>
+          <w:rFonts w:ascii="Consolas" w:hAnsi="Consolas"/>
+          <w:sz w:val="24"/>
+          <w:szCs w:val="24"/>
+        </w:rPr>
+        <w:t>Create another microservice named paytm service and register with eureka</w:t>
+      </w:r>
+      <w:r>
+        <w:rPr>
+          <w:rFonts w:ascii="Consolas" w:hAnsi="Consolas"/>
+          <w:sz w:val="24"/>
+          <w:szCs w:val="24"/>
+        </w:rPr>
+        <w:t xml:space="preserve"> with a different application name</w:t>
+      </w:r>
+    </w:p>
+    <w:p>
+      <w:pPr>
+        <w:rPr>
+          <w:rFonts w:ascii="Consolas" w:hAnsi="Consolas"/>
+          <w:sz w:val="24"/>
+          <w:szCs w:val="24"/>
+        </w:rPr>
+      </w:pPr>
+    </w:p>
+    <w:p>
+      <w:pPr>
+        <w:rPr>
+          <w:rFonts w:ascii="Consolas" w:hAnsi="Consolas"/>
+          <w:sz w:val="24"/>
+          <w:szCs w:val="24"/>
+        </w:rPr>
+      </w:pPr>
+    </w:p>
+    <w:p>
+      <w:pPr>
+        <w:rPr>
+          <w:rFonts w:ascii="Consolas" w:hAnsi="Consolas"/>
+          <w:sz w:val="24"/>
+          <w:szCs w:val="24"/>
+        </w:rPr>
+      </w:pPr>
+    </w:p>
+    <w:p>
+      <w:pPr>
+        <w:rPr>
+          <w:rFonts w:ascii="Consolas" w:hAnsi="Consolas"/>
+          <w:sz w:val="24"/>
+          <w:szCs w:val="24"/>
+        </w:rPr>
+      </w:pPr>
+    </w:p>
     <w:sectPr>
       <w:pgSz w:w="11906" w:h="16838"/>
       <w:pgMar w:top="1440" w:right="1440" w:bottom="1440" w:left="1440" w:header="708" w:footer="708" w:gutter="0"/>
@@ -744,6 +2446,184 @@
 <file path=word/numbering.xml><?xml version="1.0" encoding="utf-8"?>
 <w:numbering xmlns:ve="http://schemas.openxmlformats.org/markup-compatibility/2006" xmlns:o="urn:schemas-microsoft-com:office:office" xmlns:r="http://schemas.openxmlformats.org/officeDocument/2006/relationships" xmlns:m="http://schemas.openxmlformats.org/officeDocument/2006/math" xmlns:v="urn:schemas-microsoft-com:vml" xmlns:wp="http://schemas.openxmlformats.org/drawingml/2006/wordprocessingDrawing" xmlns:w10="urn:schemas-microsoft-com:office:word" xmlns:w="http://schemas.openxmlformats.org/wordprocessingml/2006/main" xmlns:wne="http://schemas.microsoft.com/office/word/2006/wordml">
   <w:abstractNum w:abstractNumId="0">
+    <w:nsid w:val="14DF52D0"/>
+    <w:multiLevelType w:val="hybridMultilevel"/>
+    <w:tmpl w:val="97924CCA"/>
+    <w:lvl w:ilvl="0" w:tplc="4009000F">
+      <w:start w:val="1"/>
+      <w:numFmt w:val="decimal"/>
+      <w:lvlText w:val="%1."/>
+      <w:lvlJc w:val="left"/>
+      <w:pPr>
+        <w:ind w:left="720" w:hanging="360"/>
+      </w:pPr>
+      <w:rPr>
+        <w:rFonts w:hint="default"/>
+      </w:rPr>
+    </w:lvl>
+    <w:lvl w:ilvl="1" w:tplc="40090019" w:tentative="1">
+      <w:start w:val="1"/>
+      <w:numFmt w:val="lowerLetter"/>
+      <w:lvlText w:val="%2."/>
+      <w:lvlJc w:val="left"/>
+      <w:pPr>
+        <w:ind w:left="1440" w:hanging="360"/>
+      </w:pPr>
+    </w:lvl>
+    <w:lvl w:ilvl="2" w:tplc="4009001B" w:tentative="1">
+      <w:start w:val="1"/>
+      <w:numFmt w:val="lowerRoman"/>
+      <w:lvlText w:val="%3."/>
+      <w:lvlJc w:val="right"/>
+      <w:pPr>
+        <w:ind w:left="2160" w:hanging="180"/>
+      </w:pPr>
+    </w:lvl>
+    <w:lvl w:ilvl="3" w:tplc="4009000F" w:tentative="1">
+      <w:start w:val="1"/>
+      <w:numFmt w:val="decimal"/>
+      <w:lvlText w:val="%4."/>
+      <w:lvlJc w:val="left"/>
+      <w:pPr>
+        <w:ind w:left="2880" w:hanging="360"/>
+      </w:pPr>
+    </w:lvl>
+    <w:lvl w:ilvl="4" w:tplc="40090019" w:tentative="1">
+      <w:start w:val="1"/>
+      <w:numFmt w:val="lowerLetter"/>
+      <w:lvlText w:val="%5."/>
+      <w:lvlJc w:val="left"/>
+      <w:pPr>
+        <w:ind w:left="3600" w:hanging="360"/>
+      </w:pPr>
+    </w:lvl>
+    <w:lvl w:ilvl="5" w:tplc="4009001B" w:tentative="1">
+      <w:start w:val="1"/>
+      <w:numFmt w:val="lowerRoman"/>
+      <w:lvlText w:val="%6."/>
+      <w:lvlJc w:val="right"/>
+      <w:pPr>
+        <w:ind w:left="4320" w:hanging="180"/>
+      </w:pPr>
+    </w:lvl>
+    <w:lvl w:ilvl="6" w:tplc="4009000F" w:tentative="1">
+      <w:start w:val="1"/>
+      <w:numFmt w:val="decimal"/>
+      <w:lvlText w:val="%7."/>
+      <w:lvlJc w:val="left"/>
+      <w:pPr>
+        <w:ind w:left="5040" w:hanging="360"/>
+      </w:pPr>
+    </w:lvl>
+    <w:lvl w:ilvl="7" w:tplc="40090019" w:tentative="1">
+      <w:start w:val="1"/>
+      <w:numFmt w:val="lowerLetter"/>
+      <w:lvlText w:val="%8."/>
+      <w:lvlJc w:val="left"/>
+      <w:pPr>
+        <w:ind w:left="5760" w:hanging="360"/>
+      </w:pPr>
+    </w:lvl>
+    <w:lvl w:ilvl="8" w:tplc="4009001B" w:tentative="1">
+      <w:start w:val="1"/>
+      <w:numFmt w:val="lowerRoman"/>
+      <w:lvlText w:val="%9."/>
+      <w:lvlJc w:val="right"/>
+      <w:pPr>
+        <w:ind w:left="6480" w:hanging="180"/>
+      </w:pPr>
+    </w:lvl>
+  </w:abstractNum>
+  <w:abstractNum w:abstractNumId="1">
+    <w:nsid w:val="4CBB5C2D"/>
+    <w:multiLevelType w:val="hybridMultilevel"/>
+    <w:tmpl w:val="BADC4480"/>
+    <w:lvl w:ilvl="0" w:tplc="4009000F">
+      <w:start w:val="1"/>
+      <w:numFmt w:val="decimal"/>
+      <w:lvlText w:val="%1."/>
+      <w:lvlJc w:val="left"/>
+      <w:pPr>
+        <w:ind w:left="720" w:hanging="360"/>
+      </w:pPr>
+      <w:rPr>
+        <w:rFonts w:hint="default"/>
+      </w:rPr>
+    </w:lvl>
+    <w:lvl w:ilvl="1" w:tplc="40090019" w:tentative="1">
+      <w:start w:val="1"/>
+      <w:numFmt w:val="lowerLetter"/>
+      <w:lvlText w:val="%2."/>
+      <w:lvlJc w:val="left"/>
+      <w:pPr>
+        <w:ind w:left="1440" w:hanging="360"/>
+      </w:pPr>
+    </w:lvl>
+    <w:lvl w:ilvl="2" w:tplc="4009001B" w:tentative="1">
+      <w:start w:val="1"/>
+      <w:numFmt w:val="lowerRoman"/>
+      <w:lvlText w:val="%3."/>
+      <w:lvlJc w:val="right"/>
+      <w:pPr>
+        <w:ind w:left="2160" w:hanging="180"/>
+      </w:pPr>
+    </w:lvl>
+    <w:lvl w:ilvl="3" w:tplc="4009000F" w:tentative="1">
+      <w:start w:val="1"/>
+      <w:numFmt w:val="decimal"/>
+      <w:lvlText w:val="%4."/>
+      <w:lvlJc w:val="left"/>
+      <w:pPr>
+        <w:ind w:left="2880" w:hanging="360"/>
+      </w:pPr>
+    </w:lvl>
+    <w:lvl w:ilvl="4" w:tplc="40090019" w:tentative="1">
+      <w:start w:val="1"/>
+      <w:numFmt w:val="lowerLetter"/>
+      <w:lvlText w:val="%5."/>
+      <w:lvlJc w:val="left"/>
+      <w:pPr>
+        <w:ind w:left="3600" w:hanging="360"/>
+      </w:pPr>
+    </w:lvl>
+    <w:lvl w:ilvl="5" w:tplc="4009001B" w:tentative="1">
+      <w:start w:val="1"/>
+      <w:numFmt w:val="lowerRoman"/>
+      <w:lvlText w:val="%6."/>
+      <w:lvlJc w:val="right"/>
+      <w:pPr>
+        <w:ind w:left="4320" w:hanging="180"/>
+      </w:pPr>
+    </w:lvl>
+    <w:lvl w:ilvl="6" w:tplc="4009000F" w:tentative="1">
+      <w:start w:val="1"/>
+      <w:numFmt w:val="decimal"/>
+      <w:lvlText w:val="%7."/>
+      <w:lvlJc w:val="left"/>
+      <w:pPr>
+        <w:ind w:left="5040" w:hanging="360"/>
+      </w:pPr>
+    </w:lvl>
+    <w:lvl w:ilvl="7" w:tplc="40090019" w:tentative="1">
+      <w:start w:val="1"/>
+      <w:numFmt w:val="lowerLetter"/>
+      <w:lvlText w:val="%8."/>
+      <w:lvlJc w:val="left"/>
+      <w:pPr>
+        <w:ind w:left="5760" w:hanging="360"/>
+      </w:pPr>
+    </w:lvl>
+    <w:lvl w:ilvl="8" w:tplc="4009001B" w:tentative="1">
+      <w:start w:val="1"/>
+      <w:numFmt w:val="lowerRoman"/>
+      <w:lvlText w:val="%9."/>
+      <w:lvlJc w:val="right"/>
+      <w:pPr>
+        <w:ind w:left="6480" w:hanging="180"/>
+      </w:pPr>
+    </w:lvl>
+  </w:abstractNum>
+  <w:abstractNum w:abstractNumId="2">
     <w:nsid w:val="7A0E44E1"/>
     <w:multiLevelType w:val="hybridMultilevel"/>
     <w:tmpl w:val="63A0600C"/>
@@ -857,7 +2737,13 @@
     </w:lvl>
   </w:abstractNum>
   <w:num w:numId="1">
+    <w:abstractNumId w:val="2"/>
+  </w:num>
+  <w:num w:numId="2">
     <w:abstractNumId w:val="0"/>
+  </w:num>
+  <w:num w:numId="3">
+    <w:abstractNumId w:val="1"/>
   </w:num>
 </w:numbering>
 </file>

</xml_diff>

<commit_message>
microservice with db assignment
</commit_message>
<xml_diff>
--- a/Afternoon Batch/Spring Microservices/Spring Microservices.docx
+++ b/Afternoon Batch/Spring Microservices/Spring Microservices.docx
@@ -6476,6 +6476,446 @@
         </w:rPr>
       </w:pPr>
     </w:p>
+    <w:p>
+      <w:pPr>
+        <w:rPr>
+          <w:rFonts w:ascii="Consolas" w:hAnsi="Consolas"/>
+          <w:sz w:val="24"/>
+          <w:szCs w:val="24"/>
+        </w:rPr>
+      </w:pPr>
+    </w:p>
+    <w:p>
+      <w:pPr>
+        <w:rPr>
+          <w:rFonts w:ascii="Consolas" w:hAnsi="Consolas"/>
+          <w:sz w:val="24"/>
+          <w:szCs w:val="24"/>
+        </w:rPr>
+      </w:pPr>
+    </w:p>
+    <w:p>
+      <w:pPr>
+        <w:rPr>
+          <w:rFonts w:ascii="Consolas" w:hAnsi="Consolas"/>
+          <w:sz w:val="24"/>
+          <w:szCs w:val="24"/>
+        </w:rPr>
+      </w:pPr>
+    </w:p>
+    <w:p>
+      <w:pPr>
+        <w:rPr>
+          <w:rFonts w:ascii="Consolas" w:hAnsi="Consolas"/>
+          <w:sz w:val="24"/>
+          <w:szCs w:val="24"/>
+        </w:rPr>
+      </w:pPr>
+    </w:p>
+    <w:p>
+      <w:pPr>
+        <w:rPr>
+          <w:rFonts w:ascii="Consolas" w:hAnsi="Consolas"/>
+          <w:sz w:val="24"/>
+          <w:szCs w:val="24"/>
+        </w:rPr>
+      </w:pPr>
+    </w:p>
+    <w:p>
+      <w:pPr>
+        <w:rPr>
+          <w:rFonts w:ascii="Consolas" w:hAnsi="Consolas"/>
+          <w:sz w:val="24"/>
+          <w:szCs w:val="24"/>
+        </w:rPr>
+      </w:pPr>
+    </w:p>
+    <w:p>
+      <w:pPr>
+        <w:rPr>
+          <w:rFonts w:ascii="Consolas" w:hAnsi="Consolas"/>
+          <w:sz w:val="24"/>
+          <w:szCs w:val="24"/>
+        </w:rPr>
+      </w:pPr>
+    </w:p>
+    <w:p>
+      <w:pPr>
+        <w:rPr>
+          <w:rFonts w:ascii="Consolas" w:hAnsi="Consolas"/>
+          <w:sz w:val="24"/>
+          <w:szCs w:val="24"/>
+        </w:rPr>
+      </w:pPr>
+      <w:r>
+        <w:rPr>
+          <w:rFonts w:ascii="Consolas" w:hAnsi="Consolas"/>
+          <w:sz w:val="24"/>
+          <w:szCs w:val="24"/>
+          <w:highlight w:val="yellow"/>
+        </w:rPr>
+        <w:t>Exercise:</w:t>
+      </w:r>
+    </w:p>
+    <w:p>
+      <w:pPr>
+        <w:pStyle w:val="ListParagraph"/>
+        <w:numPr>
+          <w:ilvl w:val="0"/>
+          <w:numId w:val="5"/>
+        </w:numPr>
+        <w:rPr>
+          <w:rFonts w:ascii="Consolas" w:hAnsi="Consolas"/>
+          <w:sz w:val="24"/>
+          <w:szCs w:val="24"/>
+        </w:rPr>
+      </w:pPr>
+      <w:r>
+        <w:rPr>
+          <w:rFonts w:ascii="Consolas" w:hAnsi="Consolas"/>
+          <w:sz w:val="24"/>
+          <w:szCs w:val="24"/>
+        </w:rPr>
+        <w:t xml:space="preserve">Store the </w:t>
+      </w:r>
+      <w:proofErr w:type="spellStart"/>
+      <w:r>
+        <w:rPr>
+          <w:rFonts w:ascii="Consolas" w:hAnsi="Consolas"/>
+          <w:sz w:val="24"/>
+          <w:szCs w:val="24"/>
+        </w:rPr>
+        <w:t>datasource</w:t>
+      </w:r>
+      <w:proofErr w:type="spellEnd"/>
+      <w:r>
+        <w:rPr>
+          <w:rFonts w:ascii="Consolas" w:hAnsi="Consolas"/>
+          <w:sz w:val="24"/>
+          <w:szCs w:val="24"/>
+        </w:rPr>
+        <w:t xml:space="preserve"> configurations in GIT and fetch from configuration server</w:t>
+      </w:r>
+    </w:p>
+    <w:p>
+      <w:pPr>
+        <w:pStyle w:val="ListParagraph"/>
+        <w:numPr>
+          <w:ilvl w:val="0"/>
+          <w:numId w:val="5"/>
+        </w:numPr>
+        <w:rPr>
+          <w:rFonts w:ascii="Consolas" w:hAnsi="Consolas"/>
+          <w:sz w:val="24"/>
+          <w:szCs w:val="24"/>
+        </w:rPr>
+      </w:pPr>
+      <w:r>
+        <w:rPr>
+          <w:rFonts w:ascii="Consolas" w:hAnsi="Consolas"/>
+          <w:sz w:val="24"/>
+          <w:szCs w:val="24"/>
+        </w:rPr>
+        <w:t xml:space="preserve">Microservice will fetch the </w:t>
+      </w:r>
+      <w:proofErr w:type="spellStart"/>
+      <w:r>
+        <w:rPr>
+          <w:rFonts w:ascii="Consolas" w:hAnsi="Consolas"/>
+          <w:sz w:val="24"/>
+          <w:szCs w:val="24"/>
+        </w:rPr>
+        <w:t>datasource</w:t>
+      </w:r>
+      <w:proofErr w:type="spellEnd"/>
+      <w:r>
+        <w:rPr>
+          <w:rFonts w:ascii="Consolas" w:hAnsi="Consolas"/>
+          <w:sz w:val="24"/>
+          <w:szCs w:val="24"/>
+        </w:rPr>
+        <w:t xml:space="preserve"> configurations and connects to MYSQL</w:t>
+      </w:r>
+    </w:p>
+    <w:p>
+      <w:pPr>
+        <w:pStyle w:val="ListParagraph"/>
+        <w:numPr>
+          <w:ilvl w:val="0"/>
+          <w:numId w:val="5"/>
+        </w:numPr>
+        <w:rPr>
+          <w:rFonts w:ascii="Consolas" w:hAnsi="Consolas"/>
+          <w:sz w:val="24"/>
+          <w:szCs w:val="24"/>
+        </w:rPr>
+      </w:pPr>
+      <w:r>
+        <w:rPr>
+          <w:rFonts w:ascii="Consolas" w:hAnsi="Consolas"/>
+          <w:sz w:val="24"/>
+          <w:szCs w:val="24"/>
+        </w:rPr>
+        <w:t>Microservice need to have Service Layer, DAO layer (</w:t>
+      </w:r>
+      <w:proofErr w:type="spellStart"/>
+      <w:r>
+        <w:rPr>
+          <w:rFonts w:ascii="Consolas" w:hAnsi="Consolas"/>
+          <w:sz w:val="24"/>
+          <w:szCs w:val="24"/>
+        </w:rPr>
+        <w:t>JpaRepository</w:t>
+      </w:r>
+      <w:proofErr w:type="spellEnd"/>
+      <w:r>
+        <w:rPr>
+          <w:rFonts w:ascii="Consolas" w:hAnsi="Consolas"/>
+          <w:sz w:val="24"/>
+          <w:szCs w:val="24"/>
+        </w:rPr>
+        <w:t>) and controller (</w:t>
+      </w:r>
+      <w:proofErr w:type="spellStart"/>
+      <w:r>
+        <w:rPr>
+          <w:rFonts w:ascii="Consolas" w:hAnsi="Consolas"/>
+          <w:sz w:val="24"/>
+          <w:szCs w:val="24"/>
+        </w:rPr>
+        <w:t>RestController</w:t>
+      </w:r>
+      <w:proofErr w:type="spellEnd"/>
+      <w:r>
+        <w:rPr>
+          <w:rFonts w:ascii="Consolas" w:hAnsi="Consolas"/>
+          <w:sz w:val="24"/>
+          <w:szCs w:val="24"/>
+        </w:rPr>
+        <w:t>)</w:t>
+      </w:r>
+    </w:p>
+    <w:p>
+      <w:pPr>
+        <w:pStyle w:val="ListParagraph"/>
+        <w:numPr>
+          <w:ilvl w:val="0"/>
+          <w:numId w:val="5"/>
+        </w:numPr>
+        <w:rPr>
+          <w:rFonts w:ascii="Consolas" w:hAnsi="Consolas"/>
+          <w:sz w:val="24"/>
+          <w:szCs w:val="24"/>
+        </w:rPr>
+      </w:pPr>
+      <w:r>
+        <w:rPr>
+          <w:rFonts w:ascii="Consolas" w:hAnsi="Consolas"/>
+          <w:sz w:val="24"/>
+          <w:szCs w:val="24"/>
+        </w:rPr>
+        <w:t>Microservice should also register with Service Discovery</w:t>
+      </w:r>
+    </w:p>
+    <w:p>
+      <w:pPr>
+        <w:pStyle w:val="ListParagraph"/>
+        <w:numPr>
+          <w:ilvl w:val="0"/>
+          <w:numId w:val="5"/>
+        </w:numPr>
+        <w:rPr>
+          <w:rFonts w:ascii="Consolas" w:hAnsi="Consolas"/>
+          <w:sz w:val="24"/>
+          <w:szCs w:val="24"/>
+        </w:rPr>
+      </w:pPr>
+      <w:r>
+        <w:rPr>
+          <w:rFonts w:ascii="Consolas" w:hAnsi="Consolas"/>
+          <w:sz w:val="24"/>
+          <w:szCs w:val="24"/>
+        </w:rPr>
+        <w:t>Microservice must perform 4 operations</w:t>
+      </w:r>
+    </w:p>
+    <w:p>
+      <w:pPr>
+        <w:pStyle w:val="ListParagraph"/>
+        <w:numPr>
+          <w:ilvl w:val="1"/>
+          <w:numId w:val="5"/>
+        </w:numPr>
+        <w:rPr>
+          <w:rFonts w:ascii="Consolas" w:hAnsi="Consolas"/>
+          <w:sz w:val="24"/>
+          <w:szCs w:val="24"/>
+        </w:rPr>
+      </w:pPr>
+      <w:r>
+        <w:rPr>
+          <w:rFonts w:ascii="Consolas" w:hAnsi="Consolas"/>
+          <w:sz w:val="24"/>
+          <w:szCs w:val="24"/>
+        </w:rPr>
+        <w:t>store employee: id must be auto-generated</w:t>
+      </w:r>
+    </w:p>
+    <w:p>
+      <w:pPr>
+        <w:pStyle w:val="ListParagraph"/>
+        <w:numPr>
+          <w:ilvl w:val="1"/>
+          <w:numId w:val="5"/>
+        </w:numPr>
+        <w:rPr>
+          <w:rFonts w:ascii="Consolas" w:hAnsi="Consolas"/>
+          <w:sz w:val="24"/>
+          <w:szCs w:val="24"/>
+        </w:rPr>
+      </w:pPr>
+      <w:r>
+        <w:rPr>
+          <w:rFonts w:ascii="Consolas" w:hAnsi="Consolas"/>
+          <w:sz w:val="24"/>
+          <w:szCs w:val="24"/>
+        </w:rPr>
+        <w:t>update salary based on id</w:t>
+      </w:r>
+    </w:p>
+    <w:p>
+      <w:pPr>
+        <w:pStyle w:val="ListParagraph"/>
+        <w:numPr>
+          <w:ilvl w:val="1"/>
+          <w:numId w:val="5"/>
+        </w:numPr>
+        <w:rPr>
+          <w:rFonts w:ascii="Consolas" w:hAnsi="Consolas"/>
+          <w:sz w:val="24"/>
+          <w:szCs w:val="24"/>
+        </w:rPr>
+      </w:pPr>
+      <w:r>
+        <w:rPr>
+          <w:rFonts w:ascii="Consolas" w:hAnsi="Consolas"/>
+          <w:sz w:val="24"/>
+          <w:szCs w:val="24"/>
+        </w:rPr>
+        <w:t>fetch all employees</w:t>
+      </w:r>
+    </w:p>
+    <w:p>
+      <w:pPr>
+        <w:pStyle w:val="ListParagraph"/>
+        <w:numPr>
+          <w:ilvl w:val="1"/>
+          <w:numId w:val="5"/>
+        </w:numPr>
+        <w:rPr>
+          <w:rFonts w:ascii="Consolas" w:hAnsi="Consolas"/>
+          <w:sz w:val="24"/>
+          <w:szCs w:val="24"/>
+        </w:rPr>
+      </w:pPr>
+      <w:r>
+        <w:rPr>
+          <w:rFonts w:ascii="Consolas" w:hAnsi="Consolas"/>
+          <w:sz w:val="24"/>
+          <w:szCs w:val="24"/>
+        </w:rPr>
+        <w:t>fetch employee by id</w:t>
+      </w:r>
+    </w:p>
+    <w:p>
+      <w:pPr>
+        <w:pStyle w:val="ListParagraph"/>
+        <w:numPr>
+          <w:ilvl w:val="1"/>
+          <w:numId w:val="5"/>
+        </w:numPr>
+        <w:rPr>
+          <w:rFonts w:ascii="Consolas" w:hAnsi="Consolas"/>
+          <w:sz w:val="24"/>
+          <w:szCs w:val="24"/>
+        </w:rPr>
+      </w:pPr>
+      <w:r>
+        <w:rPr>
+          <w:rFonts w:ascii="Consolas" w:hAnsi="Consolas"/>
+          <w:sz w:val="24"/>
+          <w:szCs w:val="24"/>
+        </w:rPr>
+        <w:t>delete employee by id</w:t>
+      </w:r>
+    </w:p>
+    <w:p>
+      <w:pPr>
+        <w:pStyle w:val="ListParagraph"/>
+        <w:numPr>
+          <w:ilvl w:val="0"/>
+          <w:numId w:val="5"/>
+        </w:numPr>
+        <w:rPr>
+          <w:rFonts w:ascii="Consolas" w:hAnsi="Consolas"/>
+          <w:sz w:val="24"/>
+          <w:szCs w:val="24"/>
+        </w:rPr>
+      </w:pPr>
+      <w:r>
+        <w:rPr>
+          <w:rFonts w:ascii="Consolas" w:hAnsi="Consolas"/>
+          <w:sz w:val="24"/>
+          <w:szCs w:val="24"/>
+        </w:rPr>
+        <w:t>Use common URI /employee but different http methods (PUT, DELETE, POST, GET) to perform CRUD operations</w:t>
+      </w:r>
+    </w:p>
+    <w:p>
+      <w:pPr>
+        <w:rPr>
+          <w:rFonts w:ascii="Consolas" w:hAnsi="Consolas"/>
+          <w:sz w:val="24"/>
+          <w:szCs w:val="24"/>
+        </w:rPr>
+      </w:pPr>
+    </w:p>
+    <w:p>
+      <w:pPr>
+        <w:rPr>
+          <w:rFonts w:ascii="Consolas" w:hAnsi="Consolas"/>
+          <w:sz w:val="24"/>
+          <w:szCs w:val="24"/>
+        </w:rPr>
+      </w:pPr>
+    </w:p>
+    <w:p>
+      <w:pPr>
+        <w:rPr>
+          <w:rFonts w:ascii="Consolas" w:hAnsi="Consolas"/>
+          <w:sz w:val="24"/>
+          <w:szCs w:val="24"/>
+        </w:rPr>
+      </w:pPr>
+    </w:p>
+    <w:p>
+      <w:pPr>
+        <w:rPr>
+          <w:rFonts w:ascii="Consolas" w:hAnsi="Consolas"/>
+          <w:sz w:val="24"/>
+          <w:szCs w:val="24"/>
+        </w:rPr>
+      </w:pPr>
+    </w:p>
+    <w:p>
+      <w:pPr>
+        <w:rPr>
+          <w:rFonts w:ascii="Consolas" w:hAnsi="Consolas"/>
+          <w:sz w:val="24"/>
+          <w:szCs w:val="24"/>
+        </w:rPr>
+      </w:pPr>
+    </w:p>
     <w:sectPr>
       <w:pgSz w:w="11906" w:h="16838"/>
       <w:pgMar w:top="1440" w:right="1440" w:bottom="1440" w:left="1440" w:header="708" w:footer="708" w:gutter="0"/>
@@ -6489,6 +6929,95 @@
 <file path=word/numbering.xml><?xml version="1.0" encoding="utf-8"?>
 <w:numbering xmlns:ve="http://schemas.openxmlformats.org/markup-compatibility/2006" xmlns:o="urn:schemas-microsoft-com:office:office" xmlns:r="http://schemas.openxmlformats.org/officeDocument/2006/relationships" xmlns:m="http://schemas.openxmlformats.org/officeDocument/2006/math" xmlns:v="urn:schemas-microsoft-com:vml" xmlns:wp="http://schemas.openxmlformats.org/drawingml/2006/wordprocessingDrawing" xmlns:w10="urn:schemas-microsoft-com:office:word" xmlns:w="http://schemas.openxmlformats.org/wordprocessingml/2006/main" xmlns:wne="http://schemas.microsoft.com/office/word/2006/wordml">
   <w:abstractNum w:abstractNumId="0">
+    <w:nsid w:val="0F085449"/>
+    <w:multiLevelType w:val="hybridMultilevel"/>
+    <w:tmpl w:val="EEF83F14"/>
+    <w:lvl w:ilvl="0" w:tplc="4009000F">
+      <w:start w:val="1"/>
+      <w:numFmt w:val="decimal"/>
+      <w:lvlText w:val="%1."/>
+      <w:lvlJc w:val="left"/>
+      <w:pPr>
+        <w:ind w:left="720" w:hanging="360"/>
+      </w:pPr>
+      <w:rPr>
+        <w:rFonts w:hint="default"/>
+      </w:rPr>
+    </w:lvl>
+    <w:lvl w:ilvl="1" w:tplc="40090019">
+      <w:start w:val="1"/>
+      <w:numFmt w:val="lowerLetter"/>
+      <w:lvlText w:val="%2."/>
+      <w:lvlJc w:val="left"/>
+      <w:pPr>
+        <w:ind w:left="1440" w:hanging="360"/>
+      </w:pPr>
+    </w:lvl>
+    <w:lvl w:ilvl="2" w:tplc="4009001B" w:tentative="1">
+      <w:start w:val="1"/>
+      <w:numFmt w:val="lowerRoman"/>
+      <w:lvlText w:val="%3."/>
+      <w:lvlJc w:val="right"/>
+      <w:pPr>
+        <w:ind w:left="2160" w:hanging="180"/>
+      </w:pPr>
+    </w:lvl>
+    <w:lvl w:ilvl="3" w:tplc="4009000F" w:tentative="1">
+      <w:start w:val="1"/>
+      <w:numFmt w:val="decimal"/>
+      <w:lvlText w:val="%4."/>
+      <w:lvlJc w:val="left"/>
+      <w:pPr>
+        <w:ind w:left="2880" w:hanging="360"/>
+      </w:pPr>
+    </w:lvl>
+    <w:lvl w:ilvl="4" w:tplc="40090019" w:tentative="1">
+      <w:start w:val="1"/>
+      <w:numFmt w:val="lowerLetter"/>
+      <w:lvlText w:val="%5."/>
+      <w:lvlJc w:val="left"/>
+      <w:pPr>
+        <w:ind w:left="3600" w:hanging="360"/>
+      </w:pPr>
+    </w:lvl>
+    <w:lvl w:ilvl="5" w:tplc="4009001B" w:tentative="1">
+      <w:start w:val="1"/>
+      <w:numFmt w:val="lowerRoman"/>
+      <w:lvlText w:val="%6."/>
+      <w:lvlJc w:val="right"/>
+      <w:pPr>
+        <w:ind w:left="4320" w:hanging="180"/>
+      </w:pPr>
+    </w:lvl>
+    <w:lvl w:ilvl="6" w:tplc="4009000F" w:tentative="1">
+      <w:start w:val="1"/>
+      <w:numFmt w:val="decimal"/>
+      <w:lvlText w:val="%7."/>
+      <w:lvlJc w:val="left"/>
+      <w:pPr>
+        <w:ind w:left="5040" w:hanging="360"/>
+      </w:pPr>
+    </w:lvl>
+    <w:lvl w:ilvl="7" w:tplc="40090019" w:tentative="1">
+      <w:start w:val="1"/>
+      <w:numFmt w:val="lowerLetter"/>
+      <w:lvlText w:val="%8."/>
+      <w:lvlJc w:val="left"/>
+      <w:pPr>
+        <w:ind w:left="5760" w:hanging="360"/>
+      </w:pPr>
+    </w:lvl>
+    <w:lvl w:ilvl="8" w:tplc="4009001B" w:tentative="1">
+      <w:start w:val="1"/>
+      <w:numFmt w:val="lowerRoman"/>
+      <w:lvlText w:val="%9."/>
+      <w:lvlJc w:val="right"/>
+      <w:pPr>
+        <w:ind w:left="6480" w:hanging="180"/>
+      </w:pPr>
+    </w:lvl>
+  </w:abstractNum>
+  <w:abstractNum w:abstractNumId="1">
     <w:nsid w:val="14DF52D0"/>
     <w:multiLevelType w:val="hybridMultilevel"/>
     <w:tmpl w:val="97924CCA"/>
@@ -6577,7 +7106,7 @@
       </w:pPr>
     </w:lvl>
   </w:abstractNum>
-  <w:abstractNum w:abstractNumId="1">
+  <w:abstractNum w:abstractNumId="2">
     <w:nsid w:val="1C54095B"/>
     <w:multiLevelType w:val="hybridMultilevel"/>
     <w:tmpl w:val="0E82D9FE"/>
@@ -6689,7 +7218,7 @@
       </w:rPr>
     </w:lvl>
   </w:abstractNum>
-  <w:abstractNum w:abstractNumId="2">
+  <w:abstractNum w:abstractNumId="3">
     <w:nsid w:val="4CBB5C2D"/>
     <w:multiLevelType w:val="hybridMultilevel"/>
     <w:tmpl w:val="BADC4480"/>
@@ -6778,7 +7307,7 @@
       </w:pPr>
     </w:lvl>
   </w:abstractNum>
-  <w:abstractNum w:abstractNumId="3">
+  <w:abstractNum w:abstractNumId="4">
     <w:nsid w:val="7A0E44E1"/>
     <w:multiLevelType w:val="hybridMultilevel"/>
     <w:tmpl w:val="63A0600C"/>
@@ -6892,16 +7421,19 @@
     </w:lvl>
   </w:abstractNum>
   <w:num w:numId="1">
+    <w:abstractNumId w:val="4"/>
+  </w:num>
+  <w:num w:numId="2">
+    <w:abstractNumId w:val="1"/>
+  </w:num>
+  <w:num w:numId="3">
     <w:abstractNumId w:val="3"/>
   </w:num>
-  <w:num w:numId="2">
-    <w:abstractNumId w:val="0"/>
-  </w:num>
-  <w:num w:numId="3">
+  <w:num w:numId="4">
     <w:abstractNumId w:val="2"/>
   </w:num>
-  <w:num w:numId="4">
-    <w:abstractNumId w:val="1"/>
+  <w:num w:numId="5">
+    <w:abstractNumId w:val="0"/>
   </w:num>
 </w:numbering>
 </file>

</xml_diff>

<commit_message>
circuit breaker with hystrix
</commit_message>
<xml_diff>
--- a/Afternoon Batch/Spring Microservices/Spring Microservices.docx
+++ b/Afternoon Batch/Spring Microservices/Spring Microservices.docx
@@ -6897,6 +6897,2426 @@
           <w:szCs w:val="24"/>
         </w:rPr>
       </w:pPr>
+      <w:r>
+        <w:rPr>
+          <w:rFonts w:ascii="Consolas" w:hAnsi="Consolas"/>
+          <w:sz w:val="24"/>
+          <w:szCs w:val="24"/>
+          <w:highlight w:val="yellow"/>
+        </w:rPr>
+        <w:t>Fault tolerance</w:t>
+      </w:r>
+      <w:r>
+        <w:rPr>
+          <w:rFonts w:ascii="Consolas" w:hAnsi="Consolas"/>
+          <w:sz w:val="24"/>
+          <w:szCs w:val="24"/>
+          <w:highlight w:val="yellow"/>
+        </w:rPr>
+        <w:t xml:space="preserve"> (Circuit Breaker)</w:t>
+      </w:r>
+      <w:r>
+        <w:rPr>
+          <w:rFonts w:ascii="Consolas" w:hAnsi="Consolas"/>
+          <w:sz w:val="24"/>
+          <w:szCs w:val="24"/>
+          <w:highlight w:val="yellow"/>
+        </w:rPr>
+        <w:t xml:space="preserve"> with </w:t>
+      </w:r>
+      <w:proofErr w:type="spellStart"/>
+      <w:r>
+        <w:rPr>
+          <w:rFonts w:ascii="Consolas" w:hAnsi="Consolas"/>
+          <w:sz w:val="24"/>
+          <w:szCs w:val="24"/>
+          <w:highlight w:val="yellow"/>
+        </w:rPr>
+        <w:t>Hystrix</w:t>
+      </w:r>
+      <w:proofErr w:type="spellEnd"/>
+      <w:r>
+        <w:rPr>
+          <w:rFonts w:ascii="Consolas" w:hAnsi="Consolas"/>
+          <w:sz w:val="24"/>
+          <w:szCs w:val="24"/>
+          <w:highlight w:val="yellow"/>
+        </w:rPr>
+        <w:t xml:space="preserve"> &amp; Resilience4j</w:t>
+      </w:r>
+      <w:r>
+        <w:rPr>
+          <w:rFonts w:ascii="Consolas" w:hAnsi="Consolas"/>
+          <w:sz w:val="24"/>
+          <w:szCs w:val="24"/>
+        </w:rPr>
+        <w:br/>
+      </w:r>
+    </w:p>
+    <w:p>
+      <w:pPr>
+        <w:rPr>
+          <w:rFonts w:ascii="Consolas" w:hAnsi="Consolas"/>
+          <w:sz w:val="24"/>
+          <w:szCs w:val="24"/>
+        </w:rPr>
+      </w:pPr>
+      <w:r>
+        <w:rPr>
+          <w:rFonts w:ascii="Consolas" w:hAnsi="Consolas"/>
+          <w:sz w:val="24"/>
+          <w:szCs w:val="24"/>
+        </w:rPr>
+        <w:t>Whenever a microservice communicates with another microservice chances of fault tolerance is more, because if a microservice sends request to ano</w:t>
+      </w:r>
+      <w:r>
+        <w:rPr>
+          <w:rFonts w:ascii="Consolas" w:hAnsi="Consolas"/>
+          <w:sz w:val="24"/>
+          <w:szCs w:val="24"/>
+        </w:rPr>
+        <w:t>ther and it sends to some other</w:t>
+      </w:r>
+      <w:r>
+        <w:rPr>
+          <w:rFonts w:ascii="Consolas" w:hAnsi="Consolas"/>
+          <w:sz w:val="24"/>
+          <w:szCs w:val="24"/>
+        </w:rPr>
+        <w:t>, then if any of the microservice is down then other microservices need to wait for the response, this may lead to cascading of failures</w:t>
+      </w:r>
+      <w:r>
+        <w:rPr>
+          <w:rFonts w:ascii="Consolas" w:hAnsi="Consolas"/>
+          <w:sz w:val="24"/>
+          <w:szCs w:val="24"/>
+        </w:rPr>
+        <w:t xml:space="preserve"> leading all other microservices to </w:t>
+      </w:r>
+      <w:r>
+        <w:rPr>
+          <w:rFonts w:ascii="Consolas" w:hAnsi="Consolas"/>
+          <w:sz w:val="24"/>
+          <w:szCs w:val="24"/>
+        </w:rPr>
+        <w:t>wait and incoming requests keep</w:t>
+      </w:r>
+      <w:r>
+        <w:rPr>
+          <w:rFonts w:ascii="Consolas" w:hAnsi="Consolas"/>
+          <w:sz w:val="24"/>
+          <w:szCs w:val="24"/>
+        </w:rPr>
+        <w:t xml:space="preserve"> filling that can lead to exhaust the resource</w:t>
+      </w:r>
+      <w:r>
+        <w:rPr>
+          <w:rFonts w:ascii="Consolas" w:hAnsi="Consolas"/>
+          <w:sz w:val="24"/>
+          <w:szCs w:val="24"/>
+        </w:rPr>
+        <w:t xml:space="preserve"> in every dependent microservice that is waiting for the response, so a microservice need to fail fast instead of waiting for the response, so that it can call some other fallback method instead of sending request to failed services giving time for failed services to recover.</w:t>
+      </w:r>
+    </w:p>
+    <w:p>
+      <w:pPr>
+        <w:rPr>
+          <w:rFonts w:ascii="Consolas" w:hAnsi="Consolas"/>
+          <w:sz w:val="24"/>
+          <w:szCs w:val="24"/>
+        </w:rPr>
+      </w:pPr>
+      <w:r>
+        <w:rPr>
+          <w:rFonts w:ascii="Consolas" w:hAnsi="Consolas"/>
+          <w:sz w:val="24"/>
+          <w:szCs w:val="24"/>
+        </w:rPr>
+        <w:t xml:space="preserve">Circuit breaker pattern is implemented by </w:t>
+      </w:r>
+      <w:proofErr w:type="spellStart"/>
+      <w:r>
+        <w:rPr>
+          <w:rFonts w:ascii="Consolas" w:hAnsi="Consolas"/>
+          <w:sz w:val="24"/>
+          <w:szCs w:val="24"/>
+        </w:rPr>
+        <w:t>Hystrix</w:t>
+      </w:r>
+      <w:proofErr w:type="spellEnd"/>
+      <w:r>
+        <w:rPr>
+          <w:rFonts w:ascii="Consolas" w:hAnsi="Consolas"/>
+          <w:sz w:val="24"/>
+          <w:szCs w:val="24"/>
+        </w:rPr>
+        <w:t xml:space="preserve"> but it will be deprecated soon, so you can use another library Resilience4j.</w:t>
+      </w:r>
+    </w:p>
+    <w:p>
+      <w:pPr>
+        <w:rPr>
+          <w:rFonts w:ascii="Consolas" w:hAnsi="Consolas"/>
+          <w:sz w:val="24"/>
+          <w:szCs w:val="24"/>
+        </w:rPr>
+      </w:pPr>
+      <w:r>
+        <w:rPr>
+          <w:rFonts w:ascii="Consolas" w:hAnsi="Consolas"/>
+          <w:sz w:val="24"/>
+          <w:szCs w:val="24"/>
+        </w:rPr>
+        <w:t xml:space="preserve">The different is in </w:t>
+      </w:r>
+      <w:proofErr w:type="spellStart"/>
+      <w:r>
+        <w:rPr>
+          <w:rFonts w:ascii="Consolas" w:hAnsi="Consolas"/>
+          <w:sz w:val="24"/>
+          <w:szCs w:val="24"/>
+        </w:rPr>
+        <w:t>Hystrix</w:t>
+      </w:r>
+      <w:proofErr w:type="spellEnd"/>
+      <w:r>
+        <w:rPr>
+          <w:rFonts w:ascii="Consolas" w:hAnsi="Consolas"/>
+          <w:sz w:val="24"/>
+          <w:szCs w:val="24"/>
+        </w:rPr>
+        <w:t xml:space="preserve"> you will configure circuit breaker in java code, however in Resilience4j you can configure through java code or through property files.</w:t>
+      </w:r>
+    </w:p>
+    <w:p>
+      <w:pPr>
+        <w:rPr>
+          <w:rFonts w:ascii="Consolas" w:hAnsi="Consolas"/>
+          <w:sz w:val="24"/>
+          <w:szCs w:val="24"/>
+        </w:rPr>
+      </w:pPr>
+    </w:p>
+    <w:p>
+      <w:pPr>
+        <w:rPr>
+          <w:rFonts w:ascii="Consolas" w:hAnsi="Consolas"/>
+          <w:sz w:val="24"/>
+          <w:szCs w:val="24"/>
+        </w:rPr>
+      </w:pPr>
+      <w:proofErr w:type="gramStart"/>
+      <w:r>
+        <w:rPr>
+          <w:rFonts w:ascii="Consolas" w:hAnsi="Consolas"/>
+          <w:sz w:val="24"/>
+          <w:szCs w:val="24"/>
+        </w:rPr>
+        <w:t>@</w:t>
+      </w:r>
+      <w:proofErr w:type="spellStart"/>
+      <w:r>
+        <w:rPr>
+          <w:rFonts w:ascii="Consolas" w:hAnsi="Consolas"/>
+          <w:sz w:val="24"/>
+          <w:szCs w:val="24"/>
+        </w:rPr>
+        <w:t>HystrixCommand</w:t>
+      </w:r>
+      <w:proofErr w:type="spellEnd"/>
+      <w:r>
+        <w:rPr>
+          <w:rFonts w:ascii="Consolas" w:hAnsi="Consolas"/>
+          <w:sz w:val="24"/>
+          <w:szCs w:val="24"/>
+        </w:rPr>
+        <w:t>(</w:t>
+      </w:r>
+      <w:proofErr w:type="spellStart"/>
+      <w:proofErr w:type="gramEnd"/>
+      <w:r>
+        <w:rPr>
+          <w:rFonts w:ascii="Consolas" w:hAnsi="Consolas"/>
+          <w:sz w:val="24"/>
+          <w:szCs w:val="24"/>
+        </w:rPr>
+        <w:t>fallbackMethod</w:t>
+      </w:r>
+      <w:proofErr w:type="spellEnd"/>
+      <w:r>
+        <w:rPr>
+          <w:rFonts w:ascii="Consolas" w:hAnsi="Consolas"/>
+          <w:sz w:val="24"/>
+          <w:szCs w:val="24"/>
+        </w:rPr>
+        <w:t xml:space="preserve"> = “</w:t>
+      </w:r>
+      <w:proofErr w:type="spellStart"/>
+      <w:r>
+        <w:rPr>
+          <w:rFonts w:ascii="Consolas" w:hAnsi="Consolas"/>
+          <w:sz w:val="24"/>
+          <w:szCs w:val="24"/>
+        </w:rPr>
+        <w:t>callFallback</w:t>
+      </w:r>
+      <w:proofErr w:type="spellEnd"/>
+      <w:r>
+        <w:rPr>
+          <w:rFonts w:ascii="Consolas" w:hAnsi="Consolas"/>
+          <w:sz w:val="24"/>
+          <w:szCs w:val="24"/>
+        </w:rPr>
+        <w:t xml:space="preserve">”, </w:t>
+      </w:r>
+      <w:proofErr w:type="spellStart"/>
+      <w:r>
+        <w:rPr>
+          <w:rFonts w:ascii="Consolas" w:hAnsi="Consolas"/>
+          <w:sz w:val="24"/>
+          <w:szCs w:val="24"/>
+        </w:rPr>
+        <w:t>failedRequests</w:t>
+      </w:r>
+      <w:proofErr w:type="spellEnd"/>
+      <w:r>
+        <w:rPr>
+          <w:rFonts w:ascii="Consolas" w:hAnsi="Consolas"/>
+          <w:sz w:val="24"/>
+          <w:szCs w:val="24"/>
+        </w:rPr>
+        <w:t>=</w:t>
+      </w:r>
+      <w:r>
+        <w:rPr>
+          <w:rFonts w:ascii="Consolas" w:hAnsi="Consolas"/>
+          <w:sz w:val="24"/>
+          <w:szCs w:val="24"/>
+        </w:rPr>
+        <w:t>6</w:t>
+      </w:r>
+      <w:r>
+        <w:rPr>
+          <w:rFonts w:ascii="Consolas" w:hAnsi="Consolas"/>
+          <w:sz w:val="24"/>
+          <w:szCs w:val="24"/>
+        </w:rPr>
+        <w:t xml:space="preserve">, </w:t>
+      </w:r>
+      <w:proofErr w:type="spellStart"/>
+      <w:r>
+        <w:rPr>
+          <w:rFonts w:ascii="Consolas" w:hAnsi="Consolas"/>
+          <w:sz w:val="24"/>
+          <w:szCs w:val="24"/>
+        </w:rPr>
+        <w:t>waitDuration</w:t>
+      </w:r>
+      <w:proofErr w:type="spellEnd"/>
+      <w:r>
+        <w:rPr>
+          <w:rFonts w:ascii="Consolas" w:hAnsi="Consolas"/>
+          <w:sz w:val="24"/>
+          <w:szCs w:val="24"/>
+        </w:rPr>
+        <w:t xml:space="preserve"> = “50s”</w:t>
+      </w:r>
+      <w:r>
+        <w:rPr>
+          <w:rFonts w:ascii="Consolas" w:hAnsi="Consolas"/>
+          <w:sz w:val="24"/>
+          <w:szCs w:val="24"/>
+        </w:rPr>
+        <w:t>)</w:t>
+      </w:r>
+    </w:p>
+    <w:p>
+      <w:pPr>
+        <w:rPr>
+          <w:rFonts w:ascii="Consolas" w:hAnsi="Consolas"/>
+          <w:sz w:val="24"/>
+          <w:szCs w:val="24"/>
+        </w:rPr>
+      </w:pPr>
+      <w:proofErr w:type="gramStart"/>
+      <w:r>
+        <w:rPr>
+          <w:rFonts w:ascii="Consolas" w:hAnsi="Consolas"/>
+          <w:sz w:val="24"/>
+          <w:szCs w:val="24"/>
+        </w:rPr>
+        <w:t>public</w:t>
+      </w:r>
+      <w:proofErr w:type="gramEnd"/>
+      <w:r>
+        <w:rPr>
+          <w:rFonts w:ascii="Consolas" w:hAnsi="Consolas"/>
+          <w:sz w:val="24"/>
+          <w:szCs w:val="24"/>
+        </w:rPr>
+        <w:t xml:space="preserve"> void microservice1() { </w:t>
+      </w:r>
+      <w:r>
+        <w:rPr>
+          <w:rFonts w:ascii="Consolas" w:hAnsi="Consolas"/>
+          <w:sz w:val="24"/>
+          <w:szCs w:val="24"/>
+        </w:rPr>
+        <w:br/>
+        <w:t xml:space="preserve">  // calling microservice2</w:t>
+      </w:r>
+      <w:r>
+        <w:rPr>
+          <w:rFonts w:ascii="Consolas" w:hAnsi="Consolas"/>
+          <w:sz w:val="24"/>
+          <w:szCs w:val="24"/>
+        </w:rPr>
+        <w:br/>
+        <w:t xml:space="preserve">} </w:t>
+      </w:r>
+      <w:r>
+        <w:rPr>
+          <w:rFonts w:ascii="Consolas" w:hAnsi="Consolas"/>
+          <w:sz w:val="24"/>
+          <w:szCs w:val="24"/>
+        </w:rPr>
+        <w:br/>
+        <w:t xml:space="preserve">public void </w:t>
+      </w:r>
+      <w:proofErr w:type="spellStart"/>
+      <w:r>
+        <w:rPr>
+          <w:rFonts w:ascii="Consolas" w:hAnsi="Consolas"/>
+          <w:sz w:val="24"/>
+          <w:szCs w:val="24"/>
+        </w:rPr>
+        <w:t>callFallback</w:t>
+      </w:r>
+      <w:proofErr w:type="spellEnd"/>
+      <w:r>
+        <w:rPr>
+          <w:rFonts w:ascii="Consolas" w:hAnsi="Consolas"/>
+          <w:sz w:val="24"/>
+          <w:szCs w:val="24"/>
+        </w:rPr>
+        <w:t xml:space="preserve">() { </w:t>
+      </w:r>
+      <w:r>
+        <w:rPr>
+          <w:rFonts w:ascii="Consolas" w:hAnsi="Consolas"/>
+          <w:sz w:val="24"/>
+          <w:szCs w:val="24"/>
+        </w:rPr>
+        <w:br/>
+      </w:r>
+      <w:r>
+        <w:rPr>
+          <w:rFonts w:ascii="Consolas" w:hAnsi="Consolas"/>
+          <w:sz w:val="24"/>
+          <w:szCs w:val="24"/>
+        </w:rPr>
+        <w:t>// gives some other response</w:t>
+      </w:r>
+      <w:r>
+        <w:rPr>
+          <w:rFonts w:ascii="Consolas" w:hAnsi="Consolas"/>
+          <w:sz w:val="24"/>
+          <w:szCs w:val="24"/>
+        </w:rPr>
+        <w:br/>
+        <w:t>}</w:t>
+      </w:r>
+    </w:p>
+    <w:p>
+      <w:pPr>
+        <w:rPr>
+          <w:rFonts w:ascii="Consolas" w:hAnsi="Consolas"/>
+          <w:sz w:val="24"/>
+          <w:szCs w:val="24"/>
+        </w:rPr>
+      </w:pPr>
+    </w:p>
+    <w:p>
+      <w:pPr>
+        <w:rPr>
+          <w:rFonts w:ascii="Consolas" w:hAnsi="Consolas"/>
+          <w:sz w:val="24"/>
+          <w:szCs w:val="24"/>
+        </w:rPr>
+      </w:pPr>
+      <w:r>
+        <w:rPr>
+          <w:rFonts w:ascii="Consolas" w:hAnsi="Consolas"/>
+          <w:sz w:val="24"/>
+          <w:szCs w:val="24"/>
+        </w:rPr>
+        <w:t xml:space="preserve">The same thing you can do with Resilience4j where you can configure the things in property files which is better than </w:t>
+      </w:r>
+      <w:proofErr w:type="spellStart"/>
+      <w:r>
+        <w:rPr>
+          <w:rFonts w:ascii="Consolas" w:hAnsi="Consolas"/>
+          <w:sz w:val="24"/>
+          <w:szCs w:val="24"/>
+        </w:rPr>
+        <w:t>hystrix</w:t>
+      </w:r>
+      <w:proofErr w:type="spellEnd"/>
+    </w:p>
+    <w:p>
+      <w:pPr>
+        <w:rPr>
+          <w:rFonts w:ascii="Consolas" w:hAnsi="Consolas"/>
+          <w:sz w:val="24"/>
+          <w:szCs w:val="24"/>
+        </w:rPr>
+      </w:pPr>
+    </w:p>
+    <w:p>
+      <w:pPr>
+        <w:rPr>
+          <w:rFonts w:ascii="Consolas" w:hAnsi="Consolas"/>
+          <w:sz w:val="24"/>
+          <w:szCs w:val="24"/>
+        </w:rPr>
+      </w:pPr>
+      <w:r>
+        <w:rPr>
+          <w:rFonts w:ascii="Consolas" w:hAnsi="Consolas"/>
+          <w:sz w:val="24"/>
+          <w:szCs w:val="24"/>
+        </w:rPr>
+        <w:t>We will create 2 projects</w:t>
+      </w:r>
+    </w:p>
+    <w:p>
+      <w:pPr>
+        <w:pStyle w:val="ListParagraph"/>
+        <w:numPr>
+          <w:ilvl w:val="0"/>
+          <w:numId w:val="6"/>
+        </w:numPr>
+        <w:rPr>
+          <w:rFonts w:ascii="Consolas" w:hAnsi="Consolas"/>
+          <w:sz w:val="24"/>
+          <w:szCs w:val="24"/>
+        </w:rPr>
+      </w:pPr>
+      <w:r>
+        <w:rPr>
+          <w:rFonts w:ascii="Consolas" w:hAnsi="Consolas"/>
+          <w:sz w:val="24"/>
+          <w:szCs w:val="24"/>
+        </w:rPr>
+        <w:t>microservice1</w:t>
+      </w:r>
+      <w:r>
+        <w:rPr>
+          <w:rFonts w:ascii="Consolas" w:hAnsi="Consolas"/>
+          <w:sz w:val="24"/>
+          <w:szCs w:val="24"/>
+        </w:rPr>
+        <w:t xml:space="preserve"> </w:t>
+      </w:r>
+    </w:p>
+    <w:p>
+      <w:pPr>
+        <w:pStyle w:val="ListParagraph"/>
+        <w:numPr>
+          <w:ilvl w:val="0"/>
+          <w:numId w:val="6"/>
+        </w:numPr>
+        <w:rPr>
+          <w:rFonts w:ascii="Consolas" w:hAnsi="Consolas"/>
+          <w:sz w:val="24"/>
+          <w:szCs w:val="24"/>
+        </w:rPr>
+      </w:pPr>
+      <w:r>
+        <w:rPr>
+          <w:rFonts w:ascii="Consolas" w:hAnsi="Consolas"/>
+          <w:sz w:val="24"/>
+          <w:szCs w:val="24"/>
+        </w:rPr>
+        <w:t>microservice2</w:t>
+      </w:r>
+    </w:p>
+    <w:p>
+      <w:pPr>
+        <w:rPr>
+          <w:rFonts w:ascii="Consolas" w:hAnsi="Consolas"/>
+          <w:sz w:val="24"/>
+          <w:szCs w:val="24"/>
+        </w:rPr>
+      </w:pPr>
+      <w:r>
+        <w:rPr>
+          <w:rFonts w:ascii="Consolas" w:hAnsi="Consolas"/>
+          <w:sz w:val="24"/>
+          <w:szCs w:val="24"/>
+        </w:rPr>
+        <w:t>microservice1 &amp; microservice2 registers with service discovery &amp; microservice1</w:t>
+      </w:r>
+      <w:r>
+        <w:rPr>
+          <w:rFonts w:ascii="Consolas" w:hAnsi="Consolas"/>
+          <w:sz w:val="24"/>
+          <w:szCs w:val="24"/>
+        </w:rPr>
+        <w:t xml:space="preserve"> </w:t>
+      </w:r>
+      <w:r>
+        <w:rPr>
+          <w:rFonts w:ascii="Consolas" w:hAnsi="Consolas"/>
+          <w:sz w:val="24"/>
+          <w:szCs w:val="24"/>
+        </w:rPr>
+        <w:t xml:space="preserve">can use </w:t>
+      </w:r>
+      <w:proofErr w:type="spellStart"/>
+      <w:r>
+        <w:rPr>
+          <w:rFonts w:ascii="Consolas" w:hAnsi="Consolas"/>
+          <w:sz w:val="24"/>
+          <w:szCs w:val="24"/>
+        </w:rPr>
+        <w:t>Hystrix</w:t>
+      </w:r>
+      <w:proofErr w:type="spellEnd"/>
+      <w:r>
+        <w:rPr>
+          <w:rFonts w:ascii="Consolas" w:hAnsi="Consolas"/>
+          <w:sz w:val="24"/>
+          <w:szCs w:val="24"/>
+        </w:rPr>
+        <w:t xml:space="preserve"> to enable circuit breaker, because it calls microservice2</w:t>
+      </w:r>
+    </w:p>
+    <w:p>
+      <w:pPr>
+        <w:rPr>
+          <w:rFonts w:ascii="Consolas" w:hAnsi="Consolas"/>
+          <w:sz w:val="24"/>
+          <w:szCs w:val="24"/>
+        </w:rPr>
+      </w:pPr>
+      <w:proofErr w:type="gramStart"/>
+      <w:r>
+        <w:rPr>
+          <w:rFonts w:ascii="Consolas" w:hAnsi="Consolas"/>
+          <w:sz w:val="24"/>
+          <w:szCs w:val="24"/>
+        </w:rPr>
+        <w:t>microservice2</w:t>
+      </w:r>
+      <w:proofErr w:type="gramEnd"/>
+      <w:r>
+        <w:rPr>
+          <w:rFonts w:ascii="Consolas" w:hAnsi="Consolas"/>
+          <w:sz w:val="24"/>
+          <w:szCs w:val="24"/>
+        </w:rPr>
+        <w:t xml:space="preserve"> is called from microservice1 so we will add </w:t>
+      </w:r>
+      <w:proofErr w:type="spellStart"/>
+      <w:r>
+        <w:rPr>
+          <w:rFonts w:ascii="Consolas" w:hAnsi="Consolas"/>
+          <w:sz w:val="24"/>
+          <w:szCs w:val="24"/>
+        </w:rPr>
+        <w:t>hystrix</w:t>
+      </w:r>
+      <w:proofErr w:type="spellEnd"/>
+      <w:r>
+        <w:rPr>
+          <w:rFonts w:ascii="Consolas" w:hAnsi="Consolas"/>
+          <w:sz w:val="24"/>
+          <w:szCs w:val="24"/>
+        </w:rPr>
+        <w:t xml:space="preserve"> to microserivce1.</w:t>
+      </w:r>
+    </w:p>
+    <w:p>
+      <w:pPr>
+        <w:rPr>
+          <w:rFonts w:ascii="Consolas" w:hAnsi="Consolas"/>
+          <w:sz w:val="24"/>
+          <w:szCs w:val="24"/>
+        </w:rPr>
+      </w:pPr>
+      <w:r>
+        <w:rPr>
+          <w:rFonts w:ascii="Consolas" w:hAnsi="Consolas"/>
+          <w:sz w:val="24"/>
+          <w:szCs w:val="24"/>
+          <w:highlight w:val="yellow"/>
+        </w:rPr>
+        <w:t>Firstly we will create microservice2 &amp; then microservice</w:t>
+      </w:r>
+      <w:r>
+        <w:rPr>
+          <w:rFonts w:ascii="Consolas" w:hAnsi="Consolas"/>
+          <w:sz w:val="24"/>
+          <w:szCs w:val="24"/>
+          <w:highlight w:val="yellow"/>
+        </w:rPr>
+        <w:t>1</w:t>
+      </w:r>
+    </w:p>
+    <w:p>
+      <w:pPr>
+        <w:rPr>
+          <w:rFonts w:ascii="Consolas" w:hAnsi="Consolas"/>
+          <w:sz w:val="24"/>
+          <w:szCs w:val="24"/>
+        </w:rPr>
+      </w:pPr>
+      <w:r>
+        <w:rPr>
+          <w:rFonts w:ascii="Consolas" w:hAnsi="Consolas"/>
+          <w:noProof/>
+          <w:sz w:val="24"/>
+          <w:szCs w:val="24"/>
+        </w:rPr>
+        <w:lastRenderedPageBreak/>
+        <w:drawing>
+          <wp:inline distT="0" distB="0" distL="0" distR="0">
+            <wp:extent cx="5720715" cy="2992120"/>
+            <wp:effectExtent l="19050" t="0" r="0" b="0"/>
+            <wp:docPr id="36" name="Picture 1"/>
+            <wp:cNvGraphicFramePr>
+              <a:graphicFrameLocks xmlns:a="http://schemas.openxmlformats.org/drawingml/2006/main" noChangeAspect="1"/>
+            </wp:cNvGraphicFramePr>
+            <a:graphic xmlns:a="http://schemas.openxmlformats.org/drawingml/2006/main">
+              <a:graphicData uri="http://schemas.openxmlformats.org/drawingml/2006/picture">
+                <pic:pic xmlns:pic="http://schemas.openxmlformats.org/drawingml/2006/picture">
+                  <pic:nvPicPr>
+                    <pic:cNvPr id="0" name="Picture 1"/>
+                    <pic:cNvPicPr>
+                      <a:picLocks noChangeAspect="1" noChangeArrowheads="1"/>
+                    </pic:cNvPicPr>
+                  </pic:nvPicPr>
+                  <pic:blipFill>
+                    <a:blip r:embed="rId53"/>
+                    <a:srcRect/>
+                    <a:stretch>
+                      <a:fillRect/>
+                    </a:stretch>
+                  </pic:blipFill>
+                  <pic:spPr bwMode="auto">
+                    <a:xfrm>
+                      <a:off x="0" y="0"/>
+                      <a:ext cx="5720715" cy="2992120"/>
+                    </a:xfrm>
+                    <a:prstGeom prst="rect">
+                      <a:avLst/>
+                    </a:prstGeom>
+                    <a:noFill/>
+                    <a:ln w="9525">
+                      <a:noFill/>
+                      <a:miter lim="800000"/>
+                      <a:headEnd/>
+                      <a:tailEnd/>
+                    </a:ln>
+                  </pic:spPr>
+                </pic:pic>
+              </a:graphicData>
+            </a:graphic>
+          </wp:inline>
+        </w:drawing>
+      </w:r>
+    </w:p>
+    <w:p>
+      <w:pPr>
+        <w:rPr>
+          <w:rFonts w:ascii="Consolas" w:hAnsi="Consolas"/>
+          <w:sz w:val="24"/>
+          <w:szCs w:val="24"/>
+        </w:rPr>
+      </w:pPr>
+      <w:r>
+        <w:rPr>
+          <w:rFonts w:ascii="Consolas" w:hAnsi="Consolas"/>
+          <w:sz w:val="24"/>
+          <w:szCs w:val="24"/>
+          <w:highlight w:val="yellow"/>
+        </w:rPr>
+        <w:t>bootstrap.yml</w:t>
+      </w:r>
+    </w:p>
+    <w:p>
+      <w:pPr>
+        <w:rPr>
+          <w:rFonts w:ascii="Consolas" w:hAnsi="Consolas"/>
+          <w:sz w:val="24"/>
+          <w:szCs w:val="24"/>
+        </w:rPr>
+      </w:pPr>
+      <w:r>
+        <w:rPr>
+          <w:rFonts w:ascii="Consolas" w:hAnsi="Consolas"/>
+          <w:noProof/>
+          <w:sz w:val="24"/>
+          <w:szCs w:val="24"/>
+        </w:rPr>
+        <w:drawing>
+          <wp:inline distT="0" distB="0" distL="0" distR="0">
+            <wp:extent cx="2867660" cy="1360805"/>
+            <wp:effectExtent l="19050" t="0" r="8890" b="0"/>
+            <wp:docPr id="55" name="Picture 11"/>
+            <wp:cNvGraphicFramePr>
+              <a:graphicFrameLocks xmlns:a="http://schemas.openxmlformats.org/drawingml/2006/main" noChangeAspect="1"/>
+            </wp:cNvGraphicFramePr>
+            <a:graphic xmlns:a="http://schemas.openxmlformats.org/drawingml/2006/main">
+              <a:graphicData uri="http://schemas.openxmlformats.org/drawingml/2006/picture">
+                <pic:pic xmlns:pic="http://schemas.openxmlformats.org/drawingml/2006/picture">
+                  <pic:nvPicPr>
+                    <pic:cNvPr id="0" name="Picture 11"/>
+                    <pic:cNvPicPr>
+                      <a:picLocks noChangeAspect="1" noChangeArrowheads="1"/>
+                    </pic:cNvPicPr>
+                  </pic:nvPicPr>
+                  <pic:blipFill>
+                    <a:blip r:embed="rId54"/>
+                    <a:srcRect/>
+                    <a:stretch>
+                      <a:fillRect/>
+                    </a:stretch>
+                  </pic:blipFill>
+                  <pic:spPr bwMode="auto">
+                    <a:xfrm>
+                      <a:off x="0" y="0"/>
+                      <a:ext cx="2867660" cy="1360805"/>
+                    </a:xfrm>
+                    <a:prstGeom prst="rect">
+                      <a:avLst/>
+                    </a:prstGeom>
+                    <a:noFill/>
+                    <a:ln w="9525">
+                      <a:noFill/>
+                      <a:miter lim="800000"/>
+                      <a:headEnd/>
+                      <a:tailEnd/>
+                    </a:ln>
+                  </pic:spPr>
+                </pic:pic>
+              </a:graphicData>
+            </a:graphic>
+          </wp:inline>
+        </w:drawing>
+      </w:r>
+    </w:p>
+    <w:p>
+      <w:pPr>
+        <w:rPr>
+          <w:rFonts w:ascii="Consolas" w:hAnsi="Consolas"/>
+          <w:sz w:val="24"/>
+          <w:szCs w:val="24"/>
+        </w:rPr>
+      </w:pPr>
+      <w:r>
+        <w:rPr>
+          <w:rFonts w:ascii="Consolas" w:hAnsi="Consolas"/>
+          <w:sz w:val="24"/>
+          <w:szCs w:val="24"/>
+          <w:highlight w:val="yellow"/>
+        </w:rPr>
+        <w:t>application.yml</w:t>
+      </w:r>
+    </w:p>
+    <w:p>
+      <w:pPr>
+        <w:rPr>
+          <w:rFonts w:ascii="Consolas" w:hAnsi="Consolas"/>
+          <w:sz w:val="24"/>
+          <w:szCs w:val="24"/>
+        </w:rPr>
+      </w:pPr>
+      <w:r>
+        <w:rPr>
+          <w:rFonts w:ascii="Consolas" w:hAnsi="Consolas"/>
+          <w:noProof/>
+          <w:sz w:val="24"/>
+          <w:szCs w:val="24"/>
+        </w:rPr>
+        <w:drawing>
+          <wp:inline distT="0" distB="0" distL="0" distR="0">
+            <wp:extent cx="3555365" cy="1207135"/>
+            <wp:effectExtent l="19050" t="0" r="6985" b="0"/>
+            <wp:docPr id="47" name="Picture 3"/>
+            <wp:cNvGraphicFramePr>
+              <a:graphicFrameLocks xmlns:a="http://schemas.openxmlformats.org/drawingml/2006/main" noChangeAspect="1"/>
+            </wp:cNvGraphicFramePr>
+            <a:graphic xmlns:a="http://schemas.openxmlformats.org/drawingml/2006/main">
+              <a:graphicData uri="http://schemas.openxmlformats.org/drawingml/2006/picture">
+                <pic:pic xmlns:pic="http://schemas.openxmlformats.org/drawingml/2006/picture">
+                  <pic:nvPicPr>
+                    <pic:cNvPr id="0" name="Picture 3"/>
+                    <pic:cNvPicPr>
+                      <a:picLocks noChangeAspect="1" noChangeArrowheads="1"/>
+                    </pic:cNvPicPr>
+                  </pic:nvPicPr>
+                  <pic:blipFill>
+                    <a:blip r:embed="rId55"/>
+                    <a:srcRect/>
+                    <a:stretch>
+                      <a:fillRect/>
+                    </a:stretch>
+                  </pic:blipFill>
+                  <pic:spPr bwMode="auto">
+                    <a:xfrm>
+                      <a:off x="0" y="0"/>
+                      <a:ext cx="3555365" cy="1207135"/>
+                    </a:xfrm>
+                    <a:prstGeom prst="rect">
+                      <a:avLst/>
+                    </a:prstGeom>
+                    <a:noFill/>
+                    <a:ln w="9525">
+                      <a:noFill/>
+                      <a:miter lim="800000"/>
+                      <a:headEnd/>
+                      <a:tailEnd/>
+                    </a:ln>
+                  </pic:spPr>
+                </pic:pic>
+              </a:graphicData>
+            </a:graphic>
+          </wp:inline>
+        </w:drawing>
+      </w:r>
+    </w:p>
+    <w:p>
+      <w:pPr>
+        <w:rPr>
+          <w:rFonts w:ascii="Consolas" w:hAnsi="Consolas"/>
+          <w:sz w:val="24"/>
+          <w:szCs w:val="24"/>
+        </w:rPr>
+      </w:pPr>
+      <w:r>
+        <w:rPr>
+          <w:rFonts w:ascii="Consolas" w:hAnsi="Consolas"/>
+          <w:sz w:val="24"/>
+          <w:szCs w:val="24"/>
+          <w:highlight w:val="yellow"/>
+        </w:rPr>
+        <w:t>@</w:t>
+      </w:r>
+      <w:proofErr w:type="spellStart"/>
+      <w:r>
+        <w:rPr>
+          <w:rFonts w:ascii="Consolas" w:hAnsi="Consolas"/>
+          <w:sz w:val="24"/>
+          <w:szCs w:val="24"/>
+          <w:highlight w:val="yellow"/>
+        </w:rPr>
+        <w:t>EnableEurekaClient</w:t>
+      </w:r>
+      <w:proofErr w:type="spellEnd"/>
+      <w:r>
+        <w:rPr>
+          <w:rFonts w:ascii="Consolas" w:hAnsi="Consolas"/>
+          <w:sz w:val="24"/>
+          <w:szCs w:val="24"/>
+          <w:highlight w:val="yellow"/>
+        </w:rPr>
+        <w:t xml:space="preserve"> in the @</w:t>
+      </w:r>
+      <w:proofErr w:type="spellStart"/>
+      <w:r>
+        <w:rPr>
+          <w:rFonts w:ascii="Consolas" w:hAnsi="Consolas"/>
+          <w:sz w:val="24"/>
+          <w:szCs w:val="24"/>
+          <w:highlight w:val="yellow"/>
+        </w:rPr>
+        <w:t>SpringBootApplication</w:t>
+      </w:r>
+      <w:proofErr w:type="spellEnd"/>
+    </w:p>
+    <w:p>
+      <w:pPr>
+        <w:rPr>
+          <w:rFonts w:ascii="Consolas" w:hAnsi="Consolas"/>
+          <w:sz w:val="24"/>
+          <w:szCs w:val="24"/>
+        </w:rPr>
+      </w:pPr>
+      <w:r>
+        <w:rPr>
+          <w:rFonts w:ascii="Consolas" w:hAnsi="Consolas"/>
+          <w:noProof/>
+          <w:sz w:val="24"/>
+          <w:szCs w:val="24"/>
+        </w:rPr>
+        <w:lastRenderedPageBreak/>
+        <w:drawing>
+          <wp:inline distT="0" distB="0" distL="0" distR="0">
+            <wp:extent cx="5727700" cy="2699385"/>
+            <wp:effectExtent l="19050" t="0" r="6350" b="0"/>
+            <wp:docPr id="48" name="Picture 4"/>
+            <wp:cNvGraphicFramePr>
+              <a:graphicFrameLocks xmlns:a="http://schemas.openxmlformats.org/drawingml/2006/main" noChangeAspect="1"/>
+            </wp:cNvGraphicFramePr>
+            <a:graphic xmlns:a="http://schemas.openxmlformats.org/drawingml/2006/main">
+              <a:graphicData uri="http://schemas.openxmlformats.org/drawingml/2006/picture">
+                <pic:pic xmlns:pic="http://schemas.openxmlformats.org/drawingml/2006/picture">
+                  <pic:nvPicPr>
+                    <pic:cNvPr id="0" name="Picture 4"/>
+                    <pic:cNvPicPr>
+                      <a:picLocks noChangeAspect="1" noChangeArrowheads="1"/>
+                    </pic:cNvPicPr>
+                  </pic:nvPicPr>
+                  <pic:blipFill>
+                    <a:blip r:embed="rId56"/>
+                    <a:srcRect/>
+                    <a:stretch>
+                      <a:fillRect/>
+                    </a:stretch>
+                  </pic:blipFill>
+                  <pic:spPr bwMode="auto">
+                    <a:xfrm>
+                      <a:off x="0" y="0"/>
+                      <a:ext cx="5727700" cy="2699385"/>
+                    </a:xfrm>
+                    <a:prstGeom prst="rect">
+                      <a:avLst/>
+                    </a:prstGeom>
+                    <a:noFill/>
+                    <a:ln w="9525">
+                      <a:noFill/>
+                      <a:miter lim="800000"/>
+                      <a:headEnd/>
+                      <a:tailEnd/>
+                    </a:ln>
+                  </pic:spPr>
+                </pic:pic>
+              </a:graphicData>
+            </a:graphic>
+          </wp:inline>
+        </w:drawing>
+      </w:r>
+    </w:p>
+    <w:p>
+      <w:pPr>
+        <w:rPr>
+          <w:rFonts w:ascii="Consolas" w:hAnsi="Consolas"/>
+          <w:sz w:val="24"/>
+          <w:szCs w:val="24"/>
+        </w:rPr>
+      </w:pPr>
+      <w:r>
+        <w:rPr>
+          <w:rFonts w:ascii="Consolas" w:hAnsi="Consolas"/>
+          <w:sz w:val="24"/>
+          <w:szCs w:val="24"/>
+          <w:highlight w:val="yellow"/>
+        </w:rPr>
+        <w:t>We will create a service that returns Hello Microservice2</w:t>
+      </w:r>
+    </w:p>
+    <w:p>
+      <w:pPr>
+        <w:rPr>
+          <w:rFonts w:ascii="Consolas" w:hAnsi="Consolas"/>
+          <w:sz w:val="24"/>
+          <w:szCs w:val="24"/>
+        </w:rPr>
+      </w:pPr>
+      <w:r>
+        <w:rPr>
+          <w:rFonts w:ascii="Consolas" w:hAnsi="Consolas"/>
+          <w:noProof/>
+          <w:sz w:val="24"/>
+          <w:szCs w:val="24"/>
+        </w:rPr>
+        <w:drawing>
+          <wp:inline distT="0" distB="0" distL="0" distR="0">
+            <wp:extent cx="4601210" cy="2867660"/>
+            <wp:effectExtent l="19050" t="0" r="8890" b="0"/>
+            <wp:docPr id="49" name="Picture 5"/>
+            <wp:cNvGraphicFramePr>
+              <a:graphicFrameLocks xmlns:a="http://schemas.openxmlformats.org/drawingml/2006/main" noChangeAspect="1"/>
+            </wp:cNvGraphicFramePr>
+            <a:graphic xmlns:a="http://schemas.openxmlformats.org/drawingml/2006/main">
+              <a:graphicData uri="http://schemas.openxmlformats.org/drawingml/2006/picture">
+                <pic:pic xmlns:pic="http://schemas.openxmlformats.org/drawingml/2006/picture">
+                  <pic:nvPicPr>
+                    <pic:cNvPr id="0" name="Picture 5"/>
+                    <pic:cNvPicPr>
+                      <a:picLocks noChangeAspect="1" noChangeArrowheads="1"/>
+                    </pic:cNvPicPr>
+                  </pic:nvPicPr>
+                  <pic:blipFill>
+                    <a:blip r:embed="rId57"/>
+                    <a:srcRect/>
+                    <a:stretch>
+                      <a:fillRect/>
+                    </a:stretch>
+                  </pic:blipFill>
+                  <pic:spPr bwMode="auto">
+                    <a:xfrm>
+                      <a:off x="0" y="0"/>
+                      <a:ext cx="4601210" cy="2867660"/>
+                    </a:xfrm>
+                    <a:prstGeom prst="rect">
+                      <a:avLst/>
+                    </a:prstGeom>
+                    <a:noFill/>
+                    <a:ln w="9525">
+                      <a:noFill/>
+                      <a:miter lim="800000"/>
+                      <a:headEnd/>
+                      <a:tailEnd/>
+                    </a:ln>
+                  </pic:spPr>
+                </pic:pic>
+              </a:graphicData>
+            </a:graphic>
+          </wp:inline>
+        </w:drawing>
+      </w:r>
+    </w:p>
+    <w:p>
+      <w:pPr>
+        <w:rPr>
+          <w:rFonts w:ascii="Consolas" w:hAnsi="Consolas"/>
+          <w:sz w:val="24"/>
+          <w:szCs w:val="24"/>
+        </w:rPr>
+      </w:pPr>
+      <w:r>
+        <w:rPr>
+          <w:rFonts w:ascii="Consolas" w:hAnsi="Consolas"/>
+          <w:sz w:val="24"/>
+          <w:szCs w:val="24"/>
+          <w:highlight w:val="yellow"/>
+        </w:rPr>
+        <w:t>We will also create a rest endpoint that calls the service</w:t>
+      </w:r>
+    </w:p>
+    <w:p>
+      <w:pPr>
+        <w:rPr>
+          <w:rFonts w:ascii="Consolas" w:hAnsi="Consolas"/>
+          <w:sz w:val="24"/>
+          <w:szCs w:val="24"/>
+        </w:rPr>
+      </w:pPr>
+      <w:r>
+        <w:rPr>
+          <w:rFonts w:ascii="Consolas" w:hAnsi="Consolas"/>
+          <w:noProof/>
+          <w:sz w:val="24"/>
+          <w:szCs w:val="24"/>
+        </w:rPr>
+        <w:lastRenderedPageBreak/>
+        <w:drawing>
+          <wp:inline distT="0" distB="0" distL="0" distR="0">
+            <wp:extent cx="5727700" cy="2560320"/>
+            <wp:effectExtent l="19050" t="0" r="6350" b="0"/>
+            <wp:docPr id="56" name="Picture 12"/>
+            <wp:cNvGraphicFramePr>
+              <a:graphicFrameLocks xmlns:a="http://schemas.openxmlformats.org/drawingml/2006/main" noChangeAspect="1"/>
+            </wp:cNvGraphicFramePr>
+            <a:graphic xmlns:a="http://schemas.openxmlformats.org/drawingml/2006/main">
+              <a:graphicData uri="http://schemas.openxmlformats.org/drawingml/2006/picture">
+                <pic:pic xmlns:pic="http://schemas.openxmlformats.org/drawingml/2006/picture">
+                  <pic:nvPicPr>
+                    <pic:cNvPr id="0" name="Picture 12"/>
+                    <pic:cNvPicPr>
+                      <a:picLocks noChangeAspect="1" noChangeArrowheads="1"/>
+                    </pic:cNvPicPr>
+                  </pic:nvPicPr>
+                  <pic:blipFill>
+                    <a:blip r:embed="rId58"/>
+                    <a:srcRect/>
+                    <a:stretch>
+                      <a:fillRect/>
+                    </a:stretch>
+                  </pic:blipFill>
+                  <pic:spPr bwMode="auto">
+                    <a:xfrm>
+                      <a:off x="0" y="0"/>
+                      <a:ext cx="5727700" cy="2560320"/>
+                    </a:xfrm>
+                    <a:prstGeom prst="rect">
+                      <a:avLst/>
+                    </a:prstGeom>
+                    <a:noFill/>
+                    <a:ln w="9525">
+                      <a:noFill/>
+                      <a:miter lim="800000"/>
+                      <a:headEnd/>
+                      <a:tailEnd/>
+                    </a:ln>
+                  </pic:spPr>
+                </pic:pic>
+              </a:graphicData>
+            </a:graphic>
+          </wp:inline>
+        </w:drawing>
+      </w:r>
+    </w:p>
+    <w:p>
+      <w:pPr>
+        <w:rPr>
+          <w:rFonts w:ascii="Consolas" w:hAnsi="Consolas"/>
+          <w:sz w:val="24"/>
+          <w:szCs w:val="24"/>
+        </w:rPr>
+      </w:pPr>
+    </w:p>
+    <w:p>
+      <w:pPr>
+        <w:rPr>
+          <w:rFonts w:ascii="Consolas" w:hAnsi="Consolas"/>
+          <w:sz w:val="24"/>
+          <w:szCs w:val="24"/>
+        </w:rPr>
+      </w:pPr>
+      <w:r>
+        <w:rPr>
+          <w:rFonts w:ascii="Consolas" w:hAnsi="Consolas"/>
+          <w:sz w:val="24"/>
+          <w:szCs w:val="24"/>
+          <w:highlight w:val="yellow"/>
+        </w:rPr>
+        <w:t>Create microservice1 to call microserivce2</w:t>
+      </w:r>
+    </w:p>
+    <w:p>
+      <w:pPr>
+        <w:rPr>
+          <w:rFonts w:ascii="Consolas" w:hAnsi="Consolas"/>
+          <w:sz w:val="24"/>
+          <w:szCs w:val="24"/>
+        </w:rPr>
+      </w:pPr>
+      <w:r>
+        <w:rPr>
+          <w:rFonts w:ascii="Consolas" w:hAnsi="Consolas"/>
+          <w:noProof/>
+          <w:sz w:val="24"/>
+          <w:szCs w:val="24"/>
+        </w:rPr>
+        <w:drawing>
+          <wp:inline distT="0" distB="0" distL="0" distR="0">
+            <wp:extent cx="5727700" cy="2743200"/>
+            <wp:effectExtent l="19050" t="0" r="6350" b="0"/>
+            <wp:docPr id="51" name="Picture 7"/>
+            <wp:cNvGraphicFramePr>
+              <a:graphicFrameLocks xmlns:a="http://schemas.openxmlformats.org/drawingml/2006/main" noChangeAspect="1"/>
+            </wp:cNvGraphicFramePr>
+            <a:graphic xmlns:a="http://schemas.openxmlformats.org/drawingml/2006/main">
+              <a:graphicData uri="http://schemas.openxmlformats.org/drawingml/2006/picture">
+                <pic:pic xmlns:pic="http://schemas.openxmlformats.org/drawingml/2006/picture">
+                  <pic:nvPicPr>
+                    <pic:cNvPr id="0" name="Picture 7"/>
+                    <pic:cNvPicPr>
+                      <a:picLocks noChangeAspect="1" noChangeArrowheads="1"/>
+                    </pic:cNvPicPr>
+                  </pic:nvPicPr>
+                  <pic:blipFill>
+                    <a:blip r:embed="rId59"/>
+                    <a:srcRect/>
+                    <a:stretch>
+                      <a:fillRect/>
+                    </a:stretch>
+                  </pic:blipFill>
+                  <pic:spPr bwMode="auto">
+                    <a:xfrm>
+                      <a:off x="0" y="0"/>
+                      <a:ext cx="5727700" cy="2743200"/>
+                    </a:xfrm>
+                    <a:prstGeom prst="rect">
+                      <a:avLst/>
+                    </a:prstGeom>
+                    <a:noFill/>
+                    <a:ln w="9525">
+                      <a:noFill/>
+                      <a:miter lim="800000"/>
+                      <a:headEnd/>
+                      <a:tailEnd/>
+                    </a:ln>
+                  </pic:spPr>
+                </pic:pic>
+              </a:graphicData>
+            </a:graphic>
+          </wp:inline>
+        </w:drawing>
+      </w:r>
+    </w:p>
+    <w:p>
+      <w:pPr>
+        <w:rPr>
+          <w:rFonts w:ascii="Consolas" w:hAnsi="Consolas"/>
+          <w:sz w:val="24"/>
+          <w:szCs w:val="24"/>
+        </w:rPr>
+      </w:pPr>
+      <w:r>
+        <w:rPr>
+          <w:rFonts w:ascii="Consolas" w:hAnsi="Consolas"/>
+          <w:sz w:val="24"/>
+          <w:szCs w:val="24"/>
+          <w:highlight w:val="yellow"/>
+        </w:rPr>
+        <w:t>bootstrap.yml</w:t>
+      </w:r>
+    </w:p>
+    <w:p>
+      <w:pPr>
+        <w:rPr>
+          <w:rFonts w:ascii="Consolas" w:hAnsi="Consolas"/>
+          <w:sz w:val="24"/>
+          <w:szCs w:val="24"/>
+        </w:rPr>
+      </w:pPr>
+      <w:r>
+        <w:rPr>
+          <w:rFonts w:ascii="Consolas" w:hAnsi="Consolas"/>
+          <w:noProof/>
+          <w:sz w:val="24"/>
+          <w:szCs w:val="24"/>
+        </w:rPr>
+        <w:drawing>
+          <wp:inline distT="0" distB="0" distL="0" distR="0">
+            <wp:extent cx="3057525" cy="1060450"/>
+            <wp:effectExtent l="19050" t="0" r="9525" b="0"/>
+            <wp:docPr id="52" name="Picture 8"/>
+            <wp:cNvGraphicFramePr>
+              <a:graphicFrameLocks xmlns:a="http://schemas.openxmlformats.org/drawingml/2006/main" noChangeAspect="1"/>
+            </wp:cNvGraphicFramePr>
+            <a:graphic xmlns:a="http://schemas.openxmlformats.org/drawingml/2006/main">
+              <a:graphicData uri="http://schemas.openxmlformats.org/drawingml/2006/picture">
+                <pic:pic xmlns:pic="http://schemas.openxmlformats.org/drawingml/2006/picture">
+                  <pic:nvPicPr>
+                    <pic:cNvPr id="0" name="Picture 8"/>
+                    <pic:cNvPicPr>
+                      <a:picLocks noChangeAspect="1" noChangeArrowheads="1"/>
+                    </pic:cNvPicPr>
+                  </pic:nvPicPr>
+                  <pic:blipFill>
+                    <a:blip r:embed="rId60"/>
+                    <a:srcRect/>
+                    <a:stretch>
+                      <a:fillRect/>
+                    </a:stretch>
+                  </pic:blipFill>
+                  <pic:spPr bwMode="auto">
+                    <a:xfrm>
+                      <a:off x="0" y="0"/>
+                      <a:ext cx="3057525" cy="1060450"/>
+                    </a:xfrm>
+                    <a:prstGeom prst="rect">
+                      <a:avLst/>
+                    </a:prstGeom>
+                    <a:noFill/>
+                    <a:ln w="9525">
+                      <a:noFill/>
+                      <a:miter lim="800000"/>
+                      <a:headEnd/>
+                      <a:tailEnd/>
+                    </a:ln>
+                  </pic:spPr>
+                </pic:pic>
+              </a:graphicData>
+            </a:graphic>
+          </wp:inline>
+        </w:drawing>
+      </w:r>
+    </w:p>
+    <w:p>
+      <w:pPr>
+        <w:rPr>
+          <w:rFonts w:ascii="Consolas" w:hAnsi="Consolas"/>
+          <w:sz w:val="24"/>
+          <w:szCs w:val="24"/>
+        </w:rPr>
+      </w:pPr>
+      <w:r>
+        <w:rPr>
+          <w:rFonts w:ascii="Consolas" w:hAnsi="Consolas"/>
+          <w:sz w:val="24"/>
+          <w:szCs w:val="24"/>
+          <w:highlight w:val="yellow"/>
+        </w:rPr>
+        <w:t>application.yml</w:t>
+      </w:r>
+    </w:p>
+    <w:p>
+      <w:pPr>
+        <w:rPr>
+          <w:rFonts w:ascii="Consolas" w:hAnsi="Consolas"/>
+          <w:sz w:val="24"/>
+          <w:szCs w:val="24"/>
+        </w:rPr>
+      </w:pPr>
+      <w:r>
+        <w:rPr>
+          <w:rFonts w:ascii="Consolas" w:hAnsi="Consolas"/>
+          <w:noProof/>
+          <w:sz w:val="24"/>
+          <w:szCs w:val="24"/>
+        </w:rPr>
+        <w:drawing>
+          <wp:inline distT="0" distB="0" distL="0" distR="0">
+            <wp:extent cx="1799590" cy="658495"/>
+            <wp:effectExtent l="19050" t="0" r="0" b="0"/>
+            <wp:docPr id="53" name="Picture 9"/>
+            <wp:cNvGraphicFramePr>
+              <a:graphicFrameLocks xmlns:a="http://schemas.openxmlformats.org/drawingml/2006/main" noChangeAspect="1"/>
+            </wp:cNvGraphicFramePr>
+            <a:graphic xmlns:a="http://schemas.openxmlformats.org/drawingml/2006/main">
+              <a:graphicData uri="http://schemas.openxmlformats.org/drawingml/2006/picture">
+                <pic:pic xmlns:pic="http://schemas.openxmlformats.org/drawingml/2006/picture">
+                  <pic:nvPicPr>
+                    <pic:cNvPr id="0" name="Picture 9"/>
+                    <pic:cNvPicPr>
+                      <a:picLocks noChangeAspect="1" noChangeArrowheads="1"/>
+                    </pic:cNvPicPr>
+                  </pic:nvPicPr>
+                  <pic:blipFill>
+                    <a:blip r:embed="rId61"/>
+                    <a:srcRect/>
+                    <a:stretch>
+                      <a:fillRect/>
+                    </a:stretch>
+                  </pic:blipFill>
+                  <pic:spPr bwMode="auto">
+                    <a:xfrm>
+                      <a:off x="0" y="0"/>
+                      <a:ext cx="1799590" cy="658495"/>
+                    </a:xfrm>
+                    <a:prstGeom prst="rect">
+                      <a:avLst/>
+                    </a:prstGeom>
+                    <a:noFill/>
+                    <a:ln w="9525">
+                      <a:noFill/>
+                      <a:miter lim="800000"/>
+                      <a:headEnd/>
+                      <a:tailEnd/>
+                    </a:ln>
+                  </pic:spPr>
+                </pic:pic>
+              </a:graphicData>
+            </a:graphic>
+          </wp:inline>
+        </w:drawing>
+      </w:r>
+    </w:p>
+    <w:p>
+      <w:pPr>
+        <w:rPr>
+          <w:rFonts w:ascii="Consolas" w:hAnsi="Consolas"/>
+          <w:sz w:val="24"/>
+          <w:szCs w:val="24"/>
+        </w:rPr>
+      </w:pPr>
+      <w:r>
+        <w:rPr>
+          <w:rFonts w:ascii="Consolas" w:hAnsi="Consolas"/>
+          <w:sz w:val="24"/>
+          <w:szCs w:val="24"/>
+          <w:highlight w:val="yellow"/>
+        </w:rPr>
+        <w:lastRenderedPageBreak/>
+        <w:t>Add @</w:t>
+      </w:r>
+      <w:proofErr w:type="spellStart"/>
+      <w:r>
+        <w:rPr>
+          <w:rFonts w:ascii="Consolas" w:hAnsi="Consolas"/>
+          <w:sz w:val="24"/>
+          <w:szCs w:val="24"/>
+          <w:highlight w:val="yellow"/>
+        </w:rPr>
+        <w:t>EnableEurekaClient</w:t>
+      </w:r>
+      <w:proofErr w:type="spellEnd"/>
+      <w:r>
+        <w:rPr>
+          <w:rFonts w:ascii="Consolas" w:hAnsi="Consolas"/>
+          <w:sz w:val="24"/>
+          <w:szCs w:val="24"/>
+          <w:highlight w:val="yellow"/>
+        </w:rPr>
+        <w:t xml:space="preserve"> &amp; create </w:t>
+      </w:r>
+      <w:proofErr w:type="spellStart"/>
+      <w:r>
+        <w:rPr>
+          <w:rFonts w:ascii="Consolas" w:hAnsi="Consolas"/>
+          <w:sz w:val="24"/>
+          <w:szCs w:val="24"/>
+          <w:highlight w:val="yellow"/>
+        </w:rPr>
+        <w:t>RestTemplate</w:t>
+      </w:r>
+      <w:proofErr w:type="spellEnd"/>
+    </w:p>
+    <w:p>
+      <w:pPr>
+        <w:rPr>
+          <w:rFonts w:ascii="Consolas" w:hAnsi="Consolas"/>
+          <w:sz w:val="24"/>
+          <w:szCs w:val="24"/>
+        </w:rPr>
+      </w:pPr>
+      <w:r>
+        <w:rPr>
+          <w:rFonts w:ascii="Consolas" w:hAnsi="Consolas"/>
+          <w:noProof/>
+          <w:sz w:val="24"/>
+          <w:szCs w:val="24"/>
+        </w:rPr>
+        <w:drawing>
+          <wp:inline distT="0" distB="0" distL="0" distR="0">
+            <wp:extent cx="5727700" cy="2589530"/>
+            <wp:effectExtent l="19050" t="0" r="6350" b="0"/>
+            <wp:docPr id="54" name="Picture 10"/>
+            <wp:cNvGraphicFramePr>
+              <a:graphicFrameLocks xmlns:a="http://schemas.openxmlformats.org/drawingml/2006/main" noChangeAspect="1"/>
+            </wp:cNvGraphicFramePr>
+            <a:graphic xmlns:a="http://schemas.openxmlformats.org/drawingml/2006/main">
+              <a:graphicData uri="http://schemas.openxmlformats.org/drawingml/2006/picture">
+                <pic:pic xmlns:pic="http://schemas.openxmlformats.org/drawingml/2006/picture">
+                  <pic:nvPicPr>
+                    <pic:cNvPr id="0" name="Picture 10"/>
+                    <pic:cNvPicPr>
+                      <a:picLocks noChangeAspect="1" noChangeArrowheads="1"/>
+                    </pic:cNvPicPr>
+                  </pic:nvPicPr>
+                  <pic:blipFill>
+                    <a:blip r:embed="rId62"/>
+                    <a:srcRect/>
+                    <a:stretch>
+                      <a:fillRect/>
+                    </a:stretch>
+                  </pic:blipFill>
+                  <pic:spPr bwMode="auto">
+                    <a:xfrm>
+                      <a:off x="0" y="0"/>
+                      <a:ext cx="5727700" cy="2589530"/>
+                    </a:xfrm>
+                    <a:prstGeom prst="rect">
+                      <a:avLst/>
+                    </a:prstGeom>
+                    <a:noFill/>
+                    <a:ln w="9525">
+                      <a:noFill/>
+                      <a:miter lim="800000"/>
+                      <a:headEnd/>
+                      <a:tailEnd/>
+                    </a:ln>
+                  </pic:spPr>
+                </pic:pic>
+              </a:graphicData>
+            </a:graphic>
+          </wp:inline>
+        </w:drawing>
+      </w:r>
+    </w:p>
+    <w:p>
+      <w:pPr>
+        <w:rPr>
+          <w:rFonts w:ascii="Consolas" w:hAnsi="Consolas"/>
+          <w:sz w:val="24"/>
+          <w:szCs w:val="24"/>
+        </w:rPr>
+      </w:pPr>
+      <w:r>
+        <w:rPr>
+          <w:rFonts w:ascii="Consolas" w:hAnsi="Consolas"/>
+          <w:sz w:val="24"/>
+          <w:szCs w:val="24"/>
+          <w:highlight w:val="yellow"/>
+        </w:rPr>
+        <w:t xml:space="preserve">Now create a service that calls microserivce1 later you can add </w:t>
+      </w:r>
+      <w:proofErr w:type="spellStart"/>
+      <w:r>
+        <w:rPr>
+          <w:rFonts w:ascii="Consolas" w:hAnsi="Consolas"/>
+          <w:sz w:val="24"/>
+          <w:szCs w:val="24"/>
+          <w:highlight w:val="yellow"/>
+        </w:rPr>
+        <w:t>hystrix</w:t>
+      </w:r>
+      <w:proofErr w:type="spellEnd"/>
+      <w:r>
+        <w:rPr>
+          <w:rFonts w:ascii="Consolas" w:hAnsi="Consolas"/>
+          <w:sz w:val="24"/>
+          <w:szCs w:val="24"/>
+          <w:highlight w:val="yellow"/>
+        </w:rPr>
+        <w:t xml:space="preserve"> commands</w:t>
+      </w:r>
+    </w:p>
+    <w:p>
+      <w:pPr>
+        <w:rPr>
+          <w:rFonts w:ascii="Consolas" w:hAnsi="Consolas"/>
+          <w:sz w:val="24"/>
+          <w:szCs w:val="24"/>
+        </w:rPr>
+      </w:pPr>
+      <w:r>
+        <w:rPr>
+          <w:rFonts w:ascii="Consolas" w:hAnsi="Consolas"/>
+          <w:sz w:val="24"/>
+          <w:szCs w:val="24"/>
+        </w:rPr>
+        <w:drawing>
+          <wp:inline distT="0" distB="0" distL="0" distR="0">
+            <wp:extent cx="5727700" cy="2552700"/>
+            <wp:effectExtent l="19050" t="0" r="6350" b="0"/>
+            <wp:docPr id="58" name="Picture 13"/>
+            <wp:cNvGraphicFramePr>
+              <a:graphicFrameLocks xmlns:a="http://schemas.openxmlformats.org/drawingml/2006/main" noChangeAspect="1"/>
+            </wp:cNvGraphicFramePr>
+            <a:graphic xmlns:a="http://schemas.openxmlformats.org/drawingml/2006/main">
+              <a:graphicData uri="http://schemas.openxmlformats.org/drawingml/2006/picture">
+                <pic:pic xmlns:pic="http://schemas.openxmlformats.org/drawingml/2006/picture">
+                  <pic:nvPicPr>
+                    <pic:cNvPr id="0" name="Picture 13"/>
+                    <pic:cNvPicPr>
+                      <a:picLocks noChangeAspect="1" noChangeArrowheads="1"/>
+                    </pic:cNvPicPr>
+                  </pic:nvPicPr>
+                  <pic:blipFill>
+                    <a:blip r:embed="rId63"/>
+                    <a:srcRect/>
+                    <a:stretch>
+                      <a:fillRect/>
+                    </a:stretch>
+                  </pic:blipFill>
+                  <pic:spPr bwMode="auto">
+                    <a:xfrm>
+                      <a:off x="0" y="0"/>
+                      <a:ext cx="5727700" cy="2552700"/>
+                    </a:xfrm>
+                    <a:prstGeom prst="rect">
+                      <a:avLst/>
+                    </a:prstGeom>
+                    <a:noFill/>
+                    <a:ln w="9525">
+                      <a:noFill/>
+                      <a:miter lim="800000"/>
+                      <a:headEnd/>
+                      <a:tailEnd/>
+                    </a:ln>
+                  </pic:spPr>
+                </pic:pic>
+              </a:graphicData>
+            </a:graphic>
+          </wp:inline>
+        </w:drawing>
+      </w:r>
+    </w:p>
+    <w:p>
+      <w:pPr>
+        <w:rPr>
+          <w:rFonts w:ascii="Consolas" w:hAnsi="Consolas"/>
+          <w:sz w:val="24"/>
+          <w:szCs w:val="24"/>
+        </w:rPr>
+      </w:pPr>
+      <w:r>
+        <w:rPr>
+          <w:rFonts w:ascii="Consolas" w:hAnsi="Consolas"/>
+          <w:sz w:val="24"/>
+          <w:szCs w:val="24"/>
+          <w:highlight w:val="yellow"/>
+        </w:rPr>
+        <w:t xml:space="preserve">Create a </w:t>
+      </w:r>
+      <w:proofErr w:type="spellStart"/>
+      <w:r>
+        <w:rPr>
+          <w:rFonts w:ascii="Consolas" w:hAnsi="Consolas"/>
+          <w:sz w:val="24"/>
+          <w:szCs w:val="24"/>
+          <w:highlight w:val="yellow"/>
+        </w:rPr>
+        <w:t>Restendpoint</w:t>
+      </w:r>
+      <w:proofErr w:type="spellEnd"/>
+      <w:r>
+        <w:rPr>
+          <w:rFonts w:ascii="Consolas" w:hAnsi="Consolas"/>
+          <w:sz w:val="24"/>
+          <w:szCs w:val="24"/>
+          <w:highlight w:val="yellow"/>
+        </w:rPr>
+        <w:t xml:space="preserve"> to call the microserivce2 from microservice1</w:t>
+      </w:r>
+    </w:p>
+    <w:p>
+      <w:pPr>
+        <w:rPr>
+          <w:rFonts w:ascii="Consolas" w:hAnsi="Consolas"/>
+          <w:sz w:val="24"/>
+          <w:szCs w:val="24"/>
+        </w:rPr>
+      </w:pPr>
+      <w:r>
+        <w:rPr>
+          <w:rFonts w:ascii="Consolas" w:hAnsi="Consolas"/>
+          <w:noProof/>
+          <w:sz w:val="24"/>
+          <w:szCs w:val="24"/>
+        </w:rPr>
+        <w:lastRenderedPageBreak/>
+        <w:drawing>
+          <wp:inline distT="0" distB="0" distL="0" distR="0">
+            <wp:extent cx="5727700" cy="3233420"/>
+            <wp:effectExtent l="19050" t="0" r="6350" b="0"/>
+            <wp:docPr id="59" name="Picture 14"/>
+            <wp:cNvGraphicFramePr>
+              <a:graphicFrameLocks xmlns:a="http://schemas.openxmlformats.org/drawingml/2006/main" noChangeAspect="1"/>
+            </wp:cNvGraphicFramePr>
+            <a:graphic xmlns:a="http://schemas.openxmlformats.org/drawingml/2006/main">
+              <a:graphicData uri="http://schemas.openxmlformats.org/drawingml/2006/picture">
+                <pic:pic xmlns:pic="http://schemas.openxmlformats.org/drawingml/2006/picture">
+                  <pic:nvPicPr>
+                    <pic:cNvPr id="0" name="Picture 14"/>
+                    <pic:cNvPicPr>
+                      <a:picLocks noChangeAspect="1" noChangeArrowheads="1"/>
+                    </pic:cNvPicPr>
+                  </pic:nvPicPr>
+                  <pic:blipFill>
+                    <a:blip r:embed="rId64"/>
+                    <a:srcRect/>
+                    <a:stretch>
+                      <a:fillRect/>
+                    </a:stretch>
+                  </pic:blipFill>
+                  <pic:spPr bwMode="auto">
+                    <a:xfrm>
+                      <a:off x="0" y="0"/>
+                      <a:ext cx="5727700" cy="3233420"/>
+                    </a:xfrm>
+                    <a:prstGeom prst="rect">
+                      <a:avLst/>
+                    </a:prstGeom>
+                    <a:noFill/>
+                    <a:ln w="9525">
+                      <a:noFill/>
+                      <a:miter lim="800000"/>
+                      <a:headEnd/>
+                      <a:tailEnd/>
+                    </a:ln>
+                  </pic:spPr>
+                </pic:pic>
+              </a:graphicData>
+            </a:graphic>
+          </wp:inline>
+        </w:drawing>
+      </w:r>
+    </w:p>
+    <w:p>
+      <w:pPr>
+        <w:rPr>
+          <w:rFonts w:ascii="Consolas" w:hAnsi="Consolas"/>
+          <w:sz w:val="24"/>
+          <w:szCs w:val="24"/>
+        </w:rPr>
+      </w:pPr>
+      <w:proofErr w:type="gramStart"/>
+      <w:r>
+        <w:rPr>
+          <w:rFonts w:ascii="Consolas" w:hAnsi="Consolas"/>
+          <w:sz w:val="24"/>
+          <w:szCs w:val="24"/>
+        </w:rPr>
+        <w:t>service.method1(</w:t>
+      </w:r>
+      <w:proofErr w:type="gramEnd"/>
+      <w:r>
+        <w:rPr>
+          <w:rFonts w:ascii="Consolas" w:hAnsi="Consolas"/>
+          <w:sz w:val="24"/>
+          <w:szCs w:val="24"/>
+        </w:rPr>
+        <w:t>) is calling microservice2 and gets a response.</w:t>
+      </w:r>
+    </w:p>
+    <w:p>
+      <w:pPr>
+        <w:rPr>
+          <w:rFonts w:ascii="Consolas" w:hAnsi="Consolas"/>
+          <w:sz w:val="24"/>
+          <w:szCs w:val="24"/>
+        </w:rPr>
+      </w:pPr>
+      <w:r>
+        <w:rPr>
+          <w:rFonts w:ascii="Consolas" w:hAnsi="Consolas"/>
+          <w:sz w:val="24"/>
+          <w:szCs w:val="24"/>
+          <w:highlight w:val="yellow"/>
+        </w:rPr>
+        <w:t>Testing from postman</w:t>
+      </w:r>
+    </w:p>
+    <w:p>
+      <w:pPr>
+        <w:rPr>
+          <w:rFonts w:ascii="Consolas" w:hAnsi="Consolas"/>
+          <w:sz w:val="24"/>
+          <w:szCs w:val="24"/>
+        </w:rPr>
+      </w:pPr>
+      <w:r>
+        <w:rPr>
+          <w:rFonts w:ascii="Consolas" w:hAnsi="Consolas"/>
+          <w:noProof/>
+          <w:sz w:val="24"/>
+          <w:szCs w:val="24"/>
+        </w:rPr>
+        <w:lastRenderedPageBreak/>
+        <w:drawing>
+          <wp:inline distT="0" distB="0" distL="0" distR="0">
+            <wp:extent cx="3701415" cy="5039995"/>
+            <wp:effectExtent l="19050" t="0" r="0" b="0"/>
+            <wp:docPr id="60" name="Picture 15"/>
+            <wp:cNvGraphicFramePr>
+              <a:graphicFrameLocks xmlns:a="http://schemas.openxmlformats.org/drawingml/2006/main" noChangeAspect="1"/>
+            </wp:cNvGraphicFramePr>
+            <a:graphic xmlns:a="http://schemas.openxmlformats.org/drawingml/2006/main">
+              <a:graphicData uri="http://schemas.openxmlformats.org/drawingml/2006/picture">
+                <pic:pic xmlns:pic="http://schemas.openxmlformats.org/drawingml/2006/picture">
+                  <pic:nvPicPr>
+                    <pic:cNvPr id="0" name="Picture 15"/>
+                    <pic:cNvPicPr>
+                      <a:picLocks noChangeAspect="1" noChangeArrowheads="1"/>
+                    </pic:cNvPicPr>
+                  </pic:nvPicPr>
+                  <pic:blipFill>
+                    <a:blip r:embed="rId65"/>
+                    <a:srcRect/>
+                    <a:stretch>
+                      <a:fillRect/>
+                    </a:stretch>
+                  </pic:blipFill>
+                  <pic:spPr bwMode="auto">
+                    <a:xfrm>
+                      <a:off x="0" y="0"/>
+                      <a:ext cx="3701415" cy="5039995"/>
+                    </a:xfrm>
+                    <a:prstGeom prst="rect">
+                      <a:avLst/>
+                    </a:prstGeom>
+                    <a:noFill/>
+                    <a:ln w="9525">
+                      <a:noFill/>
+                      <a:miter lim="800000"/>
+                      <a:headEnd/>
+                      <a:tailEnd/>
+                    </a:ln>
+                  </pic:spPr>
+                </pic:pic>
+              </a:graphicData>
+            </a:graphic>
+          </wp:inline>
+        </w:drawing>
+      </w:r>
+    </w:p>
+    <w:p>
+      <w:pPr>
+        <w:rPr>
+          <w:rFonts w:ascii="Consolas" w:hAnsi="Consolas"/>
+          <w:sz w:val="24"/>
+          <w:szCs w:val="24"/>
+        </w:rPr>
+      </w:pPr>
+      <w:r>
+        <w:rPr>
+          <w:rFonts w:ascii="Consolas" w:hAnsi="Consolas"/>
+          <w:sz w:val="24"/>
+          <w:szCs w:val="24"/>
+          <w:highlight w:val="yellow"/>
+        </w:rPr>
+        <w:t>We are getting the response from microservice2, but now we will stop microservice2 and see what happens</w:t>
+      </w:r>
+    </w:p>
+    <w:p>
+      <w:pPr>
+        <w:rPr>
+          <w:rFonts w:ascii="Consolas" w:hAnsi="Consolas"/>
+          <w:sz w:val="24"/>
+          <w:szCs w:val="24"/>
+        </w:rPr>
+      </w:pPr>
+      <w:r>
+        <w:rPr>
+          <w:rFonts w:ascii="Consolas" w:hAnsi="Consolas"/>
+          <w:noProof/>
+          <w:sz w:val="24"/>
+          <w:szCs w:val="24"/>
+        </w:rPr>
+        <w:lastRenderedPageBreak/>
+        <w:drawing>
+          <wp:inline distT="0" distB="0" distL="0" distR="0">
+            <wp:extent cx="5727700" cy="3569970"/>
+            <wp:effectExtent l="19050" t="0" r="6350" b="0"/>
+            <wp:docPr id="61" name="Picture 16"/>
+            <wp:cNvGraphicFramePr>
+              <a:graphicFrameLocks xmlns:a="http://schemas.openxmlformats.org/drawingml/2006/main" noChangeAspect="1"/>
+            </wp:cNvGraphicFramePr>
+            <a:graphic xmlns:a="http://schemas.openxmlformats.org/drawingml/2006/main">
+              <a:graphicData uri="http://schemas.openxmlformats.org/drawingml/2006/picture">
+                <pic:pic xmlns:pic="http://schemas.openxmlformats.org/drawingml/2006/picture">
+                  <pic:nvPicPr>
+                    <pic:cNvPr id="0" name="Picture 16"/>
+                    <pic:cNvPicPr>
+                      <a:picLocks noChangeAspect="1" noChangeArrowheads="1"/>
+                    </pic:cNvPicPr>
+                  </pic:nvPicPr>
+                  <pic:blipFill>
+                    <a:blip r:embed="rId66"/>
+                    <a:srcRect/>
+                    <a:stretch>
+                      <a:fillRect/>
+                    </a:stretch>
+                  </pic:blipFill>
+                  <pic:spPr bwMode="auto">
+                    <a:xfrm>
+                      <a:off x="0" y="0"/>
+                      <a:ext cx="5727700" cy="3569970"/>
+                    </a:xfrm>
+                    <a:prstGeom prst="rect">
+                      <a:avLst/>
+                    </a:prstGeom>
+                    <a:noFill/>
+                    <a:ln w="9525">
+                      <a:noFill/>
+                      <a:miter lim="800000"/>
+                      <a:headEnd/>
+                      <a:tailEnd/>
+                    </a:ln>
+                  </pic:spPr>
+                </pic:pic>
+              </a:graphicData>
+            </a:graphic>
+          </wp:inline>
+        </w:drawing>
+      </w:r>
+    </w:p>
+    <w:p>
+      <w:pPr>
+        <w:rPr>
+          <w:rFonts w:ascii="Consolas" w:hAnsi="Consolas"/>
+          <w:sz w:val="24"/>
+          <w:szCs w:val="24"/>
+        </w:rPr>
+      </w:pPr>
+      <w:r>
+        <w:rPr>
+          <w:rFonts w:ascii="Consolas" w:hAnsi="Consolas"/>
+          <w:sz w:val="24"/>
+          <w:szCs w:val="24"/>
+        </w:rPr>
+        <w:t>Here microserivce1 waited for 4seconds &amp; g</w:t>
+      </w:r>
+      <w:r>
+        <w:rPr>
+          <w:rFonts w:ascii="Consolas" w:hAnsi="Consolas"/>
+          <w:sz w:val="24"/>
+          <w:szCs w:val="24"/>
+        </w:rPr>
+        <w:t>ave an exception response, but if more number of requests wait this way chance of resource unavailability in the microservice1 can occur and microserivce1 also goes down moreover other microservices would be waiting for microserivce1 response, when microservice1 is waiting for microserivce2 response, hence you must add a fallback method in microservice1 which gives an alternate response when remote service is down, you will create a circuit breaker which will fail fast and open the circuit &amp; give the response after certain number of failed requests.</w:t>
+      </w:r>
+    </w:p>
+    <w:p>
+      <w:pPr>
+        <w:rPr>
+          <w:rFonts w:ascii="Consolas" w:hAnsi="Consolas"/>
+          <w:sz w:val="24"/>
+          <w:szCs w:val="24"/>
+        </w:rPr>
+      </w:pPr>
+    </w:p>
+    <w:p>
+      <w:pPr>
+        <w:rPr>
+          <w:rFonts w:ascii="Consolas" w:hAnsi="Consolas"/>
+          <w:sz w:val="24"/>
+          <w:szCs w:val="24"/>
+        </w:rPr>
+      </w:pPr>
+      <w:r>
+        <w:rPr>
+          <w:rFonts w:ascii="Consolas" w:hAnsi="Consolas"/>
+          <w:sz w:val="24"/>
+          <w:szCs w:val="24"/>
+        </w:rPr>
+        <w:t>Now you can add a circuit breaker @</w:t>
+      </w:r>
+      <w:proofErr w:type="spellStart"/>
+      <w:r>
+        <w:rPr>
+          <w:rFonts w:ascii="Consolas" w:hAnsi="Consolas"/>
+          <w:sz w:val="24"/>
+          <w:szCs w:val="24"/>
+        </w:rPr>
+        <w:t>HystrixCommand</w:t>
+      </w:r>
+      <w:proofErr w:type="spellEnd"/>
+      <w:r>
+        <w:rPr>
+          <w:rFonts w:ascii="Consolas" w:hAnsi="Consolas"/>
+          <w:sz w:val="24"/>
+          <w:szCs w:val="24"/>
+        </w:rPr>
+        <w:t xml:space="preserve"> that mentions the fallback method that is called when remote microservice2 is down.</w:t>
+      </w:r>
+    </w:p>
+    <w:p>
+      <w:pPr>
+        <w:rPr>
+          <w:rFonts w:ascii="Consolas" w:hAnsi="Consolas"/>
+          <w:sz w:val="24"/>
+          <w:szCs w:val="24"/>
+        </w:rPr>
+      </w:pPr>
+      <w:r>
+        <w:rPr>
+          <w:rFonts w:ascii="Consolas" w:hAnsi="Consolas"/>
+          <w:sz w:val="24"/>
+          <w:szCs w:val="24"/>
+          <w:highlight w:val="yellow"/>
+        </w:rPr>
+        <w:t>Microservice</w:t>
+      </w:r>
+      <w:r>
+        <w:rPr>
+          <w:rFonts w:ascii="Consolas" w:hAnsi="Consolas"/>
+          <w:sz w:val="24"/>
+          <w:szCs w:val="24"/>
+          <w:highlight w:val="yellow"/>
+        </w:rPr>
+        <w:t>1</w:t>
+      </w:r>
+      <w:r>
+        <w:rPr>
+          <w:rFonts w:ascii="Consolas" w:hAnsi="Consolas"/>
+          <w:sz w:val="24"/>
+          <w:szCs w:val="24"/>
+          <w:highlight w:val="yellow"/>
+        </w:rPr>
+        <w:t>Service.java</w:t>
+      </w:r>
+    </w:p>
+    <w:p>
+      <w:pPr>
+        <w:rPr>
+          <w:rFonts w:ascii="Consolas" w:hAnsi="Consolas"/>
+          <w:sz w:val="24"/>
+          <w:szCs w:val="24"/>
+        </w:rPr>
+      </w:pPr>
+      <w:r>
+        <w:rPr>
+          <w:rFonts w:ascii="Consolas" w:hAnsi="Consolas"/>
+          <w:noProof/>
+          <w:sz w:val="24"/>
+          <w:szCs w:val="24"/>
+        </w:rPr>
+        <w:lastRenderedPageBreak/>
+        <w:drawing>
+          <wp:inline distT="0" distB="0" distL="0" distR="0">
+            <wp:extent cx="5727700" cy="3679825"/>
+            <wp:effectExtent l="19050" t="0" r="6350" b="0"/>
+            <wp:docPr id="63" name="Picture 18"/>
+            <wp:cNvGraphicFramePr>
+              <a:graphicFrameLocks xmlns:a="http://schemas.openxmlformats.org/drawingml/2006/main" noChangeAspect="1"/>
+            </wp:cNvGraphicFramePr>
+            <a:graphic xmlns:a="http://schemas.openxmlformats.org/drawingml/2006/main">
+              <a:graphicData uri="http://schemas.openxmlformats.org/drawingml/2006/picture">
+                <pic:pic xmlns:pic="http://schemas.openxmlformats.org/drawingml/2006/picture">
+                  <pic:nvPicPr>
+                    <pic:cNvPr id="0" name="Picture 18"/>
+                    <pic:cNvPicPr>
+                      <a:picLocks noChangeAspect="1" noChangeArrowheads="1"/>
+                    </pic:cNvPicPr>
+                  </pic:nvPicPr>
+                  <pic:blipFill>
+                    <a:blip r:embed="rId67"/>
+                    <a:srcRect/>
+                    <a:stretch>
+                      <a:fillRect/>
+                    </a:stretch>
+                  </pic:blipFill>
+                  <pic:spPr bwMode="auto">
+                    <a:xfrm>
+                      <a:off x="0" y="0"/>
+                      <a:ext cx="5727700" cy="3679825"/>
+                    </a:xfrm>
+                    <a:prstGeom prst="rect">
+                      <a:avLst/>
+                    </a:prstGeom>
+                    <a:noFill/>
+                    <a:ln w="9525">
+                      <a:noFill/>
+                      <a:miter lim="800000"/>
+                      <a:headEnd/>
+                      <a:tailEnd/>
+                    </a:ln>
+                  </pic:spPr>
+                </pic:pic>
+              </a:graphicData>
+            </a:graphic>
+          </wp:inline>
+        </w:drawing>
+      </w:r>
+    </w:p>
+    <w:p>
+      <w:pPr>
+        <w:rPr>
+          <w:rFonts w:ascii="Consolas" w:hAnsi="Consolas"/>
+          <w:sz w:val="24"/>
+          <w:szCs w:val="24"/>
+        </w:rPr>
+      </w:pPr>
+      <w:r>
+        <w:rPr>
+          <w:rFonts w:ascii="Consolas" w:hAnsi="Consolas"/>
+          <w:sz w:val="24"/>
+          <w:szCs w:val="24"/>
+          <w:highlight w:val="yellow"/>
+        </w:rPr>
+        <w:t>Add @</w:t>
+      </w:r>
+      <w:proofErr w:type="spellStart"/>
+      <w:r>
+        <w:rPr>
+          <w:rFonts w:ascii="Consolas" w:hAnsi="Consolas"/>
+          <w:sz w:val="24"/>
+          <w:szCs w:val="24"/>
+          <w:highlight w:val="yellow"/>
+        </w:rPr>
+        <w:t>EnableCircuitBreaker</w:t>
+      </w:r>
+      <w:proofErr w:type="spellEnd"/>
+      <w:r>
+        <w:rPr>
+          <w:rFonts w:ascii="Consolas" w:hAnsi="Consolas"/>
+          <w:sz w:val="24"/>
+          <w:szCs w:val="24"/>
+          <w:highlight w:val="yellow"/>
+        </w:rPr>
+        <w:t xml:space="preserve"> in the application</w:t>
+      </w:r>
+    </w:p>
+    <w:p>
+      <w:pPr>
+        <w:rPr>
+          <w:rFonts w:ascii="Consolas" w:hAnsi="Consolas"/>
+          <w:sz w:val="24"/>
+          <w:szCs w:val="24"/>
+        </w:rPr>
+      </w:pPr>
+      <w:r>
+        <w:rPr>
+          <w:rFonts w:ascii="Consolas" w:hAnsi="Consolas"/>
+          <w:noProof/>
+          <w:sz w:val="24"/>
+          <w:szCs w:val="24"/>
+        </w:rPr>
+        <w:drawing>
+          <wp:inline distT="0" distB="0" distL="0" distR="0">
+            <wp:extent cx="5727700" cy="2450465"/>
+            <wp:effectExtent l="19050" t="0" r="6350" b="0"/>
+            <wp:docPr id="64" name="Picture 19"/>
+            <wp:cNvGraphicFramePr>
+              <a:graphicFrameLocks xmlns:a="http://schemas.openxmlformats.org/drawingml/2006/main" noChangeAspect="1"/>
+            </wp:cNvGraphicFramePr>
+            <a:graphic xmlns:a="http://schemas.openxmlformats.org/drawingml/2006/main">
+              <a:graphicData uri="http://schemas.openxmlformats.org/drawingml/2006/picture">
+                <pic:pic xmlns:pic="http://schemas.openxmlformats.org/drawingml/2006/picture">
+                  <pic:nvPicPr>
+                    <pic:cNvPr id="0" name="Picture 19"/>
+                    <pic:cNvPicPr>
+                      <a:picLocks noChangeAspect="1" noChangeArrowheads="1"/>
+                    </pic:cNvPicPr>
+                  </pic:nvPicPr>
+                  <pic:blipFill>
+                    <a:blip r:embed="rId68"/>
+                    <a:srcRect/>
+                    <a:stretch>
+                      <a:fillRect/>
+                    </a:stretch>
+                  </pic:blipFill>
+                  <pic:spPr bwMode="auto">
+                    <a:xfrm>
+                      <a:off x="0" y="0"/>
+                      <a:ext cx="5727700" cy="2450465"/>
+                    </a:xfrm>
+                    <a:prstGeom prst="rect">
+                      <a:avLst/>
+                    </a:prstGeom>
+                    <a:noFill/>
+                    <a:ln w="9525">
+                      <a:noFill/>
+                      <a:miter lim="800000"/>
+                      <a:headEnd/>
+                      <a:tailEnd/>
+                    </a:ln>
+                  </pic:spPr>
+                </pic:pic>
+              </a:graphicData>
+            </a:graphic>
+          </wp:inline>
+        </w:drawing>
+      </w:r>
+    </w:p>
+    <w:p>
+      <w:pPr>
+        <w:rPr>
+          <w:rFonts w:ascii="Consolas" w:hAnsi="Consolas"/>
+          <w:sz w:val="24"/>
+          <w:szCs w:val="24"/>
+        </w:rPr>
+      </w:pPr>
+      <w:r>
+        <w:rPr>
+          <w:rFonts w:ascii="Consolas" w:hAnsi="Consolas"/>
+          <w:sz w:val="24"/>
+          <w:szCs w:val="24"/>
+          <w:highlight w:val="yellow"/>
+        </w:rPr>
+        <w:t>Output:</w:t>
+      </w:r>
+    </w:p>
+    <w:p>
+      <w:pPr>
+        <w:rPr>
+          <w:rFonts w:ascii="Consolas" w:hAnsi="Consolas"/>
+          <w:sz w:val="24"/>
+          <w:szCs w:val="24"/>
+        </w:rPr>
+      </w:pPr>
+      <w:r>
+        <w:rPr>
+          <w:rFonts w:ascii="Consolas" w:hAnsi="Consolas"/>
+          <w:noProof/>
+          <w:sz w:val="24"/>
+          <w:szCs w:val="24"/>
+        </w:rPr>
+        <w:drawing>
+          <wp:inline distT="0" distB="0" distL="0" distR="0">
+            <wp:extent cx="3218815" cy="1111885"/>
+            <wp:effectExtent l="19050" t="0" r="635" b="0"/>
+            <wp:docPr id="65" name="Picture 20"/>
+            <wp:cNvGraphicFramePr>
+              <a:graphicFrameLocks xmlns:a="http://schemas.openxmlformats.org/drawingml/2006/main" noChangeAspect="1"/>
+            </wp:cNvGraphicFramePr>
+            <a:graphic xmlns:a="http://schemas.openxmlformats.org/drawingml/2006/main">
+              <a:graphicData uri="http://schemas.openxmlformats.org/drawingml/2006/picture">
+                <pic:pic xmlns:pic="http://schemas.openxmlformats.org/drawingml/2006/picture">
+                  <pic:nvPicPr>
+                    <pic:cNvPr id="0" name="Picture 20"/>
+                    <pic:cNvPicPr>
+                      <a:picLocks noChangeAspect="1" noChangeArrowheads="1"/>
+                    </pic:cNvPicPr>
+                  </pic:nvPicPr>
+                  <pic:blipFill>
+                    <a:blip r:embed="rId69"/>
+                    <a:srcRect/>
+                    <a:stretch>
+                      <a:fillRect/>
+                    </a:stretch>
+                  </pic:blipFill>
+                  <pic:spPr bwMode="auto">
+                    <a:xfrm>
+                      <a:off x="0" y="0"/>
+                      <a:ext cx="3218815" cy="1111885"/>
+                    </a:xfrm>
+                    <a:prstGeom prst="rect">
+                      <a:avLst/>
+                    </a:prstGeom>
+                    <a:noFill/>
+                    <a:ln w="9525">
+                      <a:noFill/>
+                      <a:miter lim="800000"/>
+                      <a:headEnd/>
+                      <a:tailEnd/>
+                    </a:ln>
+                  </pic:spPr>
+                </pic:pic>
+              </a:graphicData>
+            </a:graphic>
+          </wp:inline>
+        </w:drawing>
+      </w:r>
+    </w:p>
+    <w:p>
+      <w:pPr>
+        <w:rPr>
+          <w:rFonts w:ascii="Consolas" w:hAnsi="Consolas"/>
+          <w:sz w:val="24"/>
+          <w:szCs w:val="24"/>
+        </w:rPr>
+      </w:pPr>
+      <w:r>
+        <w:rPr>
+          <w:rFonts w:ascii="Consolas" w:hAnsi="Consolas"/>
+          <w:sz w:val="24"/>
+          <w:szCs w:val="24"/>
+        </w:rPr>
+        <w:lastRenderedPageBreak/>
+        <w:t xml:space="preserve">You are getting response from fallback, and also you can see in console not </w:t>
+      </w:r>
+      <w:proofErr w:type="spellStart"/>
+      <w:r>
+        <w:rPr>
+          <w:rFonts w:ascii="Consolas" w:hAnsi="Consolas"/>
+          <w:sz w:val="24"/>
+          <w:szCs w:val="24"/>
+        </w:rPr>
+        <w:t>everytime</w:t>
+      </w:r>
+      <w:proofErr w:type="spellEnd"/>
+      <w:r>
+        <w:rPr>
+          <w:rFonts w:ascii="Consolas" w:hAnsi="Consolas"/>
+          <w:sz w:val="24"/>
+          <w:szCs w:val="24"/>
+        </w:rPr>
+        <w:t xml:space="preserve"> the request is going to method1, its directly going to </w:t>
+      </w:r>
+      <w:proofErr w:type="spellStart"/>
+      <w:r>
+        <w:rPr>
+          <w:rFonts w:ascii="Consolas" w:hAnsi="Consolas"/>
+          <w:sz w:val="24"/>
+          <w:szCs w:val="24"/>
+        </w:rPr>
+        <w:t>fallback</w:t>
+      </w:r>
+      <w:proofErr w:type="spellEnd"/>
+      <w:r>
+        <w:rPr>
+          <w:rFonts w:ascii="Consolas" w:hAnsi="Consolas"/>
+          <w:sz w:val="24"/>
+          <w:szCs w:val="24"/>
+        </w:rPr>
+        <w:t>.</w:t>
+      </w:r>
+    </w:p>
+    <w:p>
+      <w:pPr>
+        <w:rPr>
+          <w:rFonts w:ascii="Consolas" w:hAnsi="Consolas"/>
+          <w:sz w:val="24"/>
+          <w:szCs w:val="24"/>
+        </w:rPr>
+      </w:pPr>
+      <w:r>
+        <w:rPr>
+          <w:rFonts w:ascii="Consolas" w:hAnsi="Consolas"/>
+          <w:noProof/>
+          <w:sz w:val="24"/>
+          <w:szCs w:val="24"/>
+        </w:rPr>
+        <w:drawing>
+          <wp:inline distT="0" distB="0" distL="0" distR="0">
+            <wp:extent cx="4345305" cy="1762760"/>
+            <wp:effectExtent l="19050" t="0" r="0" b="0"/>
+            <wp:docPr id="66" name="Picture 21"/>
+            <wp:cNvGraphicFramePr>
+              <a:graphicFrameLocks xmlns:a="http://schemas.openxmlformats.org/drawingml/2006/main" noChangeAspect="1"/>
+            </wp:cNvGraphicFramePr>
+            <a:graphic xmlns:a="http://schemas.openxmlformats.org/drawingml/2006/main">
+              <a:graphicData uri="http://schemas.openxmlformats.org/drawingml/2006/picture">
+                <pic:pic xmlns:pic="http://schemas.openxmlformats.org/drawingml/2006/picture">
+                  <pic:nvPicPr>
+                    <pic:cNvPr id="0" name="Picture 21"/>
+                    <pic:cNvPicPr>
+                      <a:picLocks noChangeAspect="1" noChangeArrowheads="1"/>
+                    </pic:cNvPicPr>
+                  </pic:nvPicPr>
+                  <pic:blipFill>
+                    <a:blip r:embed="rId70"/>
+                    <a:srcRect/>
+                    <a:stretch>
+                      <a:fillRect/>
+                    </a:stretch>
+                  </pic:blipFill>
+                  <pic:spPr bwMode="auto">
+                    <a:xfrm>
+                      <a:off x="0" y="0"/>
+                      <a:ext cx="4345305" cy="1762760"/>
+                    </a:xfrm>
+                    <a:prstGeom prst="rect">
+                      <a:avLst/>
+                    </a:prstGeom>
+                    <a:noFill/>
+                    <a:ln w="9525">
+                      <a:noFill/>
+                      <a:miter lim="800000"/>
+                      <a:headEnd/>
+                      <a:tailEnd/>
+                    </a:ln>
+                  </pic:spPr>
+                </pic:pic>
+              </a:graphicData>
+            </a:graphic>
+          </wp:inline>
+        </w:drawing>
+      </w:r>
+    </w:p>
+    <w:p>
+      <w:pPr>
+        <w:rPr>
+          <w:rFonts w:ascii="Consolas" w:hAnsi="Consolas"/>
+          <w:sz w:val="24"/>
+          <w:szCs w:val="24"/>
+        </w:rPr>
+      </w:pPr>
+      <w:r>
+        <w:rPr>
+          <w:rFonts w:ascii="Consolas" w:hAnsi="Consolas"/>
+          <w:sz w:val="24"/>
+          <w:szCs w:val="24"/>
+        </w:rPr>
+        <w:t>The console shows that you are getting response directly from fallback when the circuit is open.</w:t>
+      </w:r>
+    </w:p>
+    <w:p>
+      <w:pPr>
+        <w:rPr>
+          <w:rFonts w:ascii="Consolas" w:hAnsi="Consolas"/>
+          <w:sz w:val="24"/>
+          <w:szCs w:val="24"/>
+        </w:rPr>
+      </w:pPr>
+    </w:p>
+    <w:p>
+      <w:pPr>
+        <w:rPr>
+          <w:rFonts w:ascii="Consolas" w:hAnsi="Consolas"/>
+          <w:sz w:val="24"/>
+          <w:szCs w:val="24"/>
+        </w:rPr>
+      </w:pPr>
+    </w:p>
+    <w:p>
+      <w:pPr>
+        <w:rPr>
+          <w:rFonts w:ascii="Consolas" w:hAnsi="Consolas"/>
+          <w:sz w:val="24"/>
+          <w:szCs w:val="24"/>
+        </w:rPr>
+      </w:pPr>
     </w:p>
     <w:p>
       <w:pPr>
@@ -7308,6 +9728,95 @@
     </w:lvl>
   </w:abstractNum>
   <w:abstractNum w:abstractNumId="4">
+    <w:nsid w:val="61F24D12"/>
+    <w:multiLevelType w:val="hybridMultilevel"/>
+    <w:tmpl w:val="8DF697AA"/>
+    <w:lvl w:ilvl="0" w:tplc="4009000F">
+      <w:start w:val="1"/>
+      <w:numFmt w:val="decimal"/>
+      <w:lvlText w:val="%1."/>
+      <w:lvlJc w:val="left"/>
+      <w:pPr>
+        <w:ind w:left="720" w:hanging="360"/>
+      </w:pPr>
+      <w:rPr>
+        <w:rFonts w:hint="default"/>
+      </w:rPr>
+    </w:lvl>
+    <w:lvl w:ilvl="1" w:tplc="40090019" w:tentative="1">
+      <w:start w:val="1"/>
+      <w:numFmt w:val="lowerLetter"/>
+      <w:lvlText w:val="%2."/>
+      <w:lvlJc w:val="left"/>
+      <w:pPr>
+        <w:ind w:left="1440" w:hanging="360"/>
+      </w:pPr>
+    </w:lvl>
+    <w:lvl w:ilvl="2" w:tplc="4009001B" w:tentative="1">
+      <w:start w:val="1"/>
+      <w:numFmt w:val="lowerRoman"/>
+      <w:lvlText w:val="%3."/>
+      <w:lvlJc w:val="right"/>
+      <w:pPr>
+        <w:ind w:left="2160" w:hanging="180"/>
+      </w:pPr>
+    </w:lvl>
+    <w:lvl w:ilvl="3" w:tplc="4009000F" w:tentative="1">
+      <w:start w:val="1"/>
+      <w:numFmt w:val="decimal"/>
+      <w:lvlText w:val="%4."/>
+      <w:lvlJc w:val="left"/>
+      <w:pPr>
+        <w:ind w:left="2880" w:hanging="360"/>
+      </w:pPr>
+    </w:lvl>
+    <w:lvl w:ilvl="4" w:tplc="40090019" w:tentative="1">
+      <w:start w:val="1"/>
+      <w:numFmt w:val="lowerLetter"/>
+      <w:lvlText w:val="%5."/>
+      <w:lvlJc w:val="left"/>
+      <w:pPr>
+        <w:ind w:left="3600" w:hanging="360"/>
+      </w:pPr>
+    </w:lvl>
+    <w:lvl w:ilvl="5" w:tplc="4009001B" w:tentative="1">
+      <w:start w:val="1"/>
+      <w:numFmt w:val="lowerRoman"/>
+      <w:lvlText w:val="%6."/>
+      <w:lvlJc w:val="right"/>
+      <w:pPr>
+        <w:ind w:left="4320" w:hanging="180"/>
+      </w:pPr>
+    </w:lvl>
+    <w:lvl w:ilvl="6" w:tplc="4009000F" w:tentative="1">
+      <w:start w:val="1"/>
+      <w:numFmt w:val="decimal"/>
+      <w:lvlText w:val="%7."/>
+      <w:lvlJc w:val="left"/>
+      <w:pPr>
+        <w:ind w:left="5040" w:hanging="360"/>
+      </w:pPr>
+    </w:lvl>
+    <w:lvl w:ilvl="7" w:tplc="40090019" w:tentative="1">
+      <w:start w:val="1"/>
+      <w:numFmt w:val="lowerLetter"/>
+      <w:lvlText w:val="%8."/>
+      <w:lvlJc w:val="left"/>
+      <w:pPr>
+        <w:ind w:left="5760" w:hanging="360"/>
+      </w:pPr>
+    </w:lvl>
+    <w:lvl w:ilvl="8" w:tplc="4009001B" w:tentative="1">
+      <w:start w:val="1"/>
+      <w:numFmt w:val="lowerRoman"/>
+      <w:lvlText w:val="%9."/>
+      <w:lvlJc w:val="right"/>
+      <w:pPr>
+        <w:ind w:left="6480" w:hanging="180"/>
+      </w:pPr>
+    </w:lvl>
+  </w:abstractNum>
+  <w:abstractNum w:abstractNumId="5">
     <w:nsid w:val="7A0E44E1"/>
     <w:multiLevelType w:val="hybridMultilevel"/>
     <w:tmpl w:val="63A0600C"/>
@@ -7421,7 +9930,7 @@
     </w:lvl>
   </w:abstractNum>
   <w:num w:numId="1">
-    <w:abstractNumId w:val="4"/>
+    <w:abstractNumId w:val="5"/>
   </w:num>
   <w:num w:numId="2">
     <w:abstractNumId w:val="1"/>
@@ -7434,6 +9943,9 @@
   </w:num>
   <w:num w:numId="5">
     <w:abstractNumId w:val="0"/>
+  </w:num>
+  <w:num w:numId="6">
+    <w:abstractNumId w:val="4"/>
   </w:num>
 </w:numbering>
 </file>

</xml_diff>